<commit_message>
Update TCC - Do CIATA ao CTM - MB-25.09.16.docx
</commit_message>
<xml_diff>
--- a/TCC - Do CIATA ao CTM - MB-25.09.16.docx
+++ b/TCC - Do CIATA ao CTM - MB-25.09.16.docx
@@ -5628,23 +5628,7 @@
           <w:fldChar w:fldCharType="separate"/>
         </w:r>
         <w:r>
-          <w:t>(</w:t>
-        </w:r>
-        <w:proofErr w:type="spellStart"/>
-        <w:r>
-          <w:t>Enemark</w:t>
-        </w:r>
-        <w:proofErr w:type="spellEnd"/>
-        <w:r>
-          <w:t xml:space="preserve">; McLaren; </w:t>
-        </w:r>
-        <w:proofErr w:type="spellStart"/>
-        <w:r>
-          <w:t>Lemmen</w:t>
-        </w:r>
-        <w:proofErr w:type="spellEnd"/>
-        <w:r>
-          <w:t>, 2021)</w:t>
+          <w:t>(Enemark; McLaren; Lemmen, 2021)</w:t>
         </w:r>
         <w:r>
           <w:fldChar w:fldCharType="end"/>
@@ -7436,14 +7420,27 @@
       <w:r>
         <w:t xml:space="preserve">Tabela </w:t>
       </w:r>
-      <w:fldSimple w:instr=" SEQ Tabela \* ARABIC ">
-        <w:r>
-          <w:rPr>
-            <w:noProof/>
-          </w:rPr>
-          <w:t>2</w:t>
-        </w:r>
-      </w:fldSimple>
+      <w:r>
+        <w:fldChar w:fldCharType="begin"/>
+      </w:r>
+      <w:r>
+        <w:instrText xml:space="preserve"> SEQ Tabela \* ARABIC </w:instrText>
+      </w:r>
+      <w:r>
+        <w:fldChar w:fldCharType="separate"/>
+      </w:r>
+      <w:r>
+        <w:rPr>
+          <w:noProof/>
+        </w:rPr>
+        <w:t>2</w:t>
+      </w:r>
+      <w:r>
+        <w:rPr>
+          <w:noProof/>
+        </w:rPr>
+        <w:fldChar w:fldCharType="end"/>
+      </w:r>
       <w:bookmarkEnd w:id="33"/>
       <w:r>
         <w:t>: Formação da chave do imóvel no CIATA</w:t>
@@ -7989,14 +7986,27 @@
       <w:r>
         <w:t xml:space="preserve">Figura </w:t>
       </w:r>
-      <w:fldSimple w:instr=" SEQ Figura \* ARABIC ">
-        <w:r>
-          <w:rPr>
-            <w:noProof/>
-          </w:rPr>
-          <w:t>1</w:t>
-        </w:r>
-      </w:fldSimple>
+      <w:r>
+        <w:fldChar w:fldCharType="begin"/>
+      </w:r>
+      <w:r>
+        <w:instrText xml:space="preserve"> SEQ Figura \* ARABIC </w:instrText>
+      </w:r>
+      <w:r>
+        <w:fldChar w:fldCharType="separate"/>
+      </w:r>
+      <w:r>
+        <w:rPr>
+          <w:noProof/>
+        </w:rPr>
+        <w:t>1</w:t>
+      </w:r>
+      <w:r>
+        <w:rPr>
+          <w:noProof/>
+        </w:rPr>
+        <w:fldChar w:fldCharType="end"/>
+      </w:r>
       <w:bookmarkEnd w:id="34"/>
       <w:r>
         <w:t>:Trecho do manual do CIATA</w:t>
@@ -8550,14 +8560,27 @@
         <w:lastRenderedPageBreak/>
         <w:t xml:space="preserve">Figura </w:t>
       </w:r>
-      <w:fldSimple w:instr=" SEQ Figura \* ARABIC ">
-        <w:r>
-          <w:rPr>
-            <w:noProof/>
-          </w:rPr>
-          <w:t>2</w:t>
-        </w:r>
-      </w:fldSimple>
+      <w:r>
+        <w:fldChar w:fldCharType="begin"/>
+      </w:r>
+      <w:r>
+        <w:instrText xml:space="preserve"> SEQ Figura \* ARABIC </w:instrText>
+      </w:r>
+      <w:r>
+        <w:fldChar w:fldCharType="separate"/>
+      </w:r>
+      <w:r>
+        <w:rPr>
+          <w:noProof/>
+        </w:rPr>
+        <w:t>2</w:t>
+      </w:r>
+      <w:r>
+        <w:rPr>
+          <w:noProof/>
+        </w:rPr>
+        <w:fldChar w:fldCharType="end"/>
+      </w:r>
       <w:bookmarkEnd w:id="43"/>
       <w:r>
         <w:t>: Exemplo de diagrama UML</w:t>
@@ -9129,14 +9152,27 @@
         <w:lastRenderedPageBreak/>
         <w:t xml:space="preserve">Figura </w:t>
       </w:r>
-      <w:fldSimple w:instr=" SEQ Figura \* ARABIC ">
-        <w:r>
-          <w:rPr>
-            <w:noProof/>
-          </w:rPr>
-          <w:t>3</w:t>
-        </w:r>
-      </w:fldSimple>
+      <w:r>
+        <w:fldChar w:fldCharType="begin"/>
+      </w:r>
+      <w:r>
+        <w:instrText xml:space="preserve"> SEQ Figura \* ARABIC </w:instrText>
+      </w:r>
+      <w:r>
+        <w:fldChar w:fldCharType="separate"/>
+      </w:r>
+      <w:r>
+        <w:rPr>
+          <w:noProof/>
+        </w:rPr>
+        <w:t>3</w:t>
+      </w:r>
+      <w:r>
+        <w:rPr>
+          <w:noProof/>
+        </w:rPr>
+        <w:fldChar w:fldCharType="end"/>
+      </w:r>
       <w:bookmarkEnd w:id="44"/>
       <w:r>
         <w:t>: Classes básicas (pacotes) do LADM</w:t>
@@ -9251,7 +9287,7 @@
         <w:rPr>
           <w:lang w:eastAsia="pt-BR"/>
         </w:rPr>
-        <w:instrText xml:space="preserve"> ADDIN ZOTERO_ITEM CSL_CITATION {"citationID":"EpDBx06d","properties":{"formattedCitation":"(Date, 2004)","plainCitation":"(Date, 2004)","dontUpdate":true,"noteIndex":0},"citationItems":[{"id":"2Zhieh6I/MgqsYRe0","uris":["http://zotero.org/users/local/P1GuXq80/items/LMQ2HAQT"],"itemData":{"id":"HOHTBVxn/QK8MKYDP","type":"book","edition":"8. ed","event-place":"Rio de Janeiro","ISBN":"978-85-352-1273-0","language":"por","note":"OCLC: 71308796","publisher":"Campus","publisher-place":"Rio de Janeiro","source":"Open WorldCat","title":"Introdução a sistemas de bancos de dados","author":[{"family":"Date","given":"C. J."}],"contributor":[{"family":"Vieira","given":"André"},{"family":"Lifschitz","given":"Sergio"}],"issued":{"date-parts":[["2004"]]}}}],"schema":"https://github.com/citation-style-language/schema/raw/master/csl-citation.json"} </w:instrText>
+        <w:instrText xml:space="preserve"> ADDIN ZOTERO_ITEM CSL_CITATION {"citationID":"EpDBx06d","properties":{"formattedCitation":"(Date, 2004)","plainCitation":"(Date, 2004)","dontUpdate":true,"noteIndex":0},"citationItems":[{"id":"kvgZuChx/40o2LRmz","uris":["http://zotero.org/users/local/P1GuXq80/items/LMQ2HAQT"],"itemData":{"id":"HOHTBVxn/QK8MKYDP","type":"book","edition":"8. ed","event-place":"Rio de Janeiro","ISBN":"978-85-352-1273-0","language":"por","note":"OCLC: 71308796","publisher":"Campus","publisher-place":"Rio de Janeiro","source":"Open WorldCat","title":"Introdução a sistemas de bancos de dados","author":[{"family":"Date","given":"C. J."}],"contributor":[{"family":"Vieira","given":"André"},{"family":"Lifschitz","given":"Sergio"}],"issued":{"date-parts":[["2004"]]}}}],"schema":"https://github.com/citation-style-language/schema/raw/master/csl-citation.json"} </w:instrText>
       </w:r>
       <w:r>
         <w:rPr>
@@ -9370,14 +9406,27 @@
         <w:lastRenderedPageBreak/>
         <w:t xml:space="preserve">Figura </w:t>
       </w:r>
-      <w:fldSimple w:instr=" SEQ Figura \* ARABIC ">
-        <w:r>
-          <w:rPr>
-            <w:noProof/>
-          </w:rPr>
-          <w:t>4</w:t>
-        </w:r>
-      </w:fldSimple>
+      <w:r>
+        <w:fldChar w:fldCharType="begin"/>
+      </w:r>
+      <w:r>
+        <w:instrText xml:space="preserve"> SEQ Figura \* ARABIC </w:instrText>
+      </w:r>
+      <w:r>
+        <w:fldChar w:fldCharType="separate"/>
+      </w:r>
+      <w:r>
+        <w:rPr>
+          <w:noProof/>
+        </w:rPr>
+        <w:t>4</w:t>
+      </w:r>
+      <w:r>
+        <w:rPr>
+          <w:noProof/>
+        </w:rPr>
+        <w:fldChar w:fldCharType="end"/>
+      </w:r>
       <w:bookmarkEnd w:id="45"/>
       <w:r>
         <w:t>:Diagrama de classes Simplificado do CIATA</w:t>
@@ -9571,14 +9620,27 @@
         <w:lastRenderedPageBreak/>
         <w:t xml:space="preserve">Figura </w:t>
       </w:r>
-      <w:fldSimple w:instr=" SEQ Figura \* ARABIC ">
-        <w:r>
-          <w:rPr>
-            <w:noProof/>
-          </w:rPr>
-          <w:t>5</w:t>
-        </w:r>
-      </w:fldSimple>
+      <w:r>
+        <w:fldChar w:fldCharType="begin"/>
+      </w:r>
+      <w:r>
+        <w:instrText xml:space="preserve"> SEQ Figura \* ARABIC </w:instrText>
+      </w:r>
+      <w:r>
+        <w:fldChar w:fldCharType="separate"/>
+      </w:r>
+      <w:r>
+        <w:rPr>
+          <w:noProof/>
+        </w:rPr>
+        <w:t>5</w:t>
+      </w:r>
+      <w:r>
+        <w:rPr>
+          <w:noProof/>
+        </w:rPr>
+        <w:fldChar w:fldCharType="end"/>
+      </w:r>
       <w:bookmarkEnd w:id="46"/>
       <w:r>
         <w:t xml:space="preserve">: Associação </w:t>
@@ -9677,14 +9739,27 @@
       <w:r>
         <w:t xml:space="preserve">Tabela </w:t>
       </w:r>
-      <w:fldSimple w:instr=" SEQ Tabela \* ARABIC ">
-        <w:r>
-          <w:rPr>
-            <w:noProof/>
-          </w:rPr>
-          <w:t>3</w:t>
-        </w:r>
-      </w:fldSimple>
+      <w:r>
+        <w:fldChar w:fldCharType="begin"/>
+      </w:r>
+      <w:r>
+        <w:instrText xml:space="preserve"> SEQ Tabela \* ARABIC </w:instrText>
+      </w:r>
+      <w:r>
+        <w:fldChar w:fldCharType="separate"/>
+      </w:r>
+      <w:r>
+        <w:rPr>
+          <w:noProof/>
+        </w:rPr>
+        <w:t>3</w:t>
+      </w:r>
+      <w:r>
+        <w:rPr>
+          <w:noProof/>
+        </w:rPr>
+        <w:fldChar w:fldCharType="end"/>
+      </w:r>
       <w:bookmarkEnd w:id="47"/>
       <w:r>
         <w:t xml:space="preserve">: Comparando CIATA e LADM: Contextos e Propósitos </w:t>
@@ -10534,14 +10609,27 @@
         </w:rPr>
         <w:commentReference w:id="53"/>
       </w:r>
-      <w:fldSimple w:instr=" SEQ Tabela \* ARABIC ">
-        <w:r>
-          <w:rPr>
-            <w:noProof/>
-          </w:rPr>
-          <w:t>4</w:t>
-        </w:r>
-      </w:fldSimple>
+      <w:r>
+        <w:fldChar w:fldCharType="begin"/>
+      </w:r>
+      <w:r>
+        <w:instrText xml:space="preserve"> SEQ Tabela \* ARABIC </w:instrText>
+      </w:r>
+      <w:r>
+        <w:fldChar w:fldCharType="separate"/>
+      </w:r>
+      <w:r>
+        <w:rPr>
+          <w:noProof/>
+        </w:rPr>
+        <w:t>4</w:t>
+      </w:r>
+      <w:r>
+        <w:rPr>
+          <w:noProof/>
+        </w:rPr>
+        <w:fldChar w:fldCharType="end"/>
+      </w:r>
       <w:bookmarkEnd w:id="52"/>
       <w:r>
         <w:t>: Comparação entre o CIATA e o CTM</w:t>
@@ -11705,14 +11793,27 @@
       <w:r>
         <w:t xml:space="preserve">Figura </w:t>
       </w:r>
-      <w:fldSimple w:instr=" SEQ Figura \* ARABIC ">
-        <w:r>
-          <w:rPr>
-            <w:noProof/>
-          </w:rPr>
-          <w:t>6</w:t>
-        </w:r>
-      </w:fldSimple>
+      <w:r>
+        <w:fldChar w:fldCharType="begin"/>
+      </w:r>
+      <w:r>
+        <w:instrText xml:space="preserve"> SEQ Figura \* ARABIC </w:instrText>
+      </w:r>
+      <w:r>
+        <w:fldChar w:fldCharType="separate"/>
+      </w:r>
+      <w:r>
+        <w:rPr>
+          <w:noProof/>
+        </w:rPr>
+        <w:t>6</w:t>
+      </w:r>
+      <w:r>
+        <w:rPr>
+          <w:noProof/>
+        </w:rPr>
+        <w:fldChar w:fldCharType="end"/>
+      </w:r>
       <w:bookmarkEnd w:id="54"/>
       <w:r>
         <w:t>: Legenda de classes do OMT-G</w:t>
@@ -11801,14 +11902,27 @@
         <w:lastRenderedPageBreak/>
         <w:t xml:space="preserve">Figura </w:t>
       </w:r>
-      <w:fldSimple w:instr=" SEQ Figura \* ARABIC ">
-        <w:r>
-          <w:rPr>
-            <w:noProof/>
-          </w:rPr>
-          <w:t>7</w:t>
-        </w:r>
-      </w:fldSimple>
+      <w:r>
+        <w:fldChar w:fldCharType="begin"/>
+      </w:r>
+      <w:r>
+        <w:instrText xml:space="preserve"> SEQ Figura \* ARABIC </w:instrText>
+      </w:r>
+      <w:r>
+        <w:fldChar w:fldCharType="separate"/>
+      </w:r>
+      <w:r>
+        <w:rPr>
+          <w:noProof/>
+        </w:rPr>
+        <w:t>7</w:t>
+      </w:r>
+      <w:r>
+        <w:rPr>
+          <w:noProof/>
+        </w:rPr>
+        <w:fldChar w:fldCharType="end"/>
+      </w:r>
       <w:bookmarkEnd w:id="55"/>
       <w:r>
         <w:t>: Modelagem de dados original do CIATA</w:t>
@@ -11981,14 +12095,27 @@
         <w:lastRenderedPageBreak/>
         <w:t xml:space="preserve">Figura </w:t>
       </w:r>
-      <w:fldSimple w:instr=" SEQ Figura \* ARABIC ">
-        <w:r>
-          <w:rPr>
-            <w:noProof/>
-          </w:rPr>
-          <w:t>8</w:t>
-        </w:r>
-      </w:fldSimple>
+      <w:r>
+        <w:fldChar w:fldCharType="begin"/>
+      </w:r>
+      <w:r>
+        <w:instrText xml:space="preserve"> SEQ Figura \* ARABIC </w:instrText>
+      </w:r>
+      <w:r>
+        <w:fldChar w:fldCharType="separate"/>
+      </w:r>
+      <w:r>
+        <w:rPr>
+          <w:noProof/>
+        </w:rPr>
+        <w:t>8</w:t>
+      </w:r>
+      <w:r>
+        <w:rPr>
+          <w:noProof/>
+        </w:rPr>
+        <w:fldChar w:fldCharType="end"/>
+      </w:r>
       <w:bookmarkEnd w:id="56"/>
       <w:r>
         <w:t>:: Modelagem de dados CIATA x CTM</w:t>
@@ -12184,14 +12311,27 @@
       <w:r>
         <w:t xml:space="preserve">Tabela </w:t>
       </w:r>
-      <w:fldSimple w:instr=" SEQ Tabela \* ARABIC ">
-        <w:r>
-          <w:rPr>
-            <w:noProof/>
-          </w:rPr>
-          <w:t>5</w:t>
-        </w:r>
-      </w:fldSimple>
+      <w:r>
+        <w:fldChar w:fldCharType="begin"/>
+      </w:r>
+      <w:r>
+        <w:instrText xml:space="preserve"> SEQ Tabela \* ARABIC </w:instrText>
+      </w:r>
+      <w:r>
+        <w:fldChar w:fldCharType="separate"/>
+      </w:r>
+      <w:r>
+        <w:rPr>
+          <w:noProof/>
+        </w:rPr>
+        <w:t>5</w:t>
+      </w:r>
+      <w:r>
+        <w:rPr>
+          <w:noProof/>
+        </w:rPr>
+        <w:fldChar w:fldCharType="end"/>
+      </w:r>
       <w:r>
         <w:t>: Resultados das pesquisas de aderência ao CIATA</w:t>
       </w:r>
@@ -13478,7 +13618,13 @@
       </w:pPr>
       <w:bookmarkStart w:id="64" w:name="_Toc196482563"/>
       <w:r>
-        <w:t>CNEFE - Cadastro Nacional de Endereços para Fins Estatísticos</w:t>
+        <w:t xml:space="preserve">CNEFE - Cadastro </w:t>
+      </w:r>
+      <w:r>
+        <w:t>Nacional</w:t>
+      </w:r>
+      <w:r>
+        <w:t xml:space="preserve"> de Endereços para Fins Estatísticos</w:t>
       </w:r>
       <w:bookmarkEnd w:id="64"/>
       <w:r>
@@ -13487,98 +13633,254 @@
     </w:p>
     <w:p>
       <w:r>
-        <w:t>Segundo o sítio do IBGE na Internet:</w:t>
-      </w:r>
-    </w:p>
-    <w:p>
-      <w:pPr>
-        <w:pStyle w:val="Citao"/>
+        <w:t>Segundo</w:t>
+      </w:r>
+      <w:r>
+        <w:t xml:space="preserve"> IBGE</w:t>
+      </w:r>
+      <w:r>
+        <w:t xml:space="preserve"> </w:t>
+      </w:r>
+      <w:r>
+        <w:fldChar w:fldCharType="begin"/>
+      </w:r>
+      <w:r>
+        <w:instrText xml:space="preserve"> ADDIN ZOTERO_ITEM CSL_CITATION {"citationID":"2Yd7Srqd","properties":{"formattedCitation":"(IBGE, 2025)","plainCitation":"(IBGE, 2025)","noteIndex":0},"citationItems":[{"id":213,"uris":["http://zotero.org/users/15531986/items/JJKDRNNA"],"itemData":{"id":213,"type":"webpage","container-title":"IBGE","title":"Cadastro Nacional de Endereços para Fins Estatísticos | IBGE","title-short":"CNEFE-IBGE","URL":"https://www.ibge.gov.br/estatisticas/sociais/habitacao/38734-cadastro-nacional-de-enderecos-para-fins-estatisticos.html?=&amp;t=o-que-e","author":[{"family":"IBGE","given":""}],"accessed":{"date-parts":[["2025",6,4]]},"issued":{"date-parts":[["2025"]]}}}],"schema":"https://github.com/citation-style-language/schema/raw/master/csl-citation.json"} </w:instrText>
+      </w:r>
+      <w:r>
+        <w:fldChar w:fldCharType="separate"/>
+      </w:r>
+      <w:r>
+        <w:rPr>
+          <w:rFonts w:cs="Arial"/>
+        </w:rPr>
+        <w:t>(2025)</w:t>
+      </w:r>
+      <w:r>
+        <w:fldChar w:fldCharType="end"/>
+      </w:r>
+      <w:r>
+        <w:t>, “</w:t>
+      </w:r>
+      <w:r>
         <w:rPr>
           <w:i/>
           <w:iCs/>
-          <w:lang w:eastAsia="pt-BR"/>
-        </w:rPr>
-      </w:pPr>
+        </w:rPr>
+        <w:t>O Cadastro Nacional de Endereços para Fins Estatísticos - CNEFE é uma base de dados de abrangência nacional criada em 2005. Esse cadastro contempla endereços georreferenciados de domicílios e estabelecimentos de todo o país</w:t>
+      </w:r>
+      <w:r>
+        <w:t>”.</w:t>
+      </w:r>
+    </w:p>
+    <w:p>
+      <w:r>
+        <w:lastRenderedPageBreak/>
+        <w:t>O CNEFE é administrado pelo IBGE e é atualizado de forma integral nos censos demográficos e pontualmente em outras pesquisas. Os dados são submetidos a um rigoroso processo de validação e padronização, garantindo sua confiabilidade</w:t>
+      </w:r>
+      <w:r>
+        <w:t xml:space="preserve"> </w:t>
+      </w:r>
+      <w:r>
+        <w:fldChar w:fldCharType="begin"/>
+      </w:r>
+      <w:r>
+        <w:instrText xml:space="preserve"> ADDIN ZOTERO_ITEM CSL_CITATION {"citationID":"dxQFa8MC","properties":{"formattedCitation":"(IBGE, 2024)","plainCitation":"(IBGE, 2024)","noteIndex":0},"citationItems":[{"id":215,"uris":["http://zotero.org/users/15531986/items/BAHLL2VM"],"itemData":{"id":215,"type":"document","title":"Censo Demográfico 2022. Coordenadas Geográficas dos Endereços. Nota metodológica n. 01","title-short":"liv102063","URL":"https://biblioteca.ibge.gov.br/visualizacao/livros/liv102063.pdf","author":[{"family":"IBGE","given":""}],"issued":{"date-parts":[["2024"]]}}}],"schema":"https://github.com/citation-style-language/schema/raw/master/csl-citation.json"} </w:instrText>
+      </w:r>
+      <w:r>
+        <w:fldChar w:fldCharType="separate"/>
+      </w:r>
+      <w:r>
+        <w:rPr>
+          <w:rFonts w:cs="Arial"/>
+        </w:rPr>
+        <w:t>(IBGE, 2024)</w:t>
+      </w:r>
+      <w:r>
+        <w:fldChar w:fldCharType="end"/>
+      </w:r>
+      <w:r>
+        <w:t>.  Ademais, a abrangência da coleta, que resultou em mais de 103 milhões de endereços validados em 2022, torna sua base de dados georreferenciados uma das mais completas do país.</w:t>
+      </w:r>
+    </w:p>
+    <w:p>
+      <w:r>
+        <w:t xml:space="preserve">Em suma, a partir do censo de 2022, para cada endereço encontrado nos municípios, os recenseadores coletaram as coordenadas de um ponto localizado no logradouro à frente de unidades construídas ou em construção </w:t>
+      </w:r>
+      <w:r>
+        <w:fldChar w:fldCharType="begin"/>
+      </w:r>
+      <w:r>
+        <w:instrText xml:space="preserve"> ADDIN ZOTERO_ITEM CSL_CITATION {"citationID":"IUcBaMIL","properties":{"formattedCitation":"(IBGE, 2024)","plainCitation":"(IBGE, 2024)","noteIndex":0},"citationItems":[{"id":215,"uris":["http://zotero.org/users/15531986/items/BAHLL2VM"],"itemData":{"id":215,"type":"document","title":"Censo Demográfico 2022. Coordenadas Geográficas dos Endereços. Nota metodológica n. 01","title-short":"liv102063","URL":"https://biblioteca.ibge.gov.br/visualizacao/livros/liv102063.pdf","author":[{"family":"IBGE","given":""}],"issued":{"date-parts":[["2024"]]}}}],"schema":"https://github.com/citation-style-language/schema/raw/master/csl-citation.json"} </w:instrText>
+      </w:r>
+      <w:r>
+        <w:fldChar w:fldCharType="separate"/>
+      </w:r>
+      <w:r>
+        <w:rPr>
+          <w:rFonts w:cs="Arial"/>
+        </w:rPr>
+        <w:t>(IBGE, 2024)</w:t>
+      </w:r>
+      <w:r>
+        <w:fldChar w:fldCharType="end"/>
+      </w:r>
+      <w:r>
+        <w:t>.</w:t>
+      </w:r>
+      <w:r>
+        <w:t xml:space="preserve"> </w:t>
+      </w:r>
+    </w:p>
+    <w:p>
+      <w:r>
+        <w:t>Importante destacar o conceito de endereço definido no documento Padrão de Registro de Endereços</w:t>
+      </w:r>
+      <w:r>
+        <w:t xml:space="preserve"> </w:t>
+      </w:r>
+      <w:r>
+        <w:fldChar w:fldCharType="begin"/>
+      </w:r>
+      <w:r>
+        <w:instrText xml:space="preserve"> ADDIN ZOTERO_ITEM CSL_CITATION {"citationID":"qvBG42Sd","properties":{"formattedCitation":"(IBGE,  liv101639, 2019)","plainCitation":"(IBGE,  liv101639, 2019)","noteIndex":0},"citationItems":[{"id":214,"uris":["http://zotero.org/users/15531986/items/4A5XUDCP"],"itemData":{"id":214,"type":"book","collection-title":"liv101639","event-place":"Rio de Janeiro, RJ","publisher-place":"Rio de Janeiro, RJ","title":"Padrão de  Registro de Endereços","title-short":"liv101639","URL":"https://biblioteca.ibge.gov.br/visualizacao/livros/liv101639.pdf","author":[{"family":"IBGE","given":"liv101639"}],"issued":{"date-parts":[["2019"]]}}}],"schema":"https://github.com/citation-style-language/schema/raw/master/csl-citation.json"} </w:instrText>
+      </w:r>
+      <w:r>
+        <w:fldChar w:fldCharType="separate"/>
+      </w:r>
+      <w:r>
+        <w:rPr>
+          <w:rFonts w:cs="Arial"/>
+        </w:rPr>
+        <w:t>(IBGE,</w:t>
+      </w:r>
+      <w:r>
+        <w:rPr>
+          <w:rFonts w:cs="Arial"/>
+        </w:rPr>
+        <w:t xml:space="preserve"> </w:t>
+      </w:r>
+      <w:r>
+        <w:rPr>
+          <w:rFonts w:cs="Arial"/>
+        </w:rPr>
+        <w:t>2019)</w:t>
+      </w:r>
+      <w:r>
+        <w:fldChar w:fldCharType="end"/>
+      </w:r>
+      <w:r>
+        <w:t xml:space="preserve">: “um texto que permite identificar uma unidade construída de forma adequada dentro de um município, isto é, a partir desse texto, deve ser possível individualizar e localizar um ponto de interesse dentro de um dado município.”.  </w:t>
+      </w:r>
+    </w:p>
+    <w:p>
+      <w:r>
+        <w:t>Da análise da definição de endereço apresentada, infere-se que nem todos os objetos de interesse cadastral municipal estão contemplados no CNEFE, uma vez que terrenos baldios e áreas sem destinação não são coletados. Por outro lado, a base inclui endereços em áreas rurais, apresenta repetições de pontos georreferenciados e contém atributos considerados desnecessários, os quais precisam ser filtrados para o processamento eficaz da metodologia SuperCIATA.</w:t>
+      </w:r>
+    </w:p>
+    <w:p>
+      <w:r>
+        <w:t xml:space="preserve">No que se refere ao georreferenciamento, de acordo com o documento Nota </w:t>
+      </w:r>
+      <w:r>
+        <w:t>M</w:t>
+      </w:r>
+      <w:r>
+        <w:t>etodológica n. 01 do IBGE</w:t>
+      </w:r>
+      <w:r>
+        <w:t xml:space="preserve"> </w:t>
+      </w:r>
+      <w:r>
+        <w:fldChar w:fldCharType="begin"/>
+      </w:r>
+      <w:r>
+        <w:instrText xml:space="preserve"> ADDIN ZOTERO_ITEM CSL_CITATION {"citationID":"SVViMJpc","properties":{"formattedCitation":"(IBGE, 2024)","plainCitation":"(IBGE, 2024)","noteIndex":0},"citationItems":[{"id":215,"uris":["http://zotero.org/users/15531986/items/BAHLL2VM"],"itemData":{"id":215,"type":"document","title":"Censo Demográfico 2022. Coordenadas Geográficas dos Endereços. Nota metodológica n. 01","title-short":"liv102063","URL":"https://biblioteca.ibge.gov.br/visualizacao/livros/liv102063.pdf","author":[{"family":"IBGE","given":""}],"issued":{"date-parts":[["2024"]]}}}],"schema":"https://github.com/citation-style-language/schema/raw/master/csl-citation.json"} </w:instrText>
+      </w:r>
+      <w:r>
+        <w:fldChar w:fldCharType="separate"/>
+      </w:r>
+      <w:r>
+        <w:rPr>
+          <w:rFonts w:cs="Arial"/>
+        </w:rPr>
+        <w:t>(IBGE, 2024)</w:t>
+      </w:r>
+      <w:r>
+        <w:fldChar w:fldCharType="end"/>
+      </w:r>
+      <w:r>
+        <w:t xml:space="preserve">, as coordenadas dos endereços são apresentadas na projeção SIRGAS 2000, no formato de graus decimais com sinal e até cinco casas decimais. A obtenção dessas coordenadas foi realizada </w:t>
+      </w:r>
+      <w:r>
+        <w:t>com dispositivos</w:t>
+      </w:r>
+      <w:r>
+        <w:t xml:space="preserve"> GNSS (</w:t>
+      </w:r>
       <w:r>
         <w:rPr>
           <w:i/>
           <w:iCs/>
-          <w:lang w:eastAsia="pt-BR"/>
-        </w:rPr>
-        <w:t xml:space="preserve">“O Cadastro Nacional de Endereços para Fins Estatísticos - CNEFE é uma base de dados de abrangência nacional criada em 2005. Esse cadastro </w:t>
-      </w:r>
+        </w:rPr>
+        <w:t xml:space="preserve">Global </w:t>
+      </w:r>
+      <w:proofErr w:type="spellStart"/>
       <w:r>
         <w:rPr>
           <w:i/>
           <w:iCs/>
-          <w:lang w:eastAsia="pt-BR"/>
-        </w:rPr>
-        <w:lastRenderedPageBreak/>
-        <w:t>contempla endereços georreferenciados de domicílios e estabelecimentos de todo o país.</w:t>
-      </w:r>
-    </w:p>
-    <w:p>
-      <w:pPr>
-        <w:pStyle w:val="Citao"/>
+        </w:rPr>
+        <w:t>Navigation</w:t>
+      </w:r>
+      <w:proofErr w:type="spellEnd"/>
+      <w:r>
         <w:rPr>
           <w:i/>
           <w:iCs/>
-          <w:lang w:eastAsia="pt-BR"/>
-        </w:rPr>
-      </w:pPr>
+        </w:rPr>
+        <w:t xml:space="preserve"> </w:t>
+      </w:r>
+      <w:proofErr w:type="spellStart"/>
       <w:r>
         <w:rPr>
           <w:i/>
           <w:iCs/>
-          <w:lang w:eastAsia="pt-BR"/>
-        </w:rPr>
-        <w:t>A sua atualização é realizada continuamente. De forma integral, a cada censo demográfico, e de forma pontual, conforme demandas que surgem do próprio Cadastro ou das demais pesquisas do IBGE. Entre essas pesquisas estão a PNAD Contínua e a POF (respectivamente: Pesquisa Nacional por Amostra de Domicílios Contínua e a Pesquisa de Orçamentos Familiares).</w:t>
-      </w:r>
-    </w:p>
-    <w:p>
-      <w:pPr>
-        <w:pStyle w:val="Citao"/>
+        </w:rPr>
+        <w:t>Satellite</w:t>
+      </w:r>
+      <w:proofErr w:type="spellEnd"/>
+      <w:r>
         <w:rPr>
           <w:i/>
           <w:iCs/>
-          <w:lang w:eastAsia="pt-BR"/>
-        </w:rPr>
-      </w:pPr>
-      <w:r>
-        <w:rPr>
-          <w:i/>
-          <w:iCs/>
-          <w:lang w:eastAsia="pt-BR"/>
-        </w:rPr>
-        <w:t>Na atividade do CNEFE, endereços distribuídos por todo o território brasileiro são registrados tanto nas áreas urbanas quanto nas áreas rurais. Nessas áreas, o IBGE atualiza endereços localizados em áreas regulares e consolidadas, bem como em áreas de expansão urbana e de difícil acesso, onde o registro de endereços tende a ser frágil e não formalizado. Além do registro dos dados que localizam o endereço no país, o trabalho consiste em caracterizá-lo segundo a espécie, ou seja, em categorias variadas de domicílios ou estabelecimentos; segundo o tipo de edificação a que corresponde; entre outros aspectos.</w:t>
-      </w:r>
-    </w:p>
-    <w:p>
-      <w:pPr>
-        <w:pStyle w:val="Citao"/>
-        <w:rPr>
-          <w:i/>
-          <w:iCs/>
-          <w:lang w:eastAsia="pt-BR"/>
-        </w:rPr>
-      </w:pPr>
-      <w:r>
-        <w:rPr>
-          <w:i/>
-          <w:iCs/>
-          <w:lang w:eastAsia="pt-BR"/>
-        </w:rPr>
-        <w:t>Para o fim de divulgação, os dados do CNEFE seguem as diretrizes do IBGE para assegurar o sigilo da informação estatística. Dessa forma, não são divulgados elementos que possam identificar o informante ou caracterizar domicílios segundo o seu estado de ocupação.”</w:t>
-      </w:r>
-    </w:p>
-    <w:p>
-      <w:pPr>
-        <w:rPr>
-          <w:lang w:eastAsia="pt-BR"/>
-        </w:rPr>
-      </w:pPr>
-      <w:r>
-        <w:t xml:space="preserve">O CNEFE é resultado da coleta de coordenadas geográficas dos endereços no Brasil, inicialmente realizada durante os Censos. Embora a precisão dos pontos seja limitada, ela é adequada para a localização de estabelecimentos e residências. A </w:t>
+        </w:rPr>
+        <w:t xml:space="preserve"> System</w:t>
+      </w:r>
+      <w:r>
+        <w:t>) embarcados nos aparelhos de coleta. Em condições normais de coleta (edificações horizontais, prédios baixos, áreas rurais), o erro máximo atinge 11,71 metros.</w:t>
+      </w:r>
+    </w:p>
+    <w:p>
+      <w:pPr>
+        <w:rPr>
+          <w:lang w:eastAsia="pt-BR"/>
+        </w:rPr>
+      </w:pPr>
+      <w:r>
+        <w:t xml:space="preserve">Embora a precisão dos pontos seja </w:t>
+      </w:r>
+      <w:r>
+        <w:t>baixa</w:t>
+      </w:r>
+      <w:r>
+        <w:t xml:space="preserve">, ela é </w:t>
+      </w:r>
+      <w:r>
+        <w:t>suficiente</w:t>
+      </w:r>
+      <w:r>
+        <w:t xml:space="preserve"> para a localização de estabelecimentos e residências. A </w:t>
       </w:r>
       <w:r>
         <w:fldChar w:fldCharType="begin"/>
@@ -13614,14 +13916,27 @@
         <w:lastRenderedPageBreak/>
         <w:t xml:space="preserve">Figura </w:t>
       </w:r>
-      <w:fldSimple w:instr=" SEQ Figura \* ARABIC ">
-        <w:r>
-          <w:rPr>
-            <w:noProof/>
-          </w:rPr>
-          <w:t>9</w:t>
-        </w:r>
-      </w:fldSimple>
+      <w:r>
+        <w:fldChar w:fldCharType="begin"/>
+      </w:r>
+      <w:r>
+        <w:instrText xml:space="preserve"> SEQ Figura \* ARABIC </w:instrText>
+      </w:r>
+      <w:r>
+        <w:fldChar w:fldCharType="separate"/>
+      </w:r>
+      <w:r>
+        <w:rPr>
+          <w:noProof/>
+        </w:rPr>
+        <w:t>9</w:t>
+      </w:r>
+      <w:r>
+        <w:rPr>
+          <w:noProof/>
+        </w:rPr>
+        <w:fldChar w:fldCharType="end"/>
+      </w:r>
       <w:bookmarkEnd w:id="65"/>
       <w:r>
         <w:t>:Distribuição dos pontos georreferenciados do CNEFE</w:t>
@@ -13657,7 +13972,7 @@
                 <w:lang w:eastAsia="pt-BR"/>
               </w:rPr>
               <w:drawing>
-                <wp:inline distT="0" distB="0" distL="0" distR="0" wp14:anchorId="69AF55DE" wp14:editId="60B76369">
+                <wp:inline distT="0" distB="0" distL="0" distR="0" wp14:anchorId="2B4394C0" wp14:editId="5AAE40F9">
                   <wp:extent cx="5105973" cy="5316220"/>
                   <wp:effectExtent l="0" t="0" r="0" b="0"/>
                   <wp:docPr id="1144952947" name="Imagem 1" descr="Tela de jogo de vídeo game&#10;&#10;O conteúdo gerado por IA pode estar incorreto."/>
@@ -13696,6 +14011,37 @@
         </w:tc>
       </w:tr>
     </w:tbl>
+    <w:p/>
+    <w:p>
+      <w:r>
+        <w:t>Os arquivos do CNEFE referentes a cada município brasileiro são disponibilizados no portal oficial do IBGE</w:t>
+      </w:r>
+      <w:r>
+        <w:t xml:space="preserve"> </w:t>
+      </w:r>
+      <w:r>
+        <w:fldChar w:fldCharType="begin"/>
+      </w:r>
+      <w:r>
+        <w:instrText xml:space="preserve"> ADDIN ZOTERO_ITEM CSL_CITATION {"citationID":"6F4hceq6","properties":{"formattedCitation":"(IBGE, 2025)","plainCitation":"(IBGE, 2025)","noteIndex":0},"citationItems":[{"id":213,"uris":["http://zotero.org/users/15531986/items/JJKDRNNA"],"itemData":{"id":213,"type":"webpage","container-title":"IBGE","title":"Cadastro Nacional de Endereços para Fins Estatísticos | IBGE","title-short":"CNEFE-IBGE","URL":"https://www.ibge.gov.br/estatisticas/sociais/habitacao/38734-cadastro-nacional-de-enderecos-para-fins-estatisticos.html?=&amp;t=o-que-e","author":[{"family":"IBGE","given":""}],"accessed":{"date-parts":[["2025",6,4]]},"issued":{"date-parts":[["2025"]]}}}],"schema":"https://github.com/citation-style-language/schema/raw/master/csl-citation.json"} </w:instrText>
+      </w:r>
+      <w:r>
+        <w:fldChar w:fldCharType="separate"/>
+      </w:r>
+      <w:r>
+        <w:rPr>
+          <w:rFonts w:cs="Arial"/>
+        </w:rPr>
+        <w:t>(IBGE, 2025)</w:t>
+      </w:r>
+      <w:r>
+        <w:fldChar w:fldCharType="end"/>
+      </w:r>
+      <w:r>
+        <w:t>, nos formatos CSV (separado por ponto e vírgula) e GeoJSON. Cada registro possui 35 atributos, cobrindo diferentes dimensões de interesse censitário.</w:t>
+      </w:r>
+    </w:p>
+    <w:p/>
     <w:p>
       <w:pPr>
         <w:pStyle w:val="Citao"/>
@@ -13710,11 +14056,25 @@
           <w:lang w:eastAsia="pt-BR"/>
         </w:rPr>
       </w:pPr>
-      <w:r>
-        <w:rPr>
-          <w:lang w:eastAsia="pt-BR"/>
-        </w:rPr>
-        <w:t>CIATA e CNEFE apresentam atributos com funções semelhantes que, embora não sejam coincidentes em seu conteúdo, formam uma estrutura bastante harmônica. Em tese, a concatenação dos atributos [NOM_TIPO_SEGLOGR] + [NOM_</w:t>
+      <w:commentRangeStart w:id="66"/>
+      <w:r>
+        <w:rPr>
+          <w:lang w:eastAsia="pt-BR"/>
+        </w:rPr>
+        <w:t>CIATA</w:t>
+      </w:r>
+      <w:commentRangeEnd w:id="66"/>
+      <w:r>
+        <w:rPr>
+          <w:rStyle w:val="Refdecomentrio"/>
+        </w:rPr>
+        <w:commentReference w:id="66"/>
+      </w:r>
+      <w:r>
+        <w:rPr>
+          <w:lang w:eastAsia="pt-BR"/>
+        </w:rPr>
+        <w:t xml:space="preserve"> e CNEFE apresentam atributos com funções semelhantes que, embora não sejam coincidentes em seu conteúdo, formam uma estrutura bastante harmônica. Em tese, a concatenação dos atributos [NOM_TIPO_SEGLOGR] + [NOM_</w:t>
       </w:r>
       <w:proofErr w:type="gramStart"/>
       <w:r>
@@ -13728,7 +14088,14 @@
         <w:rPr>
           <w:lang w:eastAsia="pt-BR"/>
         </w:rPr>
-        <w:t>_SEGLOGR] + [NOM_SEGLOGR] + [NUM_ENDERECO] da base de dados CNEFE pode ser conectada à concatenação dos atributos [NUM_ENDERECO] + [</w:t>
+        <w:t xml:space="preserve">_SEGLOGR] + [NOM_SEGLOGR] + [NUM_ENDERECO] da base de dados CNEFE pode ser conectada à concatenação dos atributos [NUM_ENDERECO] </w:t>
+      </w:r>
+      <w:r>
+        <w:rPr>
+          <w:lang w:eastAsia="pt-BR"/>
+        </w:rPr>
+        <w:lastRenderedPageBreak/>
+        <w:t>+ [</w:t>
       </w:r>
       <w:proofErr w:type="spellStart"/>
       <w:r>
@@ -13865,20 +14232,32 @@
         <w:pStyle w:val="Legenda"/>
         <w:keepLines w:val="0"/>
       </w:pPr>
-      <w:bookmarkStart w:id="66" w:name="_Ref191973167"/>
-      <w:r>
-        <w:lastRenderedPageBreak/>
+      <w:bookmarkStart w:id="67" w:name="_Ref191973167"/>
+      <w:r>
         <w:t xml:space="preserve">Tabela </w:t>
       </w:r>
-      <w:fldSimple w:instr=" SEQ Tabela \* ARABIC ">
-        <w:r>
-          <w:rPr>
-            <w:noProof/>
-          </w:rPr>
-          <w:t>6</w:t>
-        </w:r>
-      </w:fldSimple>
-      <w:bookmarkEnd w:id="66"/>
+      <w:r>
+        <w:fldChar w:fldCharType="begin"/>
+      </w:r>
+      <w:r>
+        <w:instrText xml:space="preserve"> SEQ Tabela \* ARABIC </w:instrText>
+      </w:r>
+      <w:r>
+        <w:fldChar w:fldCharType="separate"/>
+      </w:r>
+      <w:r>
+        <w:rPr>
+          <w:noProof/>
+        </w:rPr>
+        <w:t>6</w:t>
+      </w:r>
+      <w:r>
+        <w:rPr>
+          <w:noProof/>
+        </w:rPr>
+        <w:fldChar w:fldCharType="end"/>
+      </w:r>
+      <w:bookmarkEnd w:id="67"/>
       <w:r>
         <w:t>:Principais atributos de composição dos endereços do CNEFE</w:t>
       </w:r>
@@ -14836,7 +15215,7 @@
                 <w:lang w:eastAsia="pt-BR"/>
               </w:rPr>
             </w:pPr>
-            <w:bookmarkStart w:id="67" w:name="_Hlk191972604"/>
+            <w:bookmarkStart w:id="68" w:name="_Hlk191972604"/>
             <w:r>
               <w:rPr>
                 <w:sz w:val="22"/>
@@ -15250,7 +15629,7 @@
         </w:tc>
       </w:tr>
     </w:tbl>
-    <w:bookmarkEnd w:id="67"/>
+    <w:bookmarkEnd w:id="68"/>
     <w:p>
       <w:pPr>
         <w:pStyle w:val="Legenda"/>
@@ -15313,24 +15692,37 @@
       <w:pPr>
         <w:pStyle w:val="Legenda"/>
       </w:pPr>
-      <w:bookmarkStart w:id="68" w:name="_Ref191994451"/>
-      <w:bookmarkStart w:id="69" w:name="_Ref192511452"/>
+      <w:bookmarkStart w:id="69" w:name="_Ref191994451"/>
+      <w:bookmarkStart w:id="70" w:name="_Ref192511452"/>
       <w:r>
         <w:t xml:space="preserve">Tabela </w:t>
       </w:r>
-      <w:fldSimple w:instr=" SEQ Tabela \* ARABIC ">
-        <w:r>
-          <w:rPr>
-            <w:noProof/>
-          </w:rPr>
-          <w:t>7</w:t>
-        </w:r>
-      </w:fldSimple>
-      <w:bookmarkEnd w:id="68"/>
+      <w:r>
+        <w:fldChar w:fldCharType="begin"/>
+      </w:r>
+      <w:r>
+        <w:instrText xml:space="preserve"> SEQ Tabela \* ARABIC </w:instrText>
+      </w:r>
+      <w:r>
+        <w:fldChar w:fldCharType="separate"/>
+      </w:r>
+      <w:r>
+        <w:rPr>
+          <w:noProof/>
+        </w:rPr>
+        <w:t>7</w:t>
+      </w:r>
+      <w:r>
+        <w:rPr>
+          <w:noProof/>
+        </w:rPr>
+        <w:fldChar w:fldCharType="end"/>
+      </w:r>
+      <w:bookmarkEnd w:id="69"/>
       <w:r>
         <w:t>:Principais atributos do CIATA utilizados no projeto</w:t>
       </w:r>
-      <w:bookmarkEnd w:id="69"/>
+      <w:bookmarkEnd w:id="70"/>
     </w:p>
     <w:tbl>
       <w:tblPr>
@@ -16055,6 +16447,7 @@
         <w:rPr>
           <w:lang w:eastAsia="pt-BR"/>
         </w:rPr>
+        <w:lastRenderedPageBreak/>
         <w:t>Fonte:</w:t>
       </w:r>
       <w:r>
@@ -16103,7 +16496,7 @@
           <w:lang w:eastAsia="pt-BR"/>
         </w:rPr>
       </w:pPr>
-      <w:ins w:id="70" w:author="Marco Aurélio Barbiero" w:date="2025-04-24T21:38:00Z" w16du:dateUtc="2025-04-25T00:38:00Z">
+      <w:ins w:id="71" w:author="Marco Aurélio Barbiero" w:date="2025-04-24T21:38:00Z" w16du:dateUtc="2025-04-25T00:38:00Z">
         <w:r>
           <w:rPr>
             <w:lang w:eastAsia="pt-BR"/>
@@ -16123,19 +16516,19 @@
         </w:rPr>
         <w:t xml:space="preserve">que, sendo produtores de dados sem hierarquia ou coordenação entre si, prefeituras e IBGE não produziriam valores completamente coincidentes, como explica </w:t>
       </w:r>
-      <w:commentRangeStart w:id="71"/>
+      <w:commentRangeStart w:id="72"/>
       <w:r>
         <w:rPr>
           <w:lang w:eastAsia="pt-BR"/>
         </w:rPr>
         <w:t xml:space="preserve">Macedo (2023) </w:t>
       </w:r>
-      <w:commentRangeEnd w:id="71"/>
+      <w:commentRangeEnd w:id="72"/>
       <w:r>
         <w:rPr>
           <w:rStyle w:val="Refdecomentrio"/>
         </w:rPr>
-        <w:commentReference w:id="71"/>
+        <w:commentReference w:id="72"/>
       </w:r>
       <w:r>
         <w:rPr>
@@ -16170,7 +16563,6 @@
           <w:iCs/>
           <w:lang w:eastAsia="pt-BR"/>
         </w:rPr>
-        <w:lastRenderedPageBreak/>
         <w:t>“O mundo real pode ser entendido como um conjunto de feições cuja espacialização pode ser identificada, por exemplo, por ruas, praças, monumentos e demais entidades reais existentes em uma determinada localidade. A percepção desse conjunto, por meio de funções de mapeamento, permite instanciar essas representações em Bancos de Dados Geográficos (BDG), propiciando a armazenagem de uma coleção de dados coerentes e estruturados, visando permitir processamentos posteriores.</w:t>
       </w:r>
     </w:p>
@@ -16362,7 +16754,7 @@
           <w:iCs/>
           <w:lang w:eastAsia="pt-BR"/>
         </w:rPr>
-        <w:t xml:space="preserve"> é similar a outra e, mais além, inferir quando determinadas representações podem ser consideradas as mesmas e, consequentemente eliminando ambiguidades potenciais. Por conseguinte, determinar uma função de similaridade que permita avaliar representações, propondo um valor de proximidade, torna-se essencial no processo de identificação de entidades em um BDG. Assim, busca-se </w:t>
+        <w:t xml:space="preserve"> é similar a outra e, mais além, </w:t>
       </w:r>
       <w:r>
         <w:rPr>
@@ -16372,7 +16764,7 @@
           <w:lang w:eastAsia="pt-BR"/>
         </w:rPr>
         <w:lastRenderedPageBreak/>
-        <w:t xml:space="preserve">identificar e estabelecer um conjunto unívoco das representações a partir dos diversos conjuntos construídos por diferentes produtores de dados. </w:t>
+        <w:t xml:space="preserve">inferir quando determinadas representações podem ser consideradas as mesmas e, consequentemente eliminando ambiguidades potenciais. Por conseguinte, determinar uma função de similaridade que permita avaliar representações, propondo um valor de proximidade, torna-se essencial no processo de identificação de entidades em um BDG. Assim, busca-se identificar e estabelecer um conjunto unívoco das representações a partir dos diversos conjuntos construídos por diferentes produtores de dados. </w:t>
       </w:r>
     </w:p>
     <w:p>
@@ -16600,21 +16992,24 @@
         <w:rPr>
           <w:lang w:eastAsia="pt-BR"/>
         </w:rPr>
-        <w:t xml:space="preserve">, por exemplo, oferece um arcabouço técnico bastante completo sobre como conectar as informações de diferentes bancos de dados. </w:t>
-      </w:r>
-    </w:p>
-    <w:p>
-      <w:pPr>
-        <w:rPr>
-          <w:lang w:eastAsia="pt-BR"/>
-        </w:rPr>
-      </w:pPr>
-      <w:r>
-        <w:t xml:space="preserve">As semelhanças entre os cadastros são importantes para conectar as bases de dados, mas as contribuições principais para o projeto vêm das suas diferenças. O CNEFE fornece um georreferenciamento aproximado dos endereços com latitude e longitude, posicionamento dos logradouros e a sequência das unidades imobiliárias. </w:t>
-      </w:r>
-      <w:r>
+        <w:t xml:space="preserve">, por exemplo, oferece um arcabouço </w:t>
+      </w:r>
+      <w:r>
+        <w:rPr>
+          <w:lang w:eastAsia="pt-BR"/>
+        </w:rPr>
         <w:lastRenderedPageBreak/>
-        <w:t>Por outro lado, o CIATA disponibiliza as dimensões dos terrenos que permitem construir uma imagem bidimensional para ser registrada em um sistema SIG. Assim, o CIATA será utilizado para gerar os polígonos, enquanto o CNEFE será usado para localizá-los com boa aproximação.</w:t>
+        <w:t xml:space="preserve">técnico bastante completo sobre como conectar as informações de diferentes bancos de dados. </w:t>
+      </w:r>
+    </w:p>
+    <w:p>
+      <w:pPr>
+        <w:rPr>
+          <w:lang w:eastAsia="pt-BR"/>
+        </w:rPr>
+      </w:pPr>
+      <w:r>
+        <w:t>As semelhanças entre os cadastros são importantes para conectar as bases de dados, mas as contribuições principais para o projeto vêm das suas diferenças. O CNEFE fornece um georreferenciamento aproximado dos endereços com latitude e longitude, posicionamento dos logradouros e a sequência das unidades imobiliárias. Por outro lado, o CIATA disponibiliza as dimensões dos terrenos que permitem construir uma imagem bidimensional para ser registrada em um sistema SIG. Assim, o CIATA será utilizado para gerar os polígonos, enquanto o CNEFE será usado para localizá-los com boa aproximação.</w:t>
       </w:r>
     </w:p>
     <w:p>
@@ -16663,19 +17058,33 @@
       <w:pPr>
         <w:pStyle w:val="Legenda"/>
       </w:pPr>
-      <w:bookmarkStart w:id="72" w:name="_Ref192056355"/>
-      <w:r>
+      <w:bookmarkStart w:id="73" w:name="_Ref192056355"/>
+      <w:r>
+        <w:lastRenderedPageBreak/>
         <w:t xml:space="preserve">Figura </w:t>
       </w:r>
-      <w:fldSimple w:instr=" SEQ Figura \* ARABIC ">
-        <w:r>
-          <w:rPr>
-            <w:noProof/>
-          </w:rPr>
-          <w:t>10</w:t>
-        </w:r>
-      </w:fldSimple>
-      <w:bookmarkEnd w:id="72"/>
+      <w:r>
+        <w:fldChar w:fldCharType="begin"/>
+      </w:r>
+      <w:r>
+        <w:instrText xml:space="preserve"> SEQ Figura \* ARABIC </w:instrText>
+      </w:r>
+      <w:r>
+        <w:fldChar w:fldCharType="separate"/>
+      </w:r>
+      <w:r>
+        <w:rPr>
+          <w:noProof/>
+        </w:rPr>
+        <w:t>10</w:t>
+      </w:r>
+      <w:r>
+        <w:rPr>
+          <w:noProof/>
+        </w:rPr>
+        <w:fldChar w:fldCharType="end"/>
+      </w:r>
+      <w:bookmarkEnd w:id="73"/>
       <w:r>
         <w:t>:Agrupamento de endereços por logradouro</w:t>
       </w:r>
@@ -16787,20 +17196,33 @@
       <w:pPr>
         <w:pStyle w:val="Legenda"/>
       </w:pPr>
-      <w:bookmarkStart w:id="73" w:name="_Ref192056800"/>
+      <w:bookmarkStart w:id="74" w:name="_Ref192056800"/>
       <w:r>
         <w:lastRenderedPageBreak/>
         <w:t xml:space="preserve">Figura </w:t>
       </w:r>
-      <w:fldSimple w:instr=" SEQ Figura \* ARABIC ">
-        <w:r>
-          <w:rPr>
-            <w:noProof/>
-          </w:rPr>
-          <w:t>11</w:t>
-        </w:r>
-      </w:fldSimple>
-      <w:bookmarkEnd w:id="73"/>
+      <w:r>
+        <w:fldChar w:fldCharType="begin"/>
+      </w:r>
+      <w:r>
+        <w:instrText xml:space="preserve"> SEQ Figura \* ARABIC </w:instrText>
+      </w:r>
+      <w:r>
+        <w:fldChar w:fldCharType="separate"/>
+      </w:r>
+      <w:r>
+        <w:rPr>
+          <w:noProof/>
+        </w:rPr>
+        <w:t>11</w:t>
+      </w:r>
+      <w:r>
+        <w:rPr>
+          <w:noProof/>
+        </w:rPr>
+        <w:fldChar w:fldCharType="end"/>
+      </w:r>
+      <w:bookmarkEnd w:id="74"/>
       <w:r>
         <w:t>:Agrupamento de endereços por quadras</w:t>
       </w:r>
@@ -16883,21 +17305,21 @@
       <w:pPr>
         <w:pStyle w:val="Ttulo2"/>
       </w:pPr>
-      <w:bookmarkStart w:id="74" w:name="_Toc196482564"/>
-      <w:commentRangeStart w:id="75"/>
+      <w:bookmarkStart w:id="75" w:name="_Toc196482564"/>
+      <w:commentRangeStart w:id="76"/>
       <w:r>
         <w:t xml:space="preserve">Sistemas de Informação Geográfica (SIG). </w:t>
       </w:r>
-      <w:commentRangeEnd w:id="75"/>
+      <w:commentRangeEnd w:id="76"/>
       <w:r>
         <w:rPr>
           <w:rStyle w:val="Refdecomentrio"/>
           <w:rFonts w:eastAsiaTheme="minorHAnsi" w:cstheme="minorBidi"/>
           <w:caps w:val="0"/>
         </w:rPr>
-        <w:commentReference w:id="75"/>
-      </w:r>
-      <w:bookmarkEnd w:id="74"/>
+        <w:commentReference w:id="76"/>
+      </w:r>
+      <w:bookmarkEnd w:id="75"/>
     </w:p>
     <w:p>
       <w:r>
@@ -17098,11 +17520,11 @@
       <w:pPr>
         <w:pStyle w:val="Ttulo2"/>
       </w:pPr>
-      <w:bookmarkStart w:id="76" w:name="_Toc196482565"/>
+      <w:bookmarkStart w:id="77" w:name="_Toc196482565"/>
       <w:r>
         <w:t>Bancos de Dados Convencionais e Bancos de Dados Geográficos</w:t>
       </w:r>
-      <w:bookmarkEnd w:id="76"/>
+      <w:bookmarkEnd w:id="77"/>
     </w:p>
     <w:p>
       <w:r>
@@ -17385,7 +17807,7 @@
         <w:fldChar w:fldCharType="begin"/>
       </w:r>
       <w:r>
-        <w:instrText xml:space="preserve"> ADDIN ZOTERO_ITEM CSL_CITATION {"citationID":"QajF9QBs","properties":{"formattedCitation":"(Date, 2004)","plainCitation":"(Date, 2004)","noteIndex":0},"citationItems":[{"id":"2Zhieh6I/MgqsYRe0","uris":["http://zotero.org/users/local/P1GuXq80/items/LMQ2HAQT"],"itemData":{"id":"ougqC8s5/T4315Z8b","type":"book","edition":"8. ed","event-place":"Rio de Janeiro","ISBN":"978-85-352-1273-0","language":"por","note":"OCLC: 71308796","publisher":"Campus","publisher-place":"Rio de Janeiro","source":"Open WorldCat","title":"Introdução a sistemas de bancos de dados","author":[{"family":"Date","given":"C. J."}],"contributor":[{"family":"Vieira","given":"André"},{"family":"Lifschitz","given":"Sergio"}],"issued":{"date-parts":[["2004"]]}}}],"schema":"https://github.com/citation-style-language/schema/raw/master/csl-citation.json"} </w:instrText>
+        <w:instrText xml:space="preserve"> ADDIN ZOTERO_ITEM CSL_CITATION {"citationID":"QajF9QBs","properties":{"formattedCitation":"(Date, 2004)","plainCitation":"(Date, 2004)","noteIndex":0},"citationItems":[{"id":"kvgZuChx/40o2LRmz","uris":["http://zotero.org/users/local/P1GuXq80/items/LMQ2HAQT"],"itemData":{"id":"ougqC8s5/T4315Z8b","type":"book","edition":"8. ed","event-place":"Rio de Janeiro","ISBN":"978-85-352-1273-0","language":"por","note":"OCLC: 71308796","publisher":"Campus","publisher-place":"Rio de Janeiro","source":"Open WorldCat","title":"Introdução a sistemas de bancos de dados","author":[{"family":"Date","given":"C. J."}],"contributor":[{"family":"Vieira","given":"André"},{"family":"Lifschitz","given":"Sergio"}],"issued":{"date-parts":[["2004"]]}}}],"schema":"https://github.com/citation-style-language/schema/raw/master/csl-citation.json"} </w:instrText>
       </w:r>
       <w:r>
         <w:fldChar w:fldCharType="separate"/>
@@ -17703,7 +18125,7 @@
           <w:b/>
           <w:bCs/>
         </w:rPr>
-        <w:instrText xml:space="preserve"> ADDIN ZOTERO_ITEM CSL_CITATION {"citationID":"toffBHyC","properties":{"formattedCitation":"(Date, 2004)","plainCitation":"(Date, 2004)","noteIndex":0},"citationItems":[{"id":"2Zhieh6I/MgqsYRe0","uris":["http://zotero.org/users/local/P1GuXq80/items/LMQ2HAQT"],"itemData":{"id":"ougqC8s5/T4315Z8b","type":"book","edition":"8. ed","event-place":"Rio de Janeiro","ISBN":"978-85-352-1273-0","language":"por","note":"OCLC: 71308796","publisher":"Campus","publisher-place":"Rio de Janeiro","source":"Open WorldCat","title":"Introdução a sistemas de bancos de dados","author":[{"family":"Date","given":"C. J."}],"contributor":[{"family":"Vieira","given":"André"},{"family":"Lifschitz","given":"Sergio"}],"issued":{"date-parts":[["2004"]]}}}],"schema":"https://github.com/citation-style-language/schema/raw/master/csl-citation.json"} </w:instrText>
+        <w:instrText xml:space="preserve"> ADDIN ZOTERO_ITEM CSL_CITATION {"citationID":"toffBHyC","properties":{"formattedCitation":"(Date, 2004)","plainCitation":"(Date, 2004)","noteIndex":0},"citationItems":[{"id":"kvgZuChx/40o2LRmz","uris":["http://zotero.org/users/local/P1GuXq80/items/LMQ2HAQT"],"itemData":{"id":"ougqC8s5/T4315Z8b","type":"book","edition":"8. ed","event-place":"Rio de Janeiro","ISBN":"978-85-352-1273-0","language":"por","note":"OCLC: 71308796","publisher":"Campus","publisher-place":"Rio de Janeiro","source":"Open WorldCat","title":"Introdução a sistemas de bancos de dados","author":[{"family":"Date","given":"C. J."}],"contributor":[{"family":"Vieira","given":"André"},{"family":"Lifschitz","given":"Sergio"}],"issued":{"date-parts":[["2004"]]}}}],"schema":"https://github.com/citation-style-language/schema/raw/master/csl-citation.json"} </w:instrText>
       </w:r>
       <w:r>
         <w:rPr>
@@ -17788,7 +18210,7 @@
         <w:fldChar w:fldCharType="begin"/>
       </w:r>
       <w:r>
-        <w:instrText xml:space="preserve"> ADDIN ZOTERO_ITEM CSL_CITATION {"citationID":"BoYIzUbg","properties":{"formattedCitation":"(Date, 2004)","plainCitation":"(Date, 2004)","noteIndex":0},"citationItems":[{"id":"2Zhieh6I/MgqsYRe0","uris":["http://zotero.org/users/local/P1GuXq80/items/LMQ2HAQT"],"itemData":{"id":"ougqC8s5/T4315Z8b","type":"book","edition":"8. ed","event-place":"Rio de Janeiro","ISBN":"978-85-352-1273-0","language":"por","note":"OCLC: 71308796","publisher":"Campus","publisher-place":"Rio de Janeiro","source":"Open WorldCat","title":"Introdução a sistemas de bancos de dados","author":[{"family":"Date","given":"C. J."}],"contributor":[{"family":"Vieira","given":"André"},{"family":"Lifschitz","given":"Sergio"}],"issued":{"date-parts":[["2004"]]}}}],"schema":"https://github.com/citation-style-language/schema/raw/master/csl-citation.json"} </w:instrText>
+        <w:instrText xml:space="preserve"> ADDIN ZOTERO_ITEM CSL_CITATION {"citationID":"BoYIzUbg","properties":{"formattedCitation":"(Date, 2004)","plainCitation":"(Date, 2004)","noteIndex":0},"citationItems":[{"id":"kvgZuChx/40o2LRmz","uris":["http://zotero.org/users/local/P1GuXq80/items/LMQ2HAQT"],"itemData":{"id":"ougqC8s5/T4315Z8b","type":"book","edition":"8. ed","event-place":"Rio de Janeiro","ISBN":"978-85-352-1273-0","language":"por","note":"OCLC: 71308796","publisher":"Campus","publisher-place":"Rio de Janeiro","source":"Open WorldCat","title":"Introdução a sistemas de bancos de dados","author":[{"family":"Date","given":"C. J."}],"contributor":[{"family":"Vieira","given":"André"},{"family":"Lifschitz","given":"Sergio"}],"issued":{"date-parts":[["2004"]]}}}],"schema":"https://github.com/citation-style-language/schema/raw/master/csl-citation.json"} </w:instrText>
       </w:r>
       <w:r>
         <w:fldChar w:fldCharType="separate"/>
@@ -17891,7 +18313,7 @@
         <w:fldChar w:fldCharType="begin"/>
       </w:r>
       <w:r>
-        <w:instrText xml:space="preserve"> ADDIN ZOTERO_ITEM CSL_CITATION {"citationID":"Kg8r5w7c","properties":{"formattedCitation":"(Date, 2004)","plainCitation":"(Date, 2004)","noteIndex":0},"citationItems":[{"id":"2Zhieh6I/MgqsYRe0","uris":["http://zotero.org/users/local/P1GuXq80/items/LMQ2HAQT"],"itemData":{"id":"ougqC8s5/T4315Z8b","type":"book","edition":"8. ed","event-place":"Rio de Janeiro","ISBN":"978-85-352-1273-0","language":"por","note":"OCLC: 71308796","publisher":"Campus","publisher-place":"Rio de Janeiro","source":"Open WorldCat","title":"Introdução a sistemas de bancos de dados","author":[{"family":"Date","given":"C. J."}],"contributor":[{"family":"Vieira","given":"André"},{"family":"Lifschitz","given":"Sergio"}],"issued":{"date-parts":[["2004"]]}}}],"schema":"https://github.com/citation-style-language/schema/raw/master/csl-citation.json"} </w:instrText>
+        <w:instrText xml:space="preserve"> ADDIN ZOTERO_ITEM CSL_CITATION {"citationID":"Kg8r5w7c","properties":{"formattedCitation":"(Date, 2004)","plainCitation":"(Date, 2004)","noteIndex":0},"citationItems":[{"id":"kvgZuChx/40o2LRmz","uris":["http://zotero.org/users/local/P1GuXq80/items/LMQ2HAQT"],"itemData":{"id":"ougqC8s5/T4315Z8b","type":"book","edition":"8. ed","event-place":"Rio de Janeiro","ISBN":"978-85-352-1273-0","language":"por","note":"OCLC: 71308796","publisher":"Campus","publisher-place":"Rio de Janeiro","source":"Open WorldCat","title":"Introdução a sistemas de bancos de dados","author":[{"family":"Date","given":"C. J."}],"contributor":[{"family":"Vieira","given":"André"},{"family":"Lifschitz","given":"Sergio"}],"issued":{"date-parts":[["2004"]]}}}],"schema":"https://github.com/citation-style-language/schema/raw/master/csl-citation.json"} </w:instrText>
       </w:r>
       <w:r>
         <w:fldChar w:fldCharType="separate"/>
@@ -17923,7 +18345,7 @@
         <w:fldChar w:fldCharType="begin"/>
       </w:r>
       <w:r>
-        <w:instrText xml:space="preserve"> ADDIN ZOTERO_ITEM CSL_CITATION {"citationID":"KCAeWNgg","properties":{"formattedCitation":"(Date, 2004)","plainCitation":"(Date, 2004)","noteIndex":0},"citationItems":[{"id":"2Zhieh6I/MgqsYRe0","uris":["http://zotero.org/users/local/P1GuXq80/items/LMQ2HAQT"],"itemData":{"id":"ougqC8s5/T4315Z8b","type":"book","edition":"8. ed","event-place":"Rio de Janeiro","ISBN":"978-85-352-1273-0","language":"por","note":"OCLC: 71308796","publisher":"Campus","publisher-place":"Rio de Janeiro","source":"Open WorldCat","title":"Introdução a sistemas de bancos de dados","author":[{"family":"Date","given":"C. J."}],"contributor":[{"family":"Vieira","given":"André"},{"family":"Lifschitz","given":"Sergio"}],"issued":{"date-parts":[["2004"]]}}}],"schema":"https://github.com/citation-style-language/schema/raw/master/csl-citation.json"} </w:instrText>
+        <w:instrText xml:space="preserve"> ADDIN ZOTERO_ITEM CSL_CITATION {"citationID":"KCAeWNgg","properties":{"formattedCitation":"(Date, 2004)","plainCitation":"(Date, 2004)","noteIndex":0},"citationItems":[{"id":"kvgZuChx/40o2LRmz","uris":["http://zotero.org/users/local/P1GuXq80/items/LMQ2HAQT"],"itemData":{"id":"ougqC8s5/T4315Z8b","type":"book","edition":"8. ed","event-place":"Rio de Janeiro","ISBN":"978-85-352-1273-0","language":"por","note":"OCLC: 71308796","publisher":"Campus","publisher-place":"Rio de Janeiro","source":"Open WorldCat","title":"Introdução a sistemas de bancos de dados","author":[{"family":"Date","given":"C. J."}],"contributor":[{"family":"Vieira","given":"André"},{"family":"Lifschitz","given":"Sergio"}],"issued":{"date-parts":[["2004"]]}}}],"schema":"https://github.com/citation-style-language/schema/raw/master/csl-citation.json"} </w:instrText>
       </w:r>
       <w:r>
         <w:fldChar w:fldCharType="separate"/>
@@ -17961,14 +18383,26 @@
       </w:r>
       <w:proofErr w:type="spellStart"/>
       <w:r>
+        <w:rPr>
+          <w:i/>
+          <w:iCs/>
+        </w:rPr>
         <w:t>primary</w:t>
       </w:r>
       <w:proofErr w:type="spellEnd"/>
       <w:r>
+        <w:rPr>
+          <w:i/>
+          <w:iCs/>
+        </w:rPr>
         <w:t xml:space="preserve"> </w:t>
       </w:r>
       <w:proofErr w:type="spellStart"/>
       <w:r>
+        <w:rPr>
+          <w:i/>
+          <w:iCs/>
+        </w:rPr>
         <w:t>key</w:t>
       </w:r>
       <w:proofErr w:type="spellEnd"/>
@@ -18081,12 +18515,12 @@
       <w:pPr>
         <w:pStyle w:val="Ttulo2"/>
       </w:pPr>
-      <w:bookmarkStart w:id="77" w:name="_Toc196482566"/>
+      <w:bookmarkStart w:id="78" w:name="_Toc196482566"/>
       <w:r>
         <w:lastRenderedPageBreak/>
         <w:t>Cadastro Imobiliário e Georreferenciamento.</w:t>
       </w:r>
-      <w:bookmarkEnd w:id="77"/>
+      <w:bookmarkEnd w:id="78"/>
       <w:r>
         <w:t xml:space="preserve"> </w:t>
       </w:r>
@@ -18146,7 +18580,7 @@
       </w:r>
     </w:p>
     <w:p>
-      <w:commentRangeStart w:id="78"/>
+      <w:commentRangeStart w:id="79"/>
       <w:r>
         <w:t xml:space="preserve">No presente projeto se busca a automatização do </w:t>
       </w:r>
@@ -18159,12 +18593,12 @@
       <w:r>
         <w:t>No entanto, é provável que algumas quadras do cadastro urbano não possam ser associadas automaticamente. Nesses casos será necessário registrar a imagem manualmente</w:t>
       </w:r>
-      <w:commentRangeEnd w:id="78"/>
+      <w:commentRangeEnd w:id="79"/>
       <w:r>
         <w:rPr>
           <w:rStyle w:val="Refdecomentrio"/>
         </w:rPr>
-        <w:commentReference w:id="78"/>
+        <w:commentReference w:id="79"/>
       </w:r>
     </w:p>
     <w:p>
@@ -18176,12 +18610,12 @@
       <w:pPr>
         <w:pStyle w:val="Ttulo1"/>
       </w:pPr>
-      <w:bookmarkStart w:id="79" w:name="_Toc196482567"/>
+      <w:bookmarkStart w:id="80" w:name="_Toc196482567"/>
       <w:r>
         <w:lastRenderedPageBreak/>
         <w:t>Metodologia da pesquisa</w:t>
       </w:r>
-      <w:bookmarkEnd w:id="79"/>
+      <w:bookmarkEnd w:id="80"/>
     </w:p>
     <w:p>
       <w:r>
@@ -18319,11 +18753,11 @@
       <w:pPr>
         <w:pStyle w:val="Ttulo2"/>
       </w:pPr>
-      <w:bookmarkStart w:id="80" w:name="_Toc196482568"/>
+      <w:bookmarkStart w:id="81" w:name="_Toc196482568"/>
       <w:r>
         <w:t>Ferramentas</w:t>
       </w:r>
-      <w:bookmarkEnd w:id="80"/>
+      <w:bookmarkEnd w:id="81"/>
     </w:p>
     <w:p>
       <w:pPr>
@@ -18344,11 +18778,11 @@
       <w:pPr>
         <w:pStyle w:val="Ttulo3"/>
       </w:pPr>
-      <w:bookmarkStart w:id="81" w:name="_Toc196482569"/>
+      <w:bookmarkStart w:id="82" w:name="_Toc196482569"/>
       <w:r>
         <w:t>Arquitetura do sistema.</w:t>
       </w:r>
-      <w:bookmarkEnd w:id="81"/>
+      <w:bookmarkEnd w:id="82"/>
     </w:p>
     <w:p>
       <w:r>
@@ -18359,12 +18793,12 @@
       <w:pPr>
         <w:pStyle w:val="Ttulo4"/>
       </w:pPr>
-      <w:bookmarkStart w:id="82" w:name="_Toc196482570"/>
+      <w:bookmarkStart w:id="83" w:name="_Toc196482570"/>
       <w:r>
         <w:lastRenderedPageBreak/>
         <w:t>Banco de dados</w:t>
       </w:r>
-      <w:bookmarkEnd w:id="82"/>
+      <w:bookmarkEnd w:id="83"/>
     </w:p>
     <w:p>
       <w:r>
@@ -18375,11 +18809,11 @@
       <w:pPr>
         <w:pStyle w:val="Ttulo4"/>
       </w:pPr>
-      <w:bookmarkStart w:id="83" w:name="_Toc196482571"/>
+      <w:bookmarkStart w:id="84" w:name="_Toc196482571"/>
       <w:r>
         <w:t>Linguagem de programação</w:t>
       </w:r>
-      <w:bookmarkEnd w:id="83"/>
+      <w:bookmarkEnd w:id="84"/>
     </w:p>
     <w:p>
       <w:r>
@@ -18414,11 +18848,11 @@
       <w:pPr>
         <w:pStyle w:val="Ttulo4"/>
       </w:pPr>
-      <w:bookmarkStart w:id="84" w:name="_Toc196482572"/>
+      <w:bookmarkStart w:id="85" w:name="_Toc196482572"/>
       <w:r>
         <w:t>Biblioteca de visualização geográfica</w:t>
       </w:r>
-      <w:bookmarkEnd w:id="84"/>
+      <w:bookmarkEnd w:id="85"/>
     </w:p>
     <w:p>
       <w:r>
@@ -18502,11 +18936,11 @@
       <w:pPr>
         <w:pStyle w:val="Ttulo4"/>
       </w:pPr>
-      <w:bookmarkStart w:id="85" w:name="_Toc196482573"/>
+      <w:bookmarkStart w:id="86" w:name="_Toc196482573"/>
       <w:r>
         <w:t>Sistema de Informação Geográfica – SIG</w:t>
       </w:r>
-      <w:bookmarkEnd w:id="85"/>
+      <w:bookmarkEnd w:id="86"/>
     </w:p>
     <w:p>
       <w:r>
@@ -18517,11 +18951,11 @@
       <w:pPr>
         <w:pStyle w:val="Ttulo2"/>
       </w:pPr>
-      <w:bookmarkStart w:id="86" w:name="_Toc196482574"/>
+      <w:bookmarkStart w:id="87" w:name="_Toc196482574"/>
       <w:r>
         <w:t>Etapas</w:t>
       </w:r>
-      <w:bookmarkEnd w:id="86"/>
+      <w:bookmarkEnd w:id="87"/>
       <w:r>
         <w:t xml:space="preserve"> </w:t>
       </w:r>
@@ -18609,19 +19043,19 @@
       <w:pPr>
         <w:pStyle w:val="Ttulo3"/>
       </w:pPr>
-      <w:bookmarkStart w:id="87" w:name="_Ref192830623"/>
-      <w:bookmarkStart w:id="88" w:name="_Toc196482575"/>
+      <w:bookmarkStart w:id="88" w:name="_Ref192830623"/>
+      <w:bookmarkStart w:id="89" w:name="_Toc196482575"/>
       <w:r>
         <w:t>Obter dados dos lotes de municípios parceiros</w:t>
       </w:r>
-      <w:bookmarkEnd w:id="87"/>
       <w:bookmarkEnd w:id="88"/>
+      <w:bookmarkEnd w:id="89"/>
     </w:p>
     <w:p>
       <w:r>
         <w:t xml:space="preserve">Os dados necessários para a para a geração de imagens de quadras devem ser tão reais quanto possível. Assim, será preciso obter a identificação do lote e da quadra, logradouro, número, largura do lote (testada) e outras dimensões disponíveis diretamente das prefeituras. A lista completa dos atributos necessários para a geração de imagens de quadras está na </w:t>
       </w:r>
-      <w:commentRangeStart w:id="89"/>
+      <w:commentRangeStart w:id="90"/>
       <w:r>
         <w:fldChar w:fldCharType="begin"/>
       </w:r>
@@ -18646,12 +19080,12 @@
       <w:r>
         <w:t>.</w:t>
       </w:r>
-      <w:commentRangeEnd w:id="89"/>
+      <w:commentRangeEnd w:id="90"/>
       <w:r>
         <w:rPr>
           <w:rStyle w:val="Refdecomentrio"/>
         </w:rPr>
-        <w:commentReference w:id="89"/>
+        <w:commentReference w:id="90"/>
       </w:r>
     </w:p>
     <w:p>
@@ -18740,11 +19174,11 @@
       <w:pPr>
         <w:pStyle w:val="Ttulo3"/>
       </w:pPr>
-      <w:bookmarkStart w:id="90" w:name="_Toc196482576"/>
+      <w:bookmarkStart w:id="91" w:name="_Toc196482576"/>
       <w:r>
         <w:t>Definir e povoar um banco de dados relacional com os dados dos imóveis.</w:t>
       </w:r>
-      <w:bookmarkEnd w:id="90"/>
+      <w:bookmarkEnd w:id="91"/>
     </w:p>
     <w:p>
       <w:r>
@@ -18806,19 +19240,32 @@
       <w:pPr>
         <w:pStyle w:val="Legenda"/>
       </w:pPr>
-      <w:bookmarkStart w:id="91" w:name="_Ref192516006"/>
+      <w:bookmarkStart w:id="92" w:name="_Ref192516006"/>
       <w:r>
         <w:t xml:space="preserve">Figura </w:t>
       </w:r>
-      <w:fldSimple w:instr=" SEQ Figura \* ARABIC ">
-        <w:r>
-          <w:rPr>
-            <w:noProof/>
-          </w:rPr>
-          <w:t>12</w:t>
-        </w:r>
-      </w:fldSimple>
-      <w:bookmarkEnd w:id="91"/>
+      <w:r>
+        <w:fldChar w:fldCharType="begin"/>
+      </w:r>
+      <w:r>
+        <w:instrText xml:space="preserve"> SEQ Figura \* ARABIC </w:instrText>
+      </w:r>
+      <w:r>
+        <w:fldChar w:fldCharType="separate"/>
+      </w:r>
+      <w:r>
+        <w:rPr>
+          <w:noProof/>
+        </w:rPr>
+        <w:t>12</w:t>
+      </w:r>
+      <w:r>
+        <w:rPr>
+          <w:noProof/>
+        </w:rPr>
+        <w:fldChar w:fldCharType="end"/>
+      </w:r>
+      <w:bookmarkEnd w:id="92"/>
       <w:r>
         <w:t>: Código SQL de criação da classe Lotes</w:t>
       </w:r>
@@ -19117,19 +19564,32 @@
       <w:pPr>
         <w:pStyle w:val="Legenda"/>
       </w:pPr>
-      <w:bookmarkStart w:id="92" w:name="_Ref192535314"/>
+      <w:bookmarkStart w:id="93" w:name="_Ref192535314"/>
       <w:r>
         <w:t xml:space="preserve">Figura </w:t>
       </w:r>
-      <w:fldSimple w:instr=" SEQ Figura \* ARABIC ">
-        <w:r>
-          <w:rPr>
-            <w:noProof/>
-          </w:rPr>
-          <w:t>13</w:t>
-        </w:r>
-      </w:fldSimple>
-      <w:bookmarkEnd w:id="92"/>
+      <w:r>
+        <w:fldChar w:fldCharType="begin"/>
+      </w:r>
+      <w:r>
+        <w:instrText xml:space="preserve"> SEQ Figura \* ARABIC </w:instrText>
+      </w:r>
+      <w:r>
+        <w:fldChar w:fldCharType="separate"/>
+      </w:r>
+      <w:r>
+        <w:rPr>
+          <w:noProof/>
+        </w:rPr>
+        <w:t>13</w:t>
+      </w:r>
+      <w:r>
+        <w:rPr>
+          <w:noProof/>
+        </w:rPr>
+        <w:fldChar w:fldCharType="end"/>
+      </w:r>
+      <w:bookmarkEnd w:id="93"/>
       <w:r>
         <w:t xml:space="preserve">: </w:t>
       </w:r>
@@ -19284,46 +19744,28 @@
           <w:p>
             <w:pPr>
               <w:pStyle w:val="Codigo"/>
+            </w:pPr>
+            <w:r>
               <w:rPr>
                 <w:lang w:val="es-ES_tradnl"/>
               </w:rPr>
-            </w:pPr>
-            <w:r>
-              <w:rPr>
-                <w:lang w:val="es-ES_tradnl"/>
-              </w:rPr>
               <w:t xml:space="preserve">  </w:t>
             </w:r>
             <w:r>
-              <w:rPr>
-                <w:lang w:val="es-ES_tradnl"/>
-              </w:rPr>
               <w:t xml:space="preserve">COD_DISTRITO </w:t>
             </w:r>
             <w:r>
-              <w:rPr>
-                <w:lang w:val="es-ES_tradnl"/>
-              </w:rPr>
               <w:tab/>
             </w:r>
             <w:r>
-              <w:rPr>
-                <w:lang w:val="es-ES_tradnl"/>
-              </w:rPr>
               <w:tab/>
             </w:r>
             <w:proofErr w:type="gramStart"/>
             <w:r>
-              <w:rPr>
-                <w:lang w:val="es-ES_tradnl"/>
-              </w:rPr>
               <w:t>VARCHAR(</w:t>
             </w:r>
             <w:proofErr w:type="gramEnd"/>
             <w:r>
-              <w:rPr>
-                <w:lang w:val="es-ES_tradnl"/>
-              </w:rPr>
               <w:t>9),</w:t>
             </w:r>
           </w:p>
@@ -19332,9 +19774,6 @@
               <w:pStyle w:val="Codigo"/>
             </w:pPr>
             <w:r>
-              <w:rPr>
-                <w:lang w:val="es-ES_tradnl"/>
-              </w:rPr>
               <w:t xml:space="preserve">  </w:t>
             </w:r>
             <w:r>
@@ -19499,235 +19938,26 @@
           <w:p>
             <w:pPr>
               <w:pStyle w:val="Codigo"/>
-              <w:rPr>
-                <w:lang w:val="en-US"/>
-              </w:rPr>
             </w:pPr>
             <w:r>
               <w:t xml:space="preserve">  </w:t>
             </w:r>
             <w:r>
-              <w:rPr>
-                <w:lang w:val="en-US"/>
-              </w:rPr>
               <w:t xml:space="preserve">NOM_COMPLEMENTO </w:t>
             </w:r>
             <w:r>
-              <w:rPr>
-                <w:lang w:val="en-US"/>
-              </w:rPr>
               <w:tab/>
             </w:r>
             <w:r>
-              <w:rPr>
-                <w:lang w:val="en-US"/>
-              </w:rPr>
               <w:tab/>
             </w:r>
             <w:proofErr w:type="gramStart"/>
             <w:r>
-              <w:rPr>
-                <w:lang w:val="en-US"/>
-              </w:rPr>
               <w:t>VARCHAR(</w:t>
             </w:r>
             <w:proofErr w:type="gramEnd"/>
             <w:r>
-              <w:rPr>
-                <w:lang w:val="en-US"/>
-              </w:rPr>
               <w:t>20),</w:t>
-            </w:r>
-          </w:p>
-          <w:p>
-            <w:pPr>
-              <w:pStyle w:val="Codigo"/>
-              <w:rPr>
-                <w:lang w:val="en-US"/>
-              </w:rPr>
-            </w:pPr>
-            <w:r>
-              <w:rPr>
-                <w:lang w:val="en-US"/>
-              </w:rPr>
-              <w:t xml:space="preserve">  CEP </w:t>
-            </w:r>
-            <w:r>
-              <w:rPr>
-                <w:lang w:val="en-US"/>
-              </w:rPr>
-              <w:tab/>
-            </w:r>
-            <w:r>
-              <w:rPr>
-                <w:lang w:val="en-US"/>
-              </w:rPr>
-              <w:tab/>
-            </w:r>
-            <w:r>
-              <w:rPr>
-                <w:lang w:val="en-US"/>
-              </w:rPr>
-              <w:tab/>
-            </w:r>
-            <w:r>
-              <w:rPr>
-                <w:lang w:val="en-US"/>
-              </w:rPr>
-              <w:tab/>
-            </w:r>
-            <w:proofErr w:type="gramStart"/>
-            <w:r>
-              <w:rPr>
-                <w:lang w:val="en-US"/>
-              </w:rPr>
-              <w:t>VARCHAR(</w:t>
-            </w:r>
-            <w:proofErr w:type="gramEnd"/>
-            <w:r>
-              <w:rPr>
-                <w:lang w:val="en-US"/>
-              </w:rPr>
-              <w:t>9),</w:t>
-            </w:r>
-          </w:p>
-          <w:p>
-            <w:pPr>
-              <w:pStyle w:val="Codigo"/>
-              <w:rPr>
-                <w:lang w:val="en-US"/>
-              </w:rPr>
-            </w:pPr>
-            <w:r>
-              <w:rPr>
-                <w:lang w:val="en-US"/>
-              </w:rPr>
-              <w:t xml:space="preserve">  LATITUDE </w:t>
-            </w:r>
-            <w:r>
-              <w:rPr>
-                <w:lang w:val="en-US"/>
-              </w:rPr>
-              <w:tab/>
-            </w:r>
-            <w:r>
-              <w:rPr>
-                <w:lang w:val="en-US"/>
-              </w:rPr>
-              <w:tab/>
-            </w:r>
-            <w:r>
-              <w:rPr>
-                <w:lang w:val="en-US"/>
-              </w:rPr>
-              <w:tab/>
-              <w:t>REAL,</w:t>
-            </w:r>
-          </w:p>
-          <w:p>
-            <w:pPr>
-              <w:pStyle w:val="Codigo"/>
-              <w:rPr>
-                <w:lang w:val="en-US"/>
-              </w:rPr>
-            </w:pPr>
-            <w:r>
-              <w:rPr>
-                <w:lang w:val="en-US"/>
-              </w:rPr>
-              <w:t xml:space="preserve">  LONGITUDE </w:t>
-            </w:r>
-            <w:r>
-              <w:rPr>
-                <w:lang w:val="en-US"/>
-              </w:rPr>
-              <w:tab/>
-            </w:r>
-            <w:r>
-              <w:rPr>
-                <w:lang w:val="en-US"/>
-              </w:rPr>
-              <w:tab/>
-            </w:r>
-            <w:r>
-              <w:rPr>
-                <w:lang w:val="en-US"/>
-              </w:rPr>
-              <w:tab/>
-              <w:t>REAL,</w:t>
-            </w:r>
-          </w:p>
-          <w:p>
-            <w:pPr>
-              <w:pStyle w:val="Codigo"/>
-              <w:rPr>
-                <w:lang w:val="en-US"/>
-              </w:rPr>
-            </w:pPr>
-            <w:r>
-              <w:rPr>
-                <w:lang w:val="en-US"/>
-              </w:rPr>
-              <w:t xml:space="preserve">  COORD </w:t>
-            </w:r>
-            <w:r>
-              <w:rPr>
-                <w:lang w:val="en-US"/>
-              </w:rPr>
-              <w:tab/>
-            </w:r>
-            <w:r>
-              <w:rPr>
-                <w:lang w:val="en-US"/>
-              </w:rPr>
-              <w:tab/>
-            </w:r>
-            <w:r>
-              <w:rPr>
-                <w:lang w:val="en-US"/>
-              </w:rPr>
-              <w:tab/>
-            </w:r>
-            <w:r>
-              <w:rPr>
-                <w:lang w:val="en-US"/>
-              </w:rPr>
-              <w:tab/>
-              <w:t>POINT NOT NULL SRID 4326,</w:t>
-            </w:r>
-          </w:p>
-          <w:p>
-            <w:pPr>
-              <w:pStyle w:val="Codigo"/>
-              <w:rPr>
-                <w:lang w:val="en-US"/>
-              </w:rPr>
-            </w:pPr>
-            <w:r>
-              <w:rPr>
-                <w:lang w:val="en-US"/>
-              </w:rPr>
-              <w:t xml:space="preserve">  </w:t>
-            </w:r>
-            <w:r>
-              <w:rPr>
-                <w:lang w:val="en-US"/>
-              </w:rPr>
-              <w:t xml:space="preserve">CONSTRAINT </w:t>
-            </w:r>
-            <w:proofErr w:type="spellStart"/>
-            <w:r>
-              <w:rPr>
-                <w:lang w:val="en-US"/>
-              </w:rPr>
-              <w:t>pk_CNEFE</w:t>
-            </w:r>
-            <w:proofErr w:type="spellEnd"/>
-            <w:r>
-              <w:rPr>
-                <w:lang w:val="en-US"/>
-              </w:rPr>
-              <w:t xml:space="preserve"> PRIMARY KEY (COD_UNICO_ENDERECO)</w:t>
             </w:r>
           </w:p>
           <w:p>
@@ -19735,7 +19965,27 @@
               <w:pStyle w:val="Codigo"/>
             </w:pPr>
             <w:r>
-              <w:t>);</w:t>
+              <w:t xml:space="preserve">  CEP </w:t>
+            </w:r>
+            <w:r>
+              <w:tab/>
+            </w:r>
+            <w:r>
+              <w:tab/>
+            </w:r>
+            <w:r>
+              <w:tab/>
+            </w:r>
+            <w:r>
+              <w:tab/>
+            </w:r>
+            <w:proofErr w:type="gramStart"/>
+            <w:r>
+              <w:t>VARCHAR(</w:t>
+            </w:r>
+            <w:proofErr w:type="gramEnd"/>
+            <w:r>
+              <w:t>9),</w:t>
             </w:r>
           </w:p>
           <w:p>
@@ -19743,12 +19993,108 @@
               <w:pStyle w:val="Codigo"/>
             </w:pPr>
             <w:r>
-              <w:t>-- Cria índice espacial para o campo COORD da tabela CNEFE</w:t>
+              <w:t xml:space="preserve">  LATITUDE </w:t>
+            </w:r>
+            <w:r>
+              <w:tab/>
+            </w:r>
+            <w:r>
+              <w:tab/>
+            </w:r>
+            <w:r>
+              <w:tab/>
+              <w:t>REAL,</w:t>
             </w:r>
           </w:p>
           <w:p>
             <w:pPr>
               <w:pStyle w:val="Codigo"/>
+            </w:pPr>
+            <w:r>
+              <w:t xml:space="preserve">  LONGITUDE </w:t>
+            </w:r>
+            <w:r>
+              <w:tab/>
+            </w:r>
+            <w:r>
+              <w:tab/>
+            </w:r>
+            <w:r>
+              <w:tab/>
+              <w:t>REAL,</w:t>
+            </w:r>
+          </w:p>
+          <w:p>
+            <w:pPr>
+              <w:pStyle w:val="Codigo"/>
+            </w:pPr>
+            <w:r>
+              <w:t xml:space="preserve">  COORD </w:t>
+            </w:r>
+            <w:r>
+              <w:tab/>
+            </w:r>
+            <w:r>
+              <w:tab/>
+            </w:r>
+            <w:r>
+              <w:tab/>
+            </w:r>
+            <w:r>
+              <w:tab/>
+              <w:t>POINT NOT NULL SRID 4326,</w:t>
+            </w:r>
+          </w:p>
+          <w:p>
+            <w:pPr>
+              <w:pStyle w:val="Codigo"/>
+              <w:rPr>
+                <w:lang w:val="en-US"/>
+              </w:rPr>
+            </w:pPr>
+            <w:r>
+              <w:t xml:space="preserve">  </w:t>
+            </w:r>
+            <w:r>
+              <w:rPr>
+                <w:lang w:val="en-US"/>
+              </w:rPr>
+              <w:t xml:space="preserve">CONSTRAINT </w:t>
+            </w:r>
+            <w:proofErr w:type="spellStart"/>
+            <w:r>
+              <w:rPr>
+                <w:lang w:val="en-US"/>
+              </w:rPr>
+              <w:t>pk_CNEFE</w:t>
+            </w:r>
+            <w:proofErr w:type="spellEnd"/>
+            <w:r>
+              <w:rPr>
+                <w:lang w:val="en-US"/>
+              </w:rPr>
+              <w:t xml:space="preserve"> PRIMARY KEY (COD_UNICO_ENDERECO)</w:t>
+            </w:r>
+          </w:p>
+          <w:p>
+            <w:pPr>
+              <w:pStyle w:val="Codigo"/>
+            </w:pPr>
+            <w:r>
+              <w:t>);</w:t>
+            </w:r>
+          </w:p>
+          <w:p>
+            <w:pPr>
+              <w:pStyle w:val="Codigo"/>
+            </w:pPr>
+            <w:r>
+              <w:t>-- Cria índice espacial para o campo COORD da tabela CNEFE</w:t>
+            </w:r>
+          </w:p>
+          <w:p>
+            <w:pPr>
+              <w:pStyle w:val="Codigo"/>
               <w:rPr>
                 <w:lang w:val="en-US"/>
               </w:rPr>
@@ -19781,11 +20127,11 @@
       <w:pPr>
         <w:pStyle w:val="Ttulo3"/>
       </w:pPr>
-      <w:bookmarkStart w:id="93" w:name="_Toc196482577"/>
+      <w:bookmarkStart w:id="94" w:name="_Toc196482577"/>
       <w:r>
         <w:t>Selecionar um conjunto ótimo de informações cadastrais.</w:t>
       </w:r>
-      <w:bookmarkEnd w:id="93"/>
+      <w:bookmarkEnd w:id="94"/>
     </w:p>
     <w:p>
       <w:r>
@@ -19804,11 +20150,11 @@
       <w:pPr>
         <w:pStyle w:val="Ttulo3"/>
       </w:pPr>
-      <w:bookmarkStart w:id="94" w:name="_Toc196482578"/>
+      <w:bookmarkStart w:id="95" w:name="_Toc196482578"/>
       <w:r>
         <w:t>Identificar e corrigir falhas dos dados textuais no banco de dados.</w:t>
       </w:r>
-      <w:bookmarkEnd w:id="94"/>
+      <w:bookmarkEnd w:id="95"/>
     </w:p>
     <w:p>
       <w:r>
@@ -19819,11 +20165,11 @@
       <w:pPr>
         <w:pStyle w:val="Ttulo3"/>
       </w:pPr>
-      <w:bookmarkStart w:id="95" w:name="_Toc196482579"/>
+      <w:bookmarkStart w:id="96" w:name="_Toc196482579"/>
       <w:r>
         <w:t>Criar classes para os endereços agrupados.</w:t>
       </w:r>
-      <w:bookmarkEnd w:id="95"/>
+      <w:bookmarkEnd w:id="96"/>
     </w:p>
     <w:p>
       <w:r>
@@ -19842,11 +20188,11 @@
       <w:pPr>
         <w:pStyle w:val="Ttulo3"/>
       </w:pPr>
-      <w:bookmarkStart w:id="96" w:name="_Toc196482580"/>
+      <w:bookmarkStart w:id="97" w:name="_Toc196482580"/>
       <w:r>
         <w:t>Desenvolver um protótipo para testes.</w:t>
       </w:r>
-      <w:bookmarkEnd w:id="96"/>
+      <w:bookmarkEnd w:id="97"/>
     </w:p>
     <w:p>
       <w:r>
@@ -19882,11 +20228,11 @@
       <w:pPr>
         <w:pStyle w:val="Ttulo3"/>
       </w:pPr>
-      <w:bookmarkStart w:id="97" w:name="_Toc196482581"/>
+      <w:bookmarkStart w:id="98" w:name="_Toc196482581"/>
       <w:r>
         <w:t>Testar protótipo com dados selecionados.</w:t>
       </w:r>
-      <w:bookmarkEnd w:id="97"/>
+      <w:bookmarkEnd w:id="98"/>
     </w:p>
     <w:p>
       <w:r>
@@ -19900,14 +20246,14 @@
       <w:pPr>
         <w:pStyle w:val="Ttulo3"/>
       </w:pPr>
-      <w:bookmarkStart w:id="98" w:name="_Toc196482582"/>
+      <w:bookmarkStart w:id="99" w:name="_Toc196482582"/>
       <w:r>
         <w:t>Gerar imagem das quadras</w:t>
       </w:r>
       <w:r>
         <w:t>.</w:t>
       </w:r>
-      <w:bookmarkEnd w:id="98"/>
+      <w:bookmarkEnd w:id="99"/>
       <w:r>
         <w:t xml:space="preserve"> </w:t>
       </w:r>
@@ -19925,14 +20271,14 @@
         <w:pStyle w:val="Ttulo3"/>
         <w:keepNext w:val="0"/>
       </w:pPr>
-      <w:bookmarkStart w:id="99" w:name="_Toc196482583"/>
+      <w:bookmarkStart w:id="100" w:name="_Toc196482583"/>
       <w:r>
         <w:t>Testar o protótipo com</w:t>
       </w:r>
       <w:r>
         <w:t xml:space="preserve"> a totalidade dos dados do cadastro.</w:t>
       </w:r>
-      <w:bookmarkEnd w:id="99"/>
+      <w:bookmarkEnd w:id="100"/>
       <w:r>
         <w:t xml:space="preserve"> </w:t>
       </w:r>
@@ -19968,7 +20314,7 @@
         <w:pStyle w:val="Ttulo3"/>
         <w:keepNext w:val="0"/>
       </w:pPr>
-      <w:bookmarkStart w:id="100" w:name="_Toc196482584"/>
+      <w:bookmarkStart w:id="101" w:name="_Toc196482584"/>
       <w:r>
         <w:t>Associar as quadras</w:t>
       </w:r>
@@ -19984,7 +20330,7 @@
       <w:r>
         <w:t>.</w:t>
       </w:r>
-      <w:bookmarkEnd w:id="100"/>
+      <w:bookmarkEnd w:id="101"/>
     </w:p>
     <w:p>
       <w:r>
@@ -20000,11 +20346,11 @@
       <w:r>
         <w:t xml:space="preserve"> </w:t>
       </w:r>
-      <w:bookmarkStart w:id="101" w:name="_Toc196482585"/>
+      <w:bookmarkStart w:id="102" w:name="_Toc196482585"/>
       <w:r>
         <w:t>Disponibilizar o aplicativo na Internet para testes.</w:t>
       </w:r>
-      <w:bookmarkEnd w:id="101"/>
+      <w:bookmarkEnd w:id="102"/>
     </w:p>
     <w:p>
       <w:r>
@@ -20015,11 +20361,11 @@
       <w:pPr>
         <w:pStyle w:val="Ttulo2"/>
       </w:pPr>
-      <w:bookmarkStart w:id="102" w:name="_Toc196482586"/>
+      <w:bookmarkStart w:id="103" w:name="_Toc196482586"/>
       <w:r>
         <w:t>cronograma</w:t>
       </w:r>
-      <w:bookmarkEnd w:id="102"/>
+      <w:bookmarkEnd w:id="103"/>
       <w:r>
         <w:t xml:space="preserve"> </w:t>
       </w:r>
@@ -20249,12 +20595,12 @@
       <w:pPr>
         <w:pStyle w:val="Ttulo1"/>
       </w:pPr>
-      <w:bookmarkStart w:id="103" w:name="_Toc196482587"/>
+      <w:bookmarkStart w:id="104" w:name="_Toc196482587"/>
       <w:r>
         <w:lastRenderedPageBreak/>
         <w:t>Resultados e Discussão:</w:t>
       </w:r>
-      <w:bookmarkEnd w:id="103"/>
+      <w:bookmarkEnd w:id="104"/>
     </w:p>
     <w:p>
       <w:r>
@@ -20303,12 +20649,12 @@
         <w:pStyle w:val="Ttulo1"/>
         <w:pageBreakBefore/>
       </w:pPr>
-      <w:bookmarkStart w:id="104" w:name="_Toc196482588"/>
+      <w:bookmarkStart w:id="105" w:name="_Toc196482588"/>
       <w:r>
         <w:lastRenderedPageBreak/>
         <w:t>bibliografia</w:t>
       </w:r>
-      <w:bookmarkEnd w:id="104"/>
+      <w:bookmarkEnd w:id="105"/>
     </w:p>
     <w:p>
       <w:pPr>
@@ -21033,7 +21379,6 @@
         <w:pStyle w:val="Bibliografia"/>
         <w:rPr>
           <w:rFonts w:cs="Arial"/>
-          <w:lang w:val="en-US"/>
         </w:rPr>
       </w:pPr>
       <w:r>
@@ -21049,7 +21394,7 @@
           <w:b/>
           <w:bCs/>
         </w:rPr>
-        <w:t>MUNIC 2019</w:t>
+        <w:t>Censo Demográfico 2022. Coordenadas Geográficas dos Endereços. Nota metodológica n. 01</w:t>
       </w:r>
       <w:r>
         <w:rPr>
@@ -21063,13 +21408,159 @@
           <w:i/>
           <w:iCs/>
         </w:rPr>
+        <w:t>S. l.: s. n.</w:t>
+      </w:r>
+      <w:r>
+        <w:rPr>
+          <w:rFonts w:cs="Arial"/>
+        </w:rPr>
+        <w:t xml:space="preserve">], 2024. Disponível em: https://biblioteca.ibge.gov.br/visualizacao/livros/liv102063.pdf. </w:t>
+      </w:r>
+    </w:p>
+    <w:p>
+      <w:pPr>
+        <w:pStyle w:val="Bibliografia"/>
+        <w:rPr>
+          <w:rFonts w:cs="Arial"/>
+        </w:rPr>
+      </w:pPr>
+      <w:r>
+        <w:rPr>
+          <w:rFonts w:cs="Arial"/>
+        </w:rPr>
+        <w:t xml:space="preserve">IBGE. </w:t>
+      </w:r>
+      <w:r>
+        <w:rPr>
+          <w:rFonts w:cs="Arial"/>
+          <w:b/>
+          <w:bCs/>
+        </w:rPr>
+        <w:t>MUNIC 2019</w:t>
+      </w:r>
+      <w:r>
+        <w:rPr>
+          <w:rFonts w:cs="Arial"/>
+        </w:rPr>
+        <w:t>. [</w:t>
+      </w:r>
+      <w:r>
+        <w:rPr>
+          <w:rFonts w:cs="Arial"/>
+          <w:i/>
+          <w:iCs/>
+        </w:rPr>
         <w:t>S. l.</w:t>
       </w:r>
       <w:r>
         <w:rPr>
           <w:rFonts w:cs="Arial"/>
         </w:rPr>
-        <w:t xml:space="preserve">], 2019. Disponível em: https://ftp.ibge.gov.br/Perfil_Municipios/2019/Base_de_Dados/. </w:t>
+        <w:t xml:space="preserve">], 2019. Disponível em: https://ftp.ibge.gov.br/Perfil_Municipios/2019/Base_de_Dados/. Acesso em: 19 jul. 2025. </w:t>
+      </w:r>
+    </w:p>
+    <w:p>
+      <w:pPr>
+        <w:pStyle w:val="Bibliografia"/>
+        <w:rPr>
+          <w:rFonts w:cs="Arial"/>
+        </w:rPr>
+      </w:pPr>
+      <w:proofErr w:type="gramStart"/>
+      <w:r>
+        <w:rPr>
+          <w:rFonts w:cs="Arial"/>
+        </w:rPr>
+        <w:t>IBGE,  liv</w:t>
+      </w:r>
+      <w:proofErr w:type="gramEnd"/>
+      <w:r>
+        <w:rPr>
+          <w:rFonts w:cs="Arial"/>
+        </w:rPr>
+        <w:t xml:space="preserve">101639. </w:t>
+      </w:r>
+      <w:r>
+        <w:rPr>
+          <w:rFonts w:cs="Arial"/>
+          <w:b/>
+          <w:bCs/>
+        </w:rPr>
+        <w:t xml:space="preserve">Padrão </w:t>
+      </w:r>
+      <w:proofErr w:type="gramStart"/>
+      <w:r>
+        <w:rPr>
+          <w:rFonts w:cs="Arial"/>
+          <w:b/>
+          <w:bCs/>
+        </w:rPr>
+        <w:t>de  Registro</w:t>
+      </w:r>
+      <w:proofErr w:type="gramEnd"/>
+      <w:r>
+        <w:rPr>
+          <w:rFonts w:cs="Arial"/>
+          <w:b/>
+          <w:bCs/>
+        </w:rPr>
+        <w:t xml:space="preserve"> de Endereços</w:t>
+      </w:r>
+      <w:r>
+        <w:rPr>
+          <w:rFonts w:cs="Arial"/>
+        </w:rPr>
+        <w:t>. Rio de Janeiro, RJ: [</w:t>
+      </w:r>
+      <w:r>
+        <w:rPr>
+          <w:rFonts w:cs="Arial"/>
+          <w:i/>
+          <w:iCs/>
+        </w:rPr>
+        <w:t>s. n.</w:t>
+      </w:r>
+      <w:r>
+        <w:rPr>
+          <w:rFonts w:cs="Arial"/>
+        </w:rPr>
+        <w:t xml:space="preserve">], 2019. (liv101639). Disponível em: https://biblioteca.ibge.gov.br/visualizacao/livros/liv101639.pdf. </w:t>
+      </w:r>
+    </w:p>
+    <w:p>
+      <w:pPr>
+        <w:pStyle w:val="Bibliografia"/>
+        <w:rPr>
+          <w:rFonts w:cs="Arial"/>
+          <w:lang w:val="en-US"/>
+        </w:rPr>
+      </w:pPr>
+      <w:r>
+        <w:rPr>
+          <w:rFonts w:cs="Arial"/>
+          <w:lang w:val="en-US"/>
+        </w:rPr>
+        <w:t xml:space="preserve">RATIONAL SOFTWARE ARCHITECT STANDARD EDITION 7.5.5. </w:t>
+      </w:r>
+      <w:r>
+        <w:rPr>
+          <w:rFonts w:cs="Arial"/>
+        </w:rPr>
+        <w:t>[</w:t>
+      </w:r>
+      <w:r>
+        <w:rPr>
+          <w:rFonts w:cs="Arial"/>
+          <w:i/>
+          <w:iCs/>
+        </w:rPr>
+        <w:t>S. l.</w:t>
+      </w:r>
+      <w:r>
+        <w:rPr>
+          <w:rFonts w:cs="Arial"/>
+        </w:rPr>
+        <w:t xml:space="preserve">], 2021. Disponível em: https://www.ibm.com/docs/pt-br/rsas/7.5.0?topic=diagrams-relationships-in-class. </w:t>
       </w:r>
       <w:proofErr w:type="spellStart"/>
       <w:r>
@@ -21101,7 +21592,7 @@
           <w:rFonts w:cs="Arial"/>
           <w:lang w:val="en-US"/>
         </w:rPr>
-        <w:t xml:space="preserve">: 19 </w:t>
+        <w:t xml:space="preserve">: 6 </w:t>
       </w:r>
       <w:proofErr w:type="spellStart"/>
       <w:r>
@@ -21109,7 +21600,7 @@
           <w:rFonts w:cs="Arial"/>
           <w:lang w:val="en-US"/>
         </w:rPr>
-        <w:t>jul.</w:t>
+        <w:t>dez</w:t>
       </w:r>
       <w:proofErr w:type="spellEnd"/>
       <w:r>
@@ -21117,7 +21608,7 @@
           <w:rFonts w:cs="Arial"/>
           <w:lang w:val="en-US"/>
         </w:rPr>
-        <w:t xml:space="preserve"> 2025. </w:t>
+        <w:t xml:space="preserve">. 2024. </w:t>
       </w:r>
     </w:p>
     <w:p>
@@ -21133,7 +21624,7 @@
           <w:rFonts w:cs="Arial"/>
           <w:lang w:val="en-US"/>
         </w:rPr>
-        <w:t>RATIONAL SOFTWARE ARCHITECT STANDARD EDITION 7.5.5. [</w:t>
+        <w:t xml:space="preserve">KALOGIANNI, E. </w:t>
       </w:r>
       <w:r>
         <w:rPr>
@@ -21142,84 +21633,30 @@
           <w:iCs/>
           <w:lang w:val="en-US"/>
         </w:rPr>
-        <w:t>S. l.</w:t>
+        <w:t>et al.</w:t>
       </w:r>
       <w:r>
         <w:rPr>
           <w:rFonts w:cs="Arial"/>
           <w:lang w:val="en-US"/>
         </w:rPr>
-        <w:t xml:space="preserve">], 2021. </w:t>
-      </w:r>
-      <w:r>
-        <w:rPr>
-          <w:rFonts w:cs="Arial"/>
-        </w:rPr>
-        <w:t xml:space="preserve">Disponível em: https://www.ibm.com/docs/pt-br/rsas/7.5.0?topic=diagrams-relationships-in-class. </w:t>
-      </w:r>
-      <w:proofErr w:type="spellStart"/>
-      <w:r>
-        <w:rPr>
-          <w:rFonts w:cs="Arial"/>
+        <w:t xml:space="preserve"> Refining the survey model of the LADM ISO 19152–2: Land registration. </w:t>
+      </w:r>
+      <w:r>
+        <w:rPr>
+          <w:rFonts w:cs="Arial"/>
+          <w:b/>
+          <w:bCs/>
           <w:lang w:val="en-US"/>
         </w:rPr>
-        <w:t>Acesso</w:t>
-      </w:r>
-      <w:proofErr w:type="spellEnd"/>
+        <w:t>Land Use Policy</w:t>
+      </w:r>
       <w:r>
         <w:rPr>
           <w:rFonts w:cs="Arial"/>
           <w:lang w:val="en-US"/>
         </w:rPr>
-        <w:t xml:space="preserve"> </w:t>
-      </w:r>
-      <w:proofErr w:type="spellStart"/>
-      <w:r>
-        <w:rPr>
-          <w:rFonts w:cs="Arial"/>
-          <w:lang w:val="en-US"/>
-        </w:rPr>
-        <w:t>em</w:t>
-      </w:r>
-      <w:proofErr w:type="spellEnd"/>
-      <w:r>
-        <w:rPr>
-          <w:rFonts w:cs="Arial"/>
-          <w:lang w:val="en-US"/>
-        </w:rPr>
-        <w:t xml:space="preserve">: 6 </w:t>
-      </w:r>
-      <w:proofErr w:type="spellStart"/>
-      <w:r>
-        <w:rPr>
-          <w:rFonts w:cs="Arial"/>
-          <w:lang w:val="en-US"/>
-        </w:rPr>
-        <w:t>dez</w:t>
-      </w:r>
-      <w:proofErr w:type="spellEnd"/>
-      <w:r>
-        <w:rPr>
-          <w:rFonts w:cs="Arial"/>
-          <w:lang w:val="en-US"/>
-        </w:rPr>
-        <w:t xml:space="preserve">. 2024. </w:t>
-      </w:r>
-    </w:p>
-    <w:p>
-      <w:pPr>
-        <w:pStyle w:val="Bibliografia"/>
-        <w:rPr>
-          <w:rFonts w:cs="Arial"/>
-          <w:lang w:val="en-US"/>
-        </w:rPr>
-      </w:pPr>
-      <w:r>
-        <w:rPr>
-          <w:rFonts w:cs="Arial"/>
-          <w:lang w:val="en-US"/>
-        </w:rPr>
-        <w:t xml:space="preserve">KALOGIANNI, E. </w:t>
+        <w:t>, [</w:t>
       </w:r>
       <w:r>
         <w:rPr>
@@ -21228,46 +21665,92 @@
           <w:iCs/>
           <w:lang w:val="en-US"/>
         </w:rPr>
-        <w:t>et al.</w:t>
+        <w:t>s. l.</w:t>
       </w:r>
       <w:r>
         <w:rPr>
           <w:rFonts w:cs="Arial"/>
           <w:lang w:val="en-US"/>
         </w:rPr>
-        <w:t xml:space="preserve"> Refining the survey model of the LADM ISO 19152–2: Land registration. </w:t>
+        <w:t xml:space="preserve">], v. 141, p. 107125, 2024. </w:t>
+      </w:r>
+    </w:p>
+    <w:p>
+      <w:pPr>
+        <w:pStyle w:val="Bibliografia"/>
+        <w:rPr>
+          <w:rFonts w:cs="Arial"/>
+        </w:rPr>
+      </w:pPr>
+      <w:r>
+        <w:rPr>
+          <w:rFonts w:cs="Arial"/>
+          <w:lang w:val="en-US"/>
+        </w:rPr>
+        <w:t>LGPD - LEI N</w:t>
+      </w:r>
+      <w:r>
+        <w:rPr>
+          <w:rFonts w:cs="Arial"/>
+          <w:vertAlign w:val="superscript"/>
+          <w:lang w:val="en-US"/>
+        </w:rPr>
+        <w:t>o</w:t>
+      </w:r>
+      <w:r>
+        <w:rPr>
+          <w:rFonts w:cs="Arial"/>
+          <w:lang w:val="en-US"/>
+        </w:rPr>
+        <w:t xml:space="preserve"> 13.709/2018. </w:t>
+      </w:r>
+      <w:r>
+        <w:rPr>
+          <w:rFonts w:cs="Arial"/>
+        </w:rPr>
+        <w:t xml:space="preserve">Congresso Nacional - Brasil. 14 ago. 2018. Disponível em: https://www2.camara.leg.br/legin/fed/lei/2018/lei-13709-14-agosto-2018-787077-publicacaooriginal-156212-pl.html. </w:t>
+      </w:r>
+    </w:p>
+    <w:p>
+      <w:pPr>
+        <w:pStyle w:val="Bibliografia"/>
+        <w:rPr>
+          <w:rFonts w:cs="Arial"/>
+        </w:rPr>
+      </w:pPr>
+      <w:r>
+        <w:rPr>
+          <w:rFonts w:cs="Arial"/>
+        </w:rPr>
+        <w:t xml:space="preserve">MACEDO, D. </w:t>
       </w:r>
       <w:r>
         <w:rPr>
           <w:rFonts w:cs="Arial"/>
           <w:b/>
           <w:bCs/>
-          <w:lang w:val="en-US"/>
-        </w:rPr>
-        <w:t>Land Use Policy</w:t>
-      </w:r>
-      <w:r>
-        <w:rPr>
-          <w:rFonts w:cs="Arial"/>
-          <w:lang w:val="en-US"/>
-        </w:rPr>
-        <w:t>, [</w:t>
+        </w:rPr>
+        <w:t>Integração do Cadastro Único com Cadastro Nacional de Endereços para Fins Estatístico através da modelagem de um banco de dados espacial</w:t>
+      </w:r>
+      <w:r>
+        <w:rPr>
+          <w:rFonts w:cs="Arial"/>
+        </w:rPr>
+        <w:t>. [</w:t>
       </w:r>
       <w:r>
         <w:rPr>
           <w:rFonts w:cs="Arial"/>
           <w:i/>
           <w:iCs/>
-          <w:lang w:val="en-US"/>
-        </w:rPr>
-        <w:t>s. l.</w:t>
-      </w:r>
-      <w:r>
-        <w:rPr>
-          <w:rFonts w:cs="Arial"/>
-          <w:lang w:val="en-US"/>
-        </w:rPr>
-        <w:t xml:space="preserve">], v. 141, p. 107125, 2024. </w:t>
+        </w:rPr>
+        <w:t>S. l.</w:t>
+      </w:r>
+      <w:r>
+        <w:rPr>
+          <w:rFonts w:cs="Arial"/>
+        </w:rPr>
+        <w:t>]: mds.gov.br, 2023. Disponível em: https://aplicacoes.mds.gov.br/sagi/pesquisas/documentos/relatorio/relatorio_270.pdf. Acesso em: 3 mar. 2025.</w:t>
       </w:r>
     </w:p>
     <w:p>
@@ -21280,30 +21763,22 @@
       <w:r>
         <w:rPr>
           <w:rFonts w:cs="Arial"/>
-          <w:lang w:val="en-US"/>
-        </w:rPr>
-        <w:t>LGPD - LEI N</w:t>
-      </w:r>
-      <w:r>
-        <w:rPr>
-          <w:rFonts w:cs="Arial"/>
-          <w:vertAlign w:val="superscript"/>
-          <w:lang w:val="en-US"/>
-        </w:rPr>
-        <w:t>o</w:t>
-      </w:r>
-      <w:r>
-        <w:rPr>
-          <w:rFonts w:cs="Arial"/>
-          <w:lang w:val="en-US"/>
-        </w:rPr>
-        <w:t xml:space="preserve"> 13.709/2018. </w:t>
-      </w:r>
-      <w:r>
-        <w:rPr>
-          <w:rFonts w:cs="Arial"/>
-        </w:rPr>
-        <w:t xml:space="preserve">Congresso Nacional - Brasil. 14 ago. 2018. Disponível em: https://www2.camara.leg.br/legin/fed/lei/2018/lei-13709-14-agosto-2018-787077-publicacaooriginal-156212-pl.html. </w:t>
+        </w:rPr>
+        <w:t>MÉTODOS E TÉCNICAS DE PESQUISA SOCIAL. [</w:t>
+      </w:r>
+      <w:r>
+        <w:rPr>
+          <w:rFonts w:cs="Arial"/>
+          <w:i/>
+          <w:iCs/>
+        </w:rPr>
+        <w:t>S. l.</w:t>
+      </w:r>
+      <w:r>
+        <w:rPr>
+          <w:rFonts w:cs="Arial"/>
+        </w:rPr>
+        <w:t xml:space="preserve">]: Editora Atlas Ltda, 2019. </w:t>
       </w:r>
     </w:p>
     <w:p>
@@ -21317,7 +21792,7 @@
         <w:rPr>
           <w:rFonts w:cs="Arial"/>
         </w:rPr>
-        <w:t xml:space="preserve">MACEDO, D. </w:t>
+        <w:t xml:space="preserve">MF-CIATA. </w:t>
       </w:r>
       <w:r>
         <w:rPr>
@@ -21325,7 +21800,7 @@
           <w:b/>
           <w:bCs/>
         </w:rPr>
-        <w:t>Integração do Cadastro Único com Cadastro Nacional de Endereços para Fins Estatístico através da modelagem de um banco de dados espacial</w:t>
+        <w:t>Manual do Cadastro Imobiliário - CIATA</w:t>
       </w:r>
       <w:r>
         <w:rPr>
@@ -21339,13 +21814,13 @@
           <w:i/>
           <w:iCs/>
         </w:rPr>
-        <w:t>S. l.</w:t>
-      </w:r>
-      <w:r>
-        <w:rPr>
-          <w:rFonts w:cs="Arial"/>
-        </w:rPr>
-        <w:t>]: mds.gov.br, 2023. Disponível em: https://aplicacoes.mds.gov.br/sagi/pesquisas/documentos/relatorio/relatorio_270.pdf. Acesso em: 3 mar. 2025.</w:t>
+        <w:t>S. l.: s. n.</w:t>
+      </w:r>
+      <w:r>
+        <w:rPr>
+          <w:rFonts w:cs="Arial"/>
+        </w:rPr>
+        <w:t xml:space="preserve">], 1979. </w:t>
       </w:r>
     </w:p>
     <w:p>
@@ -21359,7 +21834,21 @@
         <w:rPr>
           <w:rFonts w:cs="Arial"/>
         </w:rPr>
-        <w:t>MÉTODOS E TÉCNICAS DE PESQUISA SOCIAL. [</w:t>
+        <w:t xml:space="preserve">PANCHINIAK, T. </w:t>
+      </w:r>
+      <w:r>
+        <w:rPr>
+          <w:rFonts w:cs="Arial"/>
+          <w:b/>
+          <w:bCs/>
+        </w:rPr>
+        <w:t>Discussão sobre modelos conceituais relacionados ao cadastro territorial: estudo de caso de Joinville</w:t>
+      </w:r>
+      <w:r>
+        <w:rPr>
+          <w:rFonts w:cs="Arial"/>
+        </w:rPr>
+        <w:t>. [</w:t>
       </w:r>
       <w:r>
         <w:rPr>
@@ -21373,7 +21862,7 @@
         <w:rPr>
           <w:rFonts w:cs="Arial"/>
         </w:rPr>
-        <w:t xml:space="preserve">]: Editora Atlas Ltda, 2019. </w:t>
+        <w:t xml:space="preserve">], 2017. Disponível em: https://repositorio.ufsc.br/handle/123456789/189319. Acesso em: 2 dez. 2024. </w:t>
       </w:r>
     </w:p>
     <w:p>
@@ -21387,7 +21876,35 @@
         <w:rPr>
           <w:rFonts w:cs="Arial"/>
         </w:rPr>
-        <w:t xml:space="preserve">MF-CIATA. </w:t>
+        <w:t>PORTAL NACIONAL DE CONTRATAÇÕES PÚBLICAS - PNCP. [</w:t>
+      </w:r>
+      <w:r>
+        <w:rPr>
+          <w:rFonts w:cs="Arial"/>
+          <w:i/>
+          <w:iCs/>
+        </w:rPr>
+        <w:t>S. l.</w:t>
+      </w:r>
+      <w:r>
+        <w:rPr>
+          <w:rFonts w:cs="Arial"/>
+        </w:rPr>
+        <w:t xml:space="preserve">], 2025. Disponível em: https://www.gov.br/pncp/pt-br. Acesso em: 21 fev. 2025. </w:t>
+      </w:r>
+    </w:p>
+    <w:p>
+      <w:pPr>
+        <w:pStyle w:val="Bibliografia"/>
+        <w:rPr>
+          <w:rFonts w:cs="Arial"/>
+        </w:rPr>
+      </w:pPr>
+      <w:r>
+        <w:rPr>
+          <w:rFonts w:cs="Arial"/>
+        </w:rPr>
+        <w:t xml:space="preserve">PRODANOV, C. C. </w:t>
       </w:r>
       <w:r>
         <w:rPr>
@@ -21395,7 +21912,7 @@
           <w:b/>
           <w:bCs/>
         </w:rPr>
-        <w:t>Manual do Cadastro Imobiliário - CIATA</w:t>
+        <w:t>Metodologia do trabalho científico: métodos e técnicas da pesquisa e do trabalho acadêmico</w:t>
       </w:r>
       <w:r>
         <w:rPr>
@@ -21409,13 +21926,27 @@
           <w:i/>
           <w:iCs/>
         </w:rPr>
-        <w:t>S. l.: s. n.</w:t>
-      </w:r>
-      <w:r>
-        <w:rPr>
-          <w:rFonts w:cs="Arial"/>
-        </w:rPr>
-        <w:t xml:space="preserve">], 1979. </w:t>
+        <w:t>S. l.</w:t>
+      </w:r>
+      <w:r>
+        <w:rPr>
+          <w:rFonts w:cs="Arial"/>
+        </w:rPr>
+        <w:t xml:space="preserve">]: Universidade </w:t>
+      </w:r>
+      <w:proofErr w:type="spellStart"/>
+      <w:r>
+        <w:rPr>
+          <w:rFonts w:cs="Arial"/>
+        </w:rPr>
+        <w:t>Feevale</w:t>
+      </w:r>
+      <w:proofErr w:type="spellEnd"/>
+      <w:r>
+        <w:rPr>
+          <w:rFonts w:cs="Arial"/>
+        </w:rPr>
+        <w:t xml:space="preserve">, 2012. </w:t>
       </w:r>
     </w:p>
     <w:p>
@@ -21429,7 +21960,7 @@
         <w:rPr>
           <w:rFonts w:cs="Arial"/>
         </w:rPr>
-        <w:t xml:space="preserve">PANCHINIAK, T. </w:t>
+        <w:t xml:space="preserve">SILBERSCHATZ, A. </w:t>
       </w:r>
       <w:r>
         <w:rPr>
@@ -21437,27 +21968,27 @@
           <w:b/>
           <w:bCs/>
         </w:rPr>
-        <w:t>Discussão sobre modelos conceituais relacionados ao cadastro territorial: estudo de caso de Joinville</w:t>
-      </w:r>
-      <w:r>
-        <w:rPr>
-          <w:rFonts w:cs="Arial"/>
-        </w:rPr>
-        <w:t>. [</w:t>
-      </w:r>
-      <w:r>
-        <w:rPr>
-          <w:rFonts w:cs="Arial"/>
-          <w:i/>
-          <w:iCs/>
-        </w:rPr>
-        <w:t>S. l.</w:t>
-      </w:r>
-      <w:r>
-        <w:rPr>
-          <w:rFonts w:cs="Arial"/>
-        </w:rPr>
-        <w:t xml:space="preserve">], 2017. Disponível em: https://repositorio.ufsc.br/handle/123456789/189319. Acesso em: 2 dez. 2024. </w:t>
+        <w:t>Sistemas De Bancos De Dados</w:t>
+      </w:r>
+      <w:r>
+        <w:rPr>
+          <w:rFonts w:cs="Arial"/>
+        </w:rPr>
+        <w:t xml:space="preserve">. 7. ed. Rio de Janeiro, RJ: Grupo </w:t>
+      </w:r>
+      <w:proofErr w:type="spellStart"/>
+      <w:r>
+        <w:rPr>
+          <w:rFonts w:cs="Arial"/>
+        </w:rPr>
+        <w:t>Gen</w:t>
+      </w:r>
+      <w:proofErr w:type="spellEnd"/>
+      <w:r>
+        <w:rPr>
+          <w:rFonts w:cs="Arial"/>
+        </w:rPr>
+        <w:t xml:space="preserve">, 2011. </w:t>
       </w:r>
     </w:p>
     <w:p>
@@ -21471,35 +22002,7 @@
         <w:rPr>
           <w:rFonts w:cs="Arial"/>
         </w:rPr>
-        <w:t>PORTAL NACIONAL DE CONTRATAÇÕES PÚBLICAS - PNCP. [</w:t>
-      </w:r>
-      <w:r>
-        <w:rPr>
-          <w:rFonts w:cs="Arial"/>
-          <w:i/>
-          <w:iCs/>
-        </w:rPr>
-        <w:t>S. l.</w:t>
-      </w:r>
-      <w:r>
-        <w:rPr>
-          <w:rFonts w:cs="Arial"/>
-        </w:rPr>
-        <w:t xml:space="preserve">], 2025. Disponível em: https://www.gov.br/pncp/pt-br. Acesso em: 21 fev. 2025. </w:t>
-      </w:r>
-    </w:p>
-    <w:p>
-      <w:pPr>
-        <w:pStyle w:val="Bibliografia"/>
-        <w:rPr>
-          <w:rFonts w:cs="Arial"/>
-        </w:rPr>
-      </w:pPr>
-      <w:r>
-        <w:rPr>
-          <w:rFonts w:cs="Arial"/>
-        </w:rPr>
-        <w:t xml:space="preserve">PRODANOV, C. C. </w:t>
+        <w:t xml:space="preserve">SILVA, E. da. </w:t>
       </w:r>
       <w:r>
         <w:rPr>
@@ -21507,104 +22010,6 @@
           <w:b/>
           <w:bCs/>
         </w:rPr>
-        <w:t>Metodologia do trabalho científico: métodos e técnicas da pesquisa e do trabalho acadêmico</w:t>
-      </w:r>
-      <w:r>
-        <w:rPr>
-          <w:rFonts w:cs="Arial"/>
-        </w:rPr>
-        <w:t>. [</w:t>
-      </w:r>
-      <w:r>
-        <w:rPr>
-          <w:rFonts w:cs="Arial"/>
-          <w:i/>
-          <w:iCs/>
-        </w:rPr>
-        <w:t>S. l.</w:t>
-      </w:r>
-      <w:r>
-        <w:rPr>
-          <w:rFonts w:cs="Arial"/>
-        </w:rPr>
-        <w:t xml:space="preserve">]: Universidade </w:t>
-      </w:r>
-      <w:proofErr w:type="spellStart"/>
-      <w:r>
-        <w:rPr>
-          <w:rFonts w:cs="Arial"/>
-        </w:rPr>
-        <w:t>Feevale</w:t>
-      </w:r>
-      <w:proofErr w:type="spellEnd"/>
-      <w:r>
-        <w:rPr>
-          <w:rFonts w:cs="Arial"/>
-        </w:rPr>
-        <w:t xml:space="preserve">, 2012. </w:t>
-      </w:r>
-    </w:p>
-    <w:p>
-      <w:pPr>
-        <w:pStyle w:val="Bibliografia"/>
-        <w:rPr>
-          <w:rFonts w:cs="Arial"/>
-        </w:rPr>
-      </w:pPr>
-      <w:r>
-        <w:rPr>
-          <w:rFonts w:cs="Arial"/>
-        </w:rPr>
-        <w:t xml:space="preserve">SILBERSCHATZ, A. </w:t>
-      </w:r>
-      <w:r>
-        <w:rPr>
-          <w:rFonts w:cs="Arial"/>
-          <w:b/>
-          <w:bCs/>
-        </w:rPr>
-        <w:t>Sistemas De Bancos De Dados</w:t>
-      </w:r>
-      <w:r>
-        <w:rPr>
-          <w:rFonts w:cs="Arial"/>
-        </w:rPr>
-        <w:t xml:space="preserve">. 7. ed. Rio de Janeiro, RJ: Grupo </w:t>
-      </w:r>
-      <w:proofErr w:type="spellStart"/>
-      <w:r>
-        <w:rPr>
-          <w:rFonts w:cs="Arial"/>
-        </w:rPr>
-        <w:t>Gen</w:t>
-      </w:r>
-      <w:proofErr w:type="spellEnd"/>
-      <w:r>
-        <w:rPr>
-          <w:rFonts w:cs="Arial"/>
-        </w:rPr>
-        <w:t xml:space="preserve">, 2011. </w:t>
-      </w:r>
-    </w:p>
-    <w:p>
-      <w:pPr>
-        <w:pStyle w:val="Bibliografia"/>
-        <w:rPr>
-          <w:rFonts w:cs="Arial"/>
-        </w:rPr>
-      </w:pPr>
-      <w:r>
-        <w:rPr>
-          <w:rFonts w:cs="Arial"/>
-        </w:rPr>
-        <w:t xml:space="preserve">SILVA, E. da. </w:t>
-      </w:r>
-      <w:r>
-        <w:rPr>
-          <w:rFonts w:cs="Arial"/>
-          <w:b/>
-          <w:bCs/>
-        </w:rPr>
         <w:t>Cadastro Territorial Multifinalitário aplicado à gestão municipal</w:t>
       </w:r>
       <w:r>
@@ -21677,6 +22082,7 @@
           <w:rFonts w:cs="Arial"/>
           <w:szCs w:val="24"/>
         </w:rPr>
+        <w:lastRenderedPageBreak/>
         <w:fldChar w:fldCharType="end"/>
       </w:r>
     </w:p>
@@ -21808,7 +22214,7 @@
       </w:r>
     </w:p>
   </w:comment>
-  <w:comment w:id="71" w:author="Marco Aurélio Barbiero" w:date="2025-04-24T21:39:00Z" w:initials="MB">
+  <w:comment w:id="66" w:author="Marco Aurélio Barbiero" w:date="2025-09-16T21:54:00Z" w:initials="MB">
     <w:p>
       <w:pPr>
         <w:pStyle w:val="Textodecomentrio"/>
@@ -21822,11 +22228,11 @@
         <w:annotationRef/>
       </w:r>
       <w:r>
-        <w:t>Citação indireta</w:t>
+        <w:t>Provavelmente deve estar em metodologia</w:t>
       </w:r>
     </w:p>
   </w:comment>
-  <w:comment w:id="75" w:author="Marco Aurélio Barbiero" w:date="2025-04-24T21:40:00Z" w:initials="MB">
+  <w:comment w:id="72" w:author="Marco Aurélio Barbiero" w:date="2025-04-24T21:39:00Z" w:initials="MB">
     <w:p>
       <w:pPr>
         <w:pStyle w:val="Textodecomentrio"/>
@@ -21840,11 +22246,11 @@
         <w:annotationRef/>
       </w:r>
       <w:r>
-        <w:t>Retirar as definições</w:t>
+        <w:t>Citação indireta</w:t>
       </w:r>
     </w:p>
   </w:comment>
-  <w:comment w:id="78" w:author="Marco Aurélio Barbiero" w:date="2025-04-24T21:43:00Z" w:initials="MB">
+  <w:comment w:id="76" w:author="Marco Aurélio Barbiero" w:date="2025-04-24T21:40:00Z" w:initials="MB">
     <w:p>
       <w:pPr>
         <w:pStyle w:val="Textodecomentrio"/>
@@ -21858,11 +22264,29 @@
         <w:annotationRef/>
       </w:r>
       <w:r>
+        <w:t>Retirar as definições</w:t>
+      </w:r>
+    </w:p>
+  </w:comment>
+  <w:comment w:id="79" w:author="Marco Aurélio Barbiero" w:date="2025-04-24T21:43:00Z" w:initials="MB">
+    <w:p>
+      <w:pPr>
+        <w:pStyle w:val="Textodecomentrio"/>
+        <w:ind w:firstLine="0"/>
+        <w:jc w:val="left"/>
+      </w:pPr>
+      <w:r>
+        <w:rPr>
+          <w:rStyle w:val="Refdecomentrio"/>
+        </w:rPr>
+        <w:annotationRef/>
+      </w:r>
+      <w:r>
         <w:t>Capítulo Limitações da pesquisa no início e Recomendações para trabalhos futuros no final</w:t>
       </w:r>
     </w:p>
   </w:comment>
-  <w:comment w:id="89" w:author="Marco Aurélio Barbiero" w:date="2025-04-24T21:47:00Z" w:initials="MB">
+  <w:comment w:id="90" w:author="Marco Aurélio Barbiero" w:date="2025-04-24T21:47:00Z" w:initials="MB">
     <w:p>
       <w:pPr>
         <w:pStyle w:val="Textodecomentrio"/>
@@ -21891,6 +22315,7 @@
   <w15:commentEx w15:paraId="166B8C5B" w15:done="0"/>
   <w15:commentEx w15:paraId="7178BA0D" w15:done="0"/>
   <w15:commentEx w15:paraId="764C923F" w15:done="0"/>
+  <w15:commentEx w15:paraId="4304677A" w15:done="0"/>
   <w15:commentEx w15:paraId="33D39844" w15:done="0"/>
   <w15:commentEx w15:paraId="2CDACAED" w15:done="0"/>
   <w15:commentEx w15:paraId="4C404445" w15:done="0"/>
@@ -21906,6 +22331,7 @@
   <w16cex:commentExtensible w16cex:durableId="4846F945" w16cex:dateUtc="2025-04-25T00:35:00Z"/>
   <w16cex:commentExtensible w16cex:durableId="00598A83" w16cex:dateUtc="2025-04-25T00:36:00Z"/>
   <w16cex:commentExtensible w16cex:durableId="785513CE" w16cex:dateUtc="2025-04-25T00:37:00Z"/>
+  <w16cex:commentExtensible w16cex:durableId="1B6CF070" w16cex:dateUtc="2025-09-17T00:54:00Z"/>
   <w16cex:commentExtensible w16cex:durableId="6B30C21A" w16cex:dateUtc="2025-04-25T00:39:00Z"/>
   <w16cex:commentExtensible w16cex:durableId="28C37BED" w16cex:dateUtc="2025-04-25T00:40:00Z"/>
   <w16cex:commentExtensible w16cex:durableId="484E831D" w16cex:dateUtc="2025-04-25T00:43:00Z"/>
@@ -21921,6 +22347,7 @@
   <w16cid:commentId w16cid:paraId="166B8C5B" w16cid:durableId="4846F945"/>
   <w16cid:commentId w16cid:paraId="7178BA0D" w16cid:durableId="00598A83"/>
   <w16cid:commentId w16cid:paraId="764C923F" w16cid:durableId="785513CE"/>
+  <w16cid:commentId w16cid:paraId="4304677A" w16cid:durableId="1B6CF070"/>
   <w16cid:commentId w16cid:paraId="33D39844" w16cid:durableId="6B30C21A"/>
   <w16cid:commentId w16cid:paraId="2CDACAED" w16cid:durableId="28C37BED"/>
   <w16cid:commentId w16cid:paraId="4C404445" w16cid:durableId="484E831D"/>
@@ -22227,21 +22654,7 @@
         <w:rPr>
           <w:rFonts w:cs="Arial"/>
         </w:rPr>
-        <w:t>(</w:t>
-      </w:r>
-      <w:proofErr w:type="spellStart"/>
-      <w:r>
-        <w:rPr>
-          <w:rFonts w:cs="Arial"/>
-        </w:rPr>
-        <w:t>Silberschatz</w:t>
-      </w:r>
-      <w:proofErr w:type="spellEnd"/>
-      <w:r>
-        <w:rPr>
-          <w:rFonts w:cs="Arial"/>
-        </w:rPr>
-        <w:t>, 2011)</w:t>
+        <w:t>(Silberschatz, 2011)</w:t>
       </w:r>
       <w:r>
         <w:fldChar w:fldCharType="end"/>
@@ -22844,7 +23257,7 @@
   <w:abstractNum w:abstractNumId="4" w15:restartNumberingAfterBreak="0">
     <w:nsid w:val="74B8083B"/>
     <w:multiLevelType w:val="multilevel"/>
-    <w:tmpl w:val="4B8C9F5A"/>
+    <w:tmpl w:val="BB2AC664"/>
     <w:lvl w:ilvl="0">
       <w:start w:val="1"/>
       <w:numFmt w:val="decimal"/>
@@ -23776,7 +24189,7 @@
     <w:uiPriority w:val="9"/>
     <w:unhideWhenUsed/>
     <w:qFormat/>
-    <w:rsid w:val="0094016B"/>
+    <w:rsid w:val="0098778D"/>
     <w:pPr>
       <w:numPr>
         <w:ilvl w:val="1"/>
@@ -24446,7 +24859,7 @@
     <w:basedOn w:val="Fontepargpadro"/>
     <w:link w:val="Ttulo2"/>
     <w:uiPriority w:val="9"/>
-    <w:rsid w:val="0094016B"/>
+    <w:rsid w:val="0098778D"/>
     <w:rPr>
       <w:rFonts w:ascii="Arial" w:eastAsiaTheme="majorEastAsia" w:hAnsi="Arial" w:cstheme="majorBidi"/>
       <w:caps/>

</xml_diff>

<commit_message>
Iniciando o TCC baseado no Artigo FIG
</commit_message>
<xml_diff>
--- a/TCC - Do CIATA ao CTM - MB-25.09.16.docx
+++ b/TCC - Do CIATA ao CTM - MB-25.09.16.docx
@@ -317,7 +317,23 @@
           <w:rFonts w:cs="Arial"/>
           <w:szCs w:val="24"/>
         </w:rPr>
-        <w:t>Prof. Dr. Carlos Antonio Oliveira Vieira</w:t>
+        <w:t xml:space="preserve">Prof. Dr. Carlos </w:t>
+      </w:r>
+      <w:proofErr w:type="spellStart"/>
+      <w:r>
+        <w:rPr>
+          <w:rFonts w:cs="Arial"/>
+          <w:szCs w:val="24"/>
+        </w:rPr>
+        <w:t>Antonio</w:t>
+      </w:r>
+      <w:proofErr w:type="spellEnd"/>
+      <w:r>
+        <w:rPr>
+          <w:rFonts w:cs="Arial"/>
+          <w:szCs w:val="24"/>
+        </w:rPr>
+        <w:t xml:space="preserve"> Oliveira Vieira</w:t>
       </w:r>
     </w:p>
     <w:p>
@@ -7187,8 +7203,13 @@
               <w:jc w:val="center"/>
               <w:cnfStyle w:val="100000000000" w:firstRow="1" w:lastRow="0" w:firstColumn="0" w:lastColumn="0" w:oddVBand="0" w:evenVBand="0" w:oddHBand="0" w:evenHBand="0" w:firstRowFirstColumn="0" w:firstRowLastColumn="0" w:lastRowFirstColumn="0" w:lastRowLastColumn="0"/>
             </w:pPr>
-            <w:r>
-              <w:t>Qtd Domicílios</w:t>
+            <w:proofErr w:type="spellStart"/>
+            <w:r>
+              <w:t>Qtd</w:t>
+            </w:r>
+            <w:proofErr w:type="spellEnd"/>
+            <w:r>
+              <w:t xml:space="preserve"> Domicílios</w:t>
             </w:r>
           </w:p>
         </w:tc>
@@ -8407,6 +8428,7 @@
       <w:r>
         <w:t xml:space="preserve">, </w:t>
       </w:r>
+      <w:proofErr w:type="spellStart"/>
       <w:r>
         <w:rPr>
           <w:i/>
@@ -8414,6 +8436,7 @@
         </w:rPr>
         <w:t>OpenStreetMaps</w:t>
       </w:r>
+      <w:proofErr w:type="spellEnd"/>
       <w:r>
         <w:t xml:space="preserve"> e da construção e gestão de bancos de dados georreferenciados. Esses elementos são importantes para compreender a estruturação e o funcionamento dos cadastros descritivos das prefeituras e fundamentar a transição para um cadastro minimamente georreferenciado.</w:t>
       </w:r>
@@ -8804,7 +8827,23 @@
           <w:rFonts w:cs="Arial"/>
           <w:szCs w:val="24"/>
         </w:rPr>
-        <w:t>As memórias secundárias são dispositivos de armazenamento de dados que preservam as informações mesmo quando o computador é desligado. Elas mantêm os dados seguros antes e depois do processamento.</w:t>
+        <w:t xml:space="preserve">As memórias secundárias são </w:t>
+      </w:r>
+      <w:proofErr w:type="gramStart"/>
+      <w:r>
+        <w:rPr>
+          <w:rFonts w:cs="Arial"/>
+          <w:szCs w:val="24"/>
+        </w:rPr>
+        <w:t>dispositivos</w:t>
+      </w:r>
+      <w:proofErr w:type="gramEnd"/>
+      <w:r>
+        <w:rPr>
+          <w:rFonts w:cs="Arial"/>
+          <w:szCs w:val="24"/>
+        </w:rPr>
+        <w:t xml:space="preserve"> de armazenamento de dados que preservam as informações mesmo quando o computador é desligado. Elas mantêm os dados seguros antes e depois do processamento.</w:t>
       </w:r>
     </w:p>
     <w:p>
@@ -9724,7 +9763,23 @@
       </w:r>
       <w:commentRangeStart w:id="135"/>
       <w:r>
-        <w:t>(Enemark; McLaren; Lemmen, 2021).</w:t>
+        <w:t>(</w:t>
+      </w:r>
+      <w:proofErr w:type="spellStart"/>
+      <w:r>
+        <w:t>Enemark</w:t>
+      </w:r>
+      <w:proofErr w:type="spellEnd"/>
+      <w:r>
+        <w:t xml:space="preserve">; McLaren; </w:t>
+      </w:r>
+      <w:proofErr w:type="spellStart"/>
+      <w:r>
+        <w:t>Lemmen</w:t>
+      </w:r>
+      <w:proofErr w:type="spellEnd"/>
+      <w:r>
+        <w:t>, 2021).</w:t>
       </w:r>
       <w:commentRangeEnd w:id="135"/>
       <w:r>
@@ -9855,12 +9910,37 @@
         </w:rPr>
         <w:t>A contribuição mais visível do LADM é o conjunto de diagramas UML (</w:t>
       </w:r>
+      <w:proofErr w:type="spellStart"/>
       <w:r>
         <w:rPr>
           <w:i/>
           <w:lang w:eastAsia="pt-BR"/>
         </w:rPr>
-        <w:t>Unified Modeling Language</w:t>
+        <w:t>Unified</w:t>
+      </w:r>
+      <w:proofErr w:type="spellEnd"/>
+      <w:r>
+        <w:rPr>
+          <w:i/>
+          <w:lang w:eastAsia="pt-BR"/>
+        </w:rPr>
+        <w:t xml:space="preserve"> </w:t>
+      </w:r>
+      <w:proofErr w:type="spellStart"/>
+      <w:r>
+        <w:rPr>
+          <w:i/>
+          <w:lang w:eastAsia="pt-BR"/>
+        </w:rPr>
+        <w:t>Modeling</w:t>
+      </w:r>
+      <w:proofErr w:type="spellEnd"/>
+      <w:r>
+        <w:rPr>
+          <w:i/>
+          <w:lang w:eastAsia="pt-BR"/>
+        </w:rPr>
+        <w:t xml:space="preserve"> Language</w:t>
       </w:r>
       <w:r>
         <w:rPr>
@@ -9962,7 +10042,21 @@
         <w:rPr>
           <w:lang w:eastAsia="pt-BR"/>
         </w:rPr>
-        <w:t xml:space="preserve"> apresenta um exemplo de um diagrama UML em que se nota a existência de duas classes (LOTES e LOGRADOUROS) e seus respectivos atributos. Observa-se, também, que existe uma associação entre as classes com uma cardinalidade do tipo UM-PARA-MUITOS representada pelas etiquetas ‘1’ e ‘0..*’. Essa notação indica que um logradouro pode estar associado a vários lotes, enquanto um lote estará associado a apenas um logradouro </w:t>
+        <w:t xml:space="preserve"> apresenta um exemplo de um diagrama UML em que se nota a existência de duas classes (LOTES e LOGRADOUROS) e seus respectivos atributos. Observa-se, também, que existe uma associação entre as classes com uma cardinalidade do tipo UM-PARA-MUITOS representada pelas etiquetas ‘1’ e ‘</w:t>
+      </w:r>
+      <w:proofErr w:type="gramStart"/>
+      <w:r>
+        <w:rPr>
+          <w:lang w:eastAsia="pt-BR"/>
+        </w:rPr>
+        <w:t>0..</w:t>
+      </w:r>
+      <w:proofErr w:type="gramEnd"/>
+      <w:r>
+        <w:rPr>
+          <w:lang w:eastAsia="pt-BR"/>
+        </w:rPr>
+        <w:t xml:space="preserve">*’. Essa notação indica que um logradouro pode estar associado a vários lotes, enquanto um lote estará associado a apenas um logradouro </w:t>
       </w:r>
       <w:r>
         <w:rPr>
@@ -10151,68 +10245,81 @@
           <w:lang w:eastAsia="pt-BR"/>
         </w:rPr>
       </w:pPr>
+      <w:proofErr w:type="spellStart"/>
       <w:r>
         <w:rPr>
           <w:b/>
           <w:bCs/>
           <w:lang w:eastAsia="pt-BR"/>
         </w:rPr>
-        <w:t>Party Packet</w:t>
-      </w:r>
-      <w:r>
-        <w:rPr>
-          <w:lang w:eastAsia="pt-BR"/>
-        </w:rPr>
-        <w:t>: Este pacote representa as pessoas, grupos e/ou organizações relacionadas às unidades espaciais. As classes neste pacote incluem LA_Party, LA_GroupParty e LA_PartyMember;</w:t>
-      </w:r>
-    </w:p>
-    <w:p>
-      <w:pPr>
-        <w:rPr>
-          <w:lang w:eastAsia="pt-BR"/>
-        </w:rPr>
-      </w:pPr>
+        <w:t>Party</w:t>
+      </w:r>
+      <w:proofErr w:type="spellEnd"/>
       <w:r>
         <w:rPr>
           <w:b/>
           <w:bCs/>
           <w:lang w:eastAsia="pt-BR"/>
         </w:rPr>
-        <w:t>Administrative Packet</w:t>
-      </w:r>
-      <w:r>
-        <w:rPr>
-          <w:lang w:eastAsia="pt-BR"/>
-        </w:rPr>
-        <w:t>: pacote que lida com os direitos, deveres e restrições aos quais cada unidade está sujeita. Ele inclui classes como LA_RRR (com suas especializações LA_</w:t>
-      </w:r>
+        <w:t xml:space="preserve"> Packet</w:t>
+      </w:r>
+      <w:r>
+        <w:rPr>
+          <w:lang w:eastAsia="pt-BR"/>
+        </w:rPr>
+        <w:t xml:space="preserve">: Este pacote representa as pessoas, grupos e/ou organizações relacionadas às unidades espaciais. As classes neste pacote incluem LA_Party, </w:t>
+      </w:r>
+      <w:proofErr w:type="spellStart"/>
+      <w:r>
+        <w:rPr>
+          <w:lang w:eastAsia="pt-BR"/>
+        </w:rPr>
+        <w:t>LA_GroupParty</w:t>
+      </w:r>
+      <w:proofErr w:type="spellEnd"/>
+      <w:r>
+        <w:rPr>
+          <w:lang w:eastAsia="pt-BR"/>
+        </w:rPr>
+        <w:t xml:space="preserve"> e LA_PartyMember;</w:t>
+      </w:r>
+    </w:p>
+    <w:p>
+      <w:pPr>
+        <w:rPr>
+          <w:lang w:eastAsia="pt-BR"/>
+        </w:rPr>
+      </w:pPr>
+      <w:proofErr w:type="spellStart"/>
       <w:r>
         <w:rPr>
           <w:b/>
           <w:bCs/>
           <w:lang w:eastAsia="pt-BR"/>
         </w:rPr>
-        <w:t>R</w:t>
-      </w:r>
-      <w:r>
-        <w:rPr>
-          <w:lang w:eastAsia="pt-BR"/>
-        </w:rPr>
-        <w:t>ight, LA_</w:t>
-      </w:r>
+        <w:t>Administrative</w:t>
+      </w:r>
+      <w:proofErr w:type="spellEnd"/>
       <w:r>
         <w:rPr>
           <w:b/>
           <w:bCs/>
           <w:lang w:eastAsia="pt-BR"/>
         </w:rPr>
-        <w:t>R</w:t>
-      </w:r>
-      <w:r>
-        <w:rPr>
-          <w:lang w:eastAsia="pt-BR"/>
-        </w:rPr>
-        <w:t>estriction e LA_</w:t>
+        <w:t xml:space="preserve"> Packet</w:t>
+      </w:r>
+      <w:r>
+        <w:rPr>
+          <w:lang w:eastAsia="pt-BR"/>
+        </w:rPr>
+        <w:t xml:space="preserve">: pacote que lida com os direitos, deveres e restrições aos quais cada unidade está sujeita. Ele inclui classes como LA_RRR (com suas especializações </w:t>
+      </w:r>
+      <w:proofErr w:type="spellStart"/>
+      <w:r>
+        <w:rPr>
+          <w:lang w:eastAsia="pt-BR"/>
+        </w:rPr>
+        <w:t>LA_</w:t>
       </w:r>
       <w:r>
         <w:rPr>
@@ -10226,49 +10333,238 @@
         <w:rPr>
           <w:lang w:eastAsia="pt-BR"/>
         </w:rPr>
-        <w:t>esponsability), LA_BAUnit e LA_AdministrativeSource;</w:t>
-      </w:r>
-    </w:p>
-    <w:p>
-      <w:pPr>
-        <w:rPr>
-          <w:lang w:eastAsia="pt-BR"/>
-        </w:rPr>
-      </w:pPr>
+        <w:t>ight</w:t>
+      </w:r>
+      <w:proofErr w:type="spellEnd"/>
+      <w:r>
+        <w:rPr>
+          <w:lang w:eastAsia="pt-BR"/>
+        </w:rPr>
+        <w:t xml:space="preserve">, </w:t>
+      </w:r>
+      <w:proofErr w:type="spellStart"/>
+      <w:r>
+        <w:rPr>
+          <w:lang w:eastAsia="pt-BR"/>
+        </w:rPr>
+        <w:t>LA_</w:t>
+      </w:r>
       <w:r>
         <w:rPr>
           <w:b/>
           <w:bCs/>
           <w:lang w:eastAsia="pt-BR"/>
         </w:rPr>
-        <w:t>Spatial Unit Packet</w:t>
-      </w:r>
-      <w:r>
-        <w:rPr>
-          <w:lang w:eastAsia="pt-BR"/>
-        </w:rPr>
-        <w:t>: Este pacote representa as unidades espaciais, como parcelas, edifícios e redes de infraestrutura. Aqui aparecem as classes LA_SpatialUnit, LA_SpatialUnitGroup, LA_Level e outras.</w:t>
-      </w:r>
-    </w:p>
-    <w:p>
-      <w:pPr>
-        <w:rPr>
-          <w:lang w:eastAsia="pt-BR"/>
-        </w:rPr>
-      </w:pPr>
+        <w:t>R</w:t>
+      </w:r>
+      <w:r>
+        <w:rPr>
+          <w:lang w:eastAsia="pt-BR"/>
+        </w:rPr>
+        <w:t>estriction</w:t>
+      </w:r>
+      <w:proofErr w:type="spellEnd"/>
+      <w:r>
+        <w:rPr>
+          <w:lang w:eastAsia="pt-BR"/>
+        </w:rPr>
+        <w:t xml:space="preserve"> e </w:t>
+      </w:r>
+      <w:proofErr w:type="spellStart"/>
+      <w:r>
+        <w:rPr>
+          <w:lang w:eastAsia="pt-BR"/>
+        </w:rPr>
+        <w:t>LA_</w:t>
+      </w:r>
       <w:r>
         <w:rPr>
           <w:b/>
           <w:bCs/>
           <w:lang w:eastAsia="pt-BR"/>
         </w:rPr>
+        <w:t>R</w:t>
+      </w:r>
+      <w:r>
+        <w:rPr>
+          <w:lang w:eastAsia="pt-BR"/>
+        </w:rPr>
+        <w:t>esponsability</w:t>
+      </w:r>
+      <w:proofErr w:type="spellEnd"/>
+      <w:r>
+        <w:rPr>
+          <w:lang w:eastAsia="pt-BR"/>
+        </w:rPr>
+        <w:t xml:space="preserve">), </w:t>
+      </w:r>
+      <w:proofErr w:type="spellStart"/>
+      <w:r>
+        <w:rPr>
+          <w:lang w:eastAsia="pt-BR"/>
+        </w:rPr>
+        <w:t>LA_BAUnit</w:t>
+      </w:r>
+      <w:proofErr w:type="spellEnd"/>
+      <w:r>
+        <w:rPr>
+          <w:lang w:eastAsia="pt-BR"/>
+        </w:rPr>
+        <w:t xml:space="preserve"> e </w:t>
+      </w:r>
+      <w:proofErr w:type="spellStart"/>
+      <w:r>
+        <w:rPr>
+          <w:lang w:eastAsia="pt-BR"/>
+        </w:rPr>
+        <w:t>LA_AdministrativeSource</w:t>
+      </w:r>
+      <w:proofErr w:type="spellEnd"/>
+      <w:r>
+        <w:rPr>
+          <w:lang w:eastAsia="pt-BR"/>
+        </w:rPr>
+        <w:t>;</w:t>
+      </w:r>
+    </w:p>
+    <w:p>
+      <w:pPr>
+        <w:rPr>
+          <w:lang w:eastAsia="pt-BR"/>
+        </w:rPr>
+      </w:pPr>
+      <w:r>
+        <w:rPr>
+          <w:b/>
+          <w:bCs/>
+          <w:lang w:eastAsia="pt-BR"/>
+        </w:rPr>
+        <w:t>Spatial Unit Packet</w:t>
+      </w:r>
+      <w:r>
+        <w:rPr>
+          <w:lang w:eastAsia="pt-BR"/>
+        </w:rPr>
+        <w:t xml:space="preserve">: Este pacote representa as unidades espaciais, como parcelas, edifícios e redes de infraestrutura. Aqui aparecem as classes </w:t>
+      </w:r>
+      <w:proofErr w:type="spellStart"/>
+      <w:r>
+        <w:rPr>
+          <w:lang w:eastAsia="pt-BR"/>
+        </w:rPr>
+        <w:t>LA_SpatialUnit</w:t>
+      </w:r>
+      <w:proofErr w:type="spellEnd"/>
+      <w:r>
+        <w:rPr>
+          <w:lang w:eastAsia="pt-BR"/>
+        </w:rPr>
+        <w:t xml:space="preserve">, </w:t>
+      </w:r>
+      <w:proofErr w:type="spellStart"/>
+      <w:r>
+        <w:rPr>
+          <w:lang w:eastAsia="pt-BR"/>
+        </w:rPr>
+        <w:t>LA_SpatialUnitGroup</w:t>
+      </w:r>
+      <w:proofErr w:type="spellEnd"/>
+      <w:r>
+        <w:rPr>
+          <w:lang w:eastAsia="pt-BR"/>
+        </w:rPr>
+        <w:t xml:space="preserve">, </w:t>
+      </w:r>
+      <w:proofErr w:type="spellStart"/>
+      <w:r>
+        <w:rPr>
+          <w:lang w:eastAsia="pt-BR"/>
+        </w:rPr>
+        <w:t>LA_Level</w:t>
+      </w:r>
+      <w:proofErr w:type="spellEnd"/>
+      <w:r>
+        <w:rPr>
+          <w:lang w:eastAsia="pt-BR"/>
+        </w:rPr>
+        <w:t xml:space="preserve"> e outras.</w:t>
+      </w:r>
+    </w:p>
+    <w:p>
+      <w:pPr>
+        <w:rPr>
+          <w:lang w:eastAsia="pt-BR"/>
+        </w:rPr>
+      </w:pPr>
+      <w:r>
+        <w:rPr>
+          <w:b/>
+          <w:bCs/>
+          <w:lang w:eastAsia="pt-BR"/>
+        </w:rPr>
         <w:t>Surveying and Representation SubPacket</w:t>
       </w:r>
       <w:r>
         <w:rPr>
           <w:lang w:eastAsia="pt-BR"/>
         </w:rPr>
-        <w:t>: Este subpacote, dentro do Spatial Unit Packet, é responsável pelas representações geométricas das unidades espaciais e correções topológicas por meio de sistemas de informação geográfica associados a bancos de dados. Ele inclui classes como LA_Point, LA_SpatialSource, LA_BoundaryFaceString e LA_BoundaryFace.</w:t>
+        <w:t xml:space="preserve">: Este subpacote, dentro do Spatial Unit Packet, é responsável pelas representações geométricas das unidades espaciais e correções topológicas por meio de sistemas de informação geográfica associados a bancos de dados. Ele inclui classes como </w:t>
+      </w:r>
+      <w:proofErr w:type="spellStart"/>
+      <w:r>
+        <w:rPr>
+          <w:lang w:eastAsia="pt-BR"/>
+        </w:rPr>
+        <w:t>LA_Point</w:t>
+      </w:r>
+      <w:proofErr w:type="spellEnd"/>
+      <w:r>
+        <w:rPr>
+          <w:lang w:eastAsia="pt-BR"/>
+        </w:rPr>
+        <w:t xml:space="preserve">, </w:t>
+      </w:r>
+      <w:proofErr w:type="spellStart"/>
+      <w:r>
+        <w:rPr>
+          <w:lang w:eastAsia="pt-BR"/>
+        </w:rPr>
+        <w:t>LA_SpatialSource</w:t>
+      </w:r>
+      <w:proofErr w:type="spellEnd"/>
+      <w:r>
+        <w:rPr>
+          <w:lang w:eastAsia="pt-BR"/>
+        </w:rPr>
+        <w:t xml:space="preserve">, </w:t>
+      </w:r>
+      <w:proofErr w:type="spellStart"/>
+      <w:r>
+        <w:rPr>
+          <w:lang w:eastAsia="pt-BR"/>
+        </w:rPr>
+        <w:t>LA_BoundaryFaceString</w:t>
+      </w:r>
+      <w:proofErr w:type="spellEnd"/>
+      <w:r>
+        <w:rPr>
+          <w:lang w:eastAsia="pt-BR"/>
+        </w:rPr>
+        <w:t xml:space="preserve"> e </w:t>
+      </w:r>
+      <w:proofErr w:type="spellStart"/>
+      <w:r>
+        <w:rPr>
+          <w:lang w:eastAsia="pt-BR"/>
+        </w:rPr>
+        <w:t>LA_BoundaryFace</w:t>
+      </w:r>
+      <w:proofErr w:type="spellEnd"/>
+      <w:r>
+        <w:rPr>
+          <w:lang w:eastAsia="pt-BR"/>
+        </w:rPr>
+        <w:t>.</w:t>
       </w:r>
     </w:p>
     <w:p>
@@ -10496,7 +10792,21 @@
         <w:rPr>
           <w:lang w:eastAsia="pt-BR"/>
         </w:rPr>
-        <w:t xml:space="preserve">O LADM apresenta fortes influências do modelo relacional proposto por Edgar Codd </w:t>
+        <w:t xml:space="preserve">O LADM apresenta fortes influências do modelo relacional proposto por Edgar </w:t>
+      </w:r>
+      <w:proofErr w:type="spellStart"/>
+      <w:r>
+        <w:rPr>
+          <w:lang w:eastAsia="pt-BR"/>
+        </w:rPr>
+        <w:t>Codd</w:t>
+      </w:r>
+      <w:proofErr w:type="spellEnd"/>
+      <w:r>
+        <w:rPr>
+          <w:lang w:eastAsia="pt-BR"/>
+        </w:rPr>
+        <w:t xml:space="preserve"> </w:t>
       </w:r>
       <w:r>
         <w:rPr>
@@ -10544,7 +10854,21 @@
         <w:rPr>
           <w:lang w:eastAsia="pt-BR"/>
         </w:rPr>
-        <w:t xml:space="preserve">, no qual cada classe ou objeto é modelado em uma estrutura de dados separada, conforme se verifica na norma ISO 19152/2012. Por outro lado, o CIATA foi predominantemente implementado utilizando um único arquivo como base. Suas definições de dados - ou pelo menos uma pista delas – encontram-se no Manual do Cadastro Imobiliário. Assim, uma comparação direta e detalhada entre as duas tecnologias não é viável. No entanto, é possível analisar os campos da definição do CIATA e adaptá-los aos padrões do LADM. </w:t>
+        <w:t xml:space="preserve">, no qual cada classe ou objeto é modelado em uma estrutura de dados separada, conforme se verifica na norma ISO 19152/2012. Por outro lado, o CIATA </w:t>
+      </w:r>
+      <w:proofErr w:type="spellStart"/>
+      <w:r>
+        <w:rPr>
+          <w:lang w:eastAsia="pt-BR"/>
+        </w:rPr>
+        <w:t>foi</w:t>
+      </w:r>
+      <w:proofErr w:type="spellEnd"/>
+      <w:r>
+        <w:rPr>
+          <w:lang w:eastAsia="pt-BR"/>
+        </w:rPr>
+        <w:t xml:space="preserve"> predominantemente implementado utilizando um único arquivo como base. Suas definições de dados - ou pelo menos uma pista delas – encontram-se no Manual do Cadastro Imobiliário. Assim, uma comparação direta e detalhada entre as duas tecnologias não é viável. No entanto, é possível analisar os campos da definição do CIATA e adaptá-los aos padrões do LADM. </w:t>
       </w:r>
     </w:p>
     <w:p>
@@ -10774,6 +11098,7 @@
         </w:rPr>
         <w:t xml:space="preserve">. A associação entre as classes é realizada pelos atributos </w:t>
       </w:r>
+      <w:proofErr w:type="spellStart"/>
       <w:r>
         <w:rPr>
           <w:i/>
@@ -10782,6 +11107,7 @@
         </w:rPr>
         <w:t>LA_SpatialUnit.extAdressID</w:t>
       </w:r>
+      <w:proofErr w:type="spellEnd"/>
       <w:r>
         <w:rPr>
           <w:lang w:eastAsia="pt-BR"/>
@@ -10853,6 +11179,7 @@
       <w:r>
         <w:t xml:space="preserve">: Associação </w:t>
       </w:r>
+      <w:proofErr w:type="spellStart"/>
       <w:r>
         <w:rPr>
           <w:i/>
@@ -10860,6 +11187,7 @@
         </w:rPr>
         <w:t>LA_SpatialUnit</w:t>
       </w:r>
+      <w:proofErr w:type="spellEnd"/>
       <w:r>
         <w:t xml:space="preserve"> e CIATA</w:t>
       </w:r>
@@ -11626,21 +11954,23 @@
                 <w:lang w:val="en-US" w:eastAsia="pt-BR"/>
               </w:rPr>
             </w:pPr>
+            <w:proofErr w:type="spellStart"/>
             <w:r>
               <w:rPr>
                 <w:rFonts w:eastAsia="Times New Roman" w:cs="Arial"/>
                 <w:szCs w:val="24"/>
                 <w:lang w:val="en-US" w:eastAsia="pt-BR"/>
               </w:rPr>
-              <w:t>Prevista no sub</w:t>
-            </w:r>
+              <w:t>Prevista</w:t>
+            </w:r>
+            <w:proofErr w:type="spellEnd"/>
             <w:r>
               <w:rPr>
                 <w:rFonts w:eastAsia="Times New Roman" w:cs="Arial"/>
                 <w:szCs w:val="24"/>
                 <w:lang w:val="en-US" w:eastAsia="pt-BR"/>
               </w:rPr>
-              <w:t>-</w:t>
+              <w:t xml:space="preserve"> no sub</w:t>
             </w:r>
             <w:r>
               <w:rPr>
@@ -11648,7 +11978,25 @@
                 <w:szCs w:val="24"/>
                 <w:lang w:val="en-US" w:eastAsia="pt-BR"/>
               </w:rPr>
-              <w:t xml:space="preserve">pacote </w:t>
+              <w:t>-</w:t>
+            </w:r>
+            <w:proofErr w:type="spellStart"/>
+            <w:r>
+              <w:rPr>
+                <w:rFonts w:eastAsia="Times New Roman" w:cs="Arial"/>
+                <w:szCs w:val="24"/>
+                <w:lang w:val="en-US" w:eastAsia="pt-BR"/>
+              </w:rPr>
+              <w:t>pacote</w:t>
+            </w:r>
+            <w:proofErr w:type="spellEnd"/>
+            <w:r>
+              <w:rPr>
+                <w:rFonts w:eastAsia="Times New Roman" w:cs="Arial"/>
+                <w:szCs w:val="24"/>
+                <w:lang w:val="en-US" w:eastAsia="pt-BR"/>
+              </w:rPr>
+              <w:t xml:space="preserve"> </w:t>
             </w:r>
             <w:r>
               <w:rPr>
@@ -12441,7 +12789,25 @@
                 <w:szCs w:val="24"/>
                 <w:lang w:eastAsia="pt-BR"/>
               </w:rPr>
-              <w:t>Abordagem multifinalitária, com foco na gestão territorial e no desenvolvimento urbano sustentável.</w:t>
+              <w:t xml:space="preserve">Abordagem </w:t>
+            </w:r>
+            <w:proofErr w:type="spellStart"/>
+            <w:r>
+              <w:rPr>
+                <w:rFonts w:eastAsia="Times New Roman" w:cs="Arial"/>
+                <w:szCs w:val="24"/>
+                <w:lang w:eastAsia="pt-BR"/>
+              </w:rPr>
+              <w:t>multifinalitária</w:t>
+            </w:r>
+            <w:proofErr w:type="spellEnd"/>
+            <w:r>
+              <w:rPr>
+                <w:rFonts w:eastAsia="Times New Roman" w:cs="Arial"/>
+                <w:szCs w:val="24"/>
+                <w:lang w:eastAsia="pt-BR"/>
+              </w:rPr>
+              <w:t>, com foco na gestão territorial e no desenvolvimento urbano sustentável.</w:t>
             </w:r>
           </w:p>
         </w:tc>
@@ -12773,14 +13139,88 @@
         </w:rPr>
         <w:t xml:space="preserve"> é apresentada uma possível modelagem original do CIATA desenhada segundo as definições do </w:t>
       </w:r>
+      <w:proofErr w:type="spellStart"/>
       <w:r>
         <w:rPr>
           <w:i/>
           <w:iCs/>
           <w:lang w:eastAsia="pt-BR"/>
         </w:rPr>
-        <w:t>Object Modeling Technique for Geographic Applications</w:t>
-      </w:r>
+        <w:t>Object</w:t>
+      </w:r>
+      <w:proofErr w:type="spellEnd"/>
+      <w:r>
+        <w:rPr>
+          <w:i/>
+          <w:iCs/>
+          <w:lang w:eastAsia="pt-BR"/>
+        </w:rPr>
+        <w:t xml:space="preserve"> </w:t>
+      </w:r>
+      <w:proofErr w:type="spellStart"/>
+      <w:r>
+        <w:rPr>
+          <w:i/>
+          <w:iCs/>
+          <w:lang w:eastAsia="pt-BR"/>
+        </w:rPr>
+        <w:t>Modeling</w:t>
+      </w:r>
+      <w:proofErr w:type="spellEnd"/>
+      <w:r>
+        <w:rPr>
+          <w:i/>
+          <w:iCs/>
+          <w:lang w:eastAsia="pt-BR"/>
+        </w:rPr>
+        <w:t xml:space="preserve"> </w:t>
+      </w:r>
+      <w:proofErr w:type="spellStart"/>
+      <w:r>
+        <w:rPr>
+          <w:i/>
+          <w:iCs/>
+          <w:lang w:eastAsia="pt-BR"/>
+        </w:rPr>
+        <w:t>Technique</w:t>
+      </w:r>
+      <w:proofErr w:type="spellEnd"/>
+      <w:r>
+        <w:rPr>
+          <w:i/>
+          <w:iCs/>
+          <w:lang w:eastAsia="pt-BR"/>
+        </w:rPr>
+        <w:t xml:space="preserve"> for </w:t>
+      </w:r>
+      <w:proofErr w:type="spellStart"/>
+      <w:r>
+        <w:rPr>
+          <w:i/>
+          <w:iCs/>
+          <w:lang w:eastAsia="pt-BR"/>
+        </w:rPr>
+        <w:t>Geographic</w:t>
+      </w:r>
+      <w:proofErr w:type="spellEnd"/>
+      <w:r>
+        <w:rPr>
+          <w:i/>
+          <w:iCs/>
+          <w:lang w:eastAsia="pt-BR"/>
+        </w:rPr>
+        <w:t xml:space="preserve"> </w:t>
+      </w:r>
+      <w:proofErr w:type="spellStart"/>
+      <w:r>
+        <w:rPr>
+          <w:i/>
+          <w:iCs/>
+          <w:lang w:eastAsia="pt-BR"/>
+        </w:rPr>
+        <w:t>Applications</w:t>
+      </w:r>
+      <w:proofErr w:type="spellEnd"/>
       <w:r>
         <w:rPr>
           <w:lang w:eastAsia="pt-BR"/>
@@ -13159,7 +13599,35 @@
         <w:rPr>
           <w:lang w:eastAsia="pt-BR"/>
         </w:rPr>
-        <w:t xml:space="preserve"> apresenta uma das possíveis formas de conexão entre o CT/CIATA e o CTM. Nessa proposta, as classes do CIATA continuam sendo do tipo convencional, e a chave “InscriçãoCadastral” do “BoletimCadastroImobiliario” é adicionada à classe “CTM”, que é uma classe georreferenciada. A partir dessa classe, é possível incluir novos temas georreferenciados, que se conectarão ao restante do CTM exclusivamente por meio de suas coordenadas geográficas.</w:t>
+        <w:t xml:space="preserve"> apresenta uma das possíveis formas de conexão entre o CT/CIATA e o CTM. Nessa proposta, as classes do CIATA continuam sendo do tipo convencional, e a chave “</w:t>
+      </w:r>
+      <w:proofErr w:type="spellStart"/>
+      <w:r>
+        <w:rPr>
+          <w:lang w:eastAsia="pt-BR"/>
+        </w:rPr>
+        <w:t>InscriçãoCadastral</w:t>
+      </w:r>
+      <w:proofErr w:type="spellEnd"/>
+      <w:r>
+        <w:rPr>
+          <w:lang w:eastAsia="pt-BR"/>
+        </w:rPr>
+        <w:t>” do “</w:t>
+      </w:r>
+      <w:proofErr w:type="spellStart"/>
+      <w:r>
+        <w:rPr>
+          <w:lang w:eastAsia="pt-BR"/>
+        </w:rPr>
+        <w:t>BoletimCadastroImobiliario</w:t>
+      </w:r>
+      <w:proofErr w:type="spellEnd"/>
+      <w:r>
+        <w:rPr>
+          <w:lang w:eastAsia="pt-BR"/>
+        </w:rPr>
+        <w:t>” é adicionada à classe “CTM”, que é uma classe georreferenciada. A partir dessa classe, é possível incluir novos temas georreferenciados, que se conectarão ao restante do CTM exclusivamente por meio de suas coordenadas geográficas.</w:t>
       </w:r>
     </w:p>
     <w:p>
@@ -13301,12 +13769,14 @@
       <w:r>
         <w:t xml:space="preserve">- Consulta às bases de dados do </w:t>
       </w:r>
+      <w:proofErr w:type="spellStart"/>
       <w:r>
         <w:rPr>
           <w:i/>
         </w:rPr>
         <w:t>CadUrb</w:t>
       </w:r>
+      <w:proofErr w:type="spellEnd"/>
       <w:r>
         <w:t>;</w:t>
       </w:r>
@@ -13334,7 +13804,21 @@
         <w:rPr>
           <w:i/>
         </w:rPr>
-        <w:t>Google Custon Search</w:t>
+        <w:t xml:space="preserve">Google </w:t>
+      </w:r>
+      <w:proofErr w:type="spellStart"/>
+      <w:r>
+        <w:rPr>
+          <w:i/>
+        </w:rPr>
+        <w:t>Custon</w:t>
+      </w:r>
+      <w:proofErr w:type="spellEnd"/>
+      <w:r>
+        <w:rPr>
+          <w:i/>
+        </w:rPr>
+        <w:t xml:space="preserve"> Search</w:t>
       </w:r>
       <w:r>
         <w:t>.</w:t>
@@ -13462,8 +13946,18 @@
                 <w:szCs w:val="24"/>
                 <w:lang w:eastAsia="pt-BR"/>
               </w:rPr>
-              <w:t>Com Geo</w:t>
-            </w:r>
+              <w:t xml:space="preserve">Com </w:t>
+            </w:r>
+            <w:proofErr w:type="spellStart"/>
+            <w:r>
+              <w:rPr>
+                <w:rFonts w:ascii="Times New Roman" w:eastAsia="Times New Roman" w:hAnsi="Times New Roman" w:cs="Times New Roman"/>
+                <w:szCs w:val="24"/>
+                <w:lang w:eastAsia="pt-BR"/>
+              </w:rPr>
+              <w:t>Geo</w:t>
+            </w:r>
+            <w:proofErr w:type="spellEnd"/>
           </w:p>
         </w:tc>
         <w:tc>
@@ -13875,6 +14369,7 @@
                 <w:lang w:eastAsia="pt-BR"/>
               </w:rPr>
             </w:pPr>
+            <w:proofErr w:type="spellStart"/>
             <w:r>
               <w:rPr>
                 <w:rFonts w:ascii="Times New Roman" w:eastAsia="Times New Roman" w:hAnsi="Times New Roman" w:cs="Times New Roman"/>
@@ -13883,6 +14378,7 @@
               </w:rPr>
               <w:t>CadUrb</w:t>
             </w:r>
+            <w:proofErr w:type="spellEnd"/>
           </w:p>
         </w:tc>
         <w:tc>
@@ -14872,7 +15368,39 @@
           <w:i/>
           <w:iCs/>
         </w:rPr>
-        <w:t>Global Navigation Satellite System</w:t>
+        <w:t xml:space="preserve">Global </w:t>
+      </w:r>
+      <w:proofErr w:type="spellStart"/>
+      <w:r>
+        <w:rPr>
+          <w:i/>
+          <w:iCs/>
+        </w:rPr>
+        <w:t>Navigation</w:t>
+      </w:r>
+      <w:proofErr w:type="spellEnd"/>
+      <w:r>
+        <w:rPr>
+          <w:i/>
+          <w:iCs/>
+        </w:rPr>
+        <w:t xml:space="preserve"> </w:t>
+      </w:r>
+      <w:proofErr w:type="spellStart"/>
+      <w:r>
+        <w:rPr>
+          <w:i/>
+          <w:iCs/>
+        </w:rPr>
+        <w:t>Satellite</w:t>
+      </w:r>
+      <w:proofErr w:type="spellEnd"/>
+      <w:r>
+        <w:rPr>
+          <w:i/>
+          <w:iCs/>
+        </w:rPr>
+        <w:t xml:space="preserve"> System</w:t>
       </w:r>
       <w:r>
         <w:t>) embarcados nos aparelhos de coleta. Em condições normais de coleta (edificações horizontais, prédios baixos, áreas rurais), o erro máximo atinge 11,71 metros.</w:t>
@@ -15112,13 +15640,47 @@
       <w:r>
         <w:t xml:space="preserve"> no LADM), tampouco representa as relações jurídicas, técnicas ou administrativas entre essas partes e os endereços cadastrados (LA_RRR — </w:t>
       </w:r>
+      <w:proofErr w:type="spellStart"/>
       <w:r>
         <w:rPr>
           <w:i/>
           <w:iCs/>
         </w:rPr>
-        <w:t>Rights, Restrictions and Responsibilities</w:t>
-      </w:r>
+        <w:t>Rights</w:t>
+      </w:r>
+      <w:proofErr w:type="spellEnd"/>
+      <w:r>
+        <w:rPr>
+          <w:i/>
+          <w:iCs/>
+        </w:rPr>
+        <w:t xml:space="preserve">, </w:t>
+      </w:r>
+      <w:proofErr w:type="spellStart"/>
+      <w:r>
+        <w:rPr>
+          <w:i/>
+          <w:iCs/>
+        </w:rPr>
+        <w:t>Restrictions</w:t>
+      </w:r>
+      <w:proofErr w:type="spellEnd"/>
+      <w:r>
+        <w:rPr>
+          <w:i/>
+          <w:iCs/>
+        </w:rPr>
+        <w:t xml:space="preserve"> and </w:t>
+      </w:r>
+      <w:proofErr w:type="spellStart"/>
+      <w:r>
+        <w:rPr>
+          <w:i/>
+          <w:iCs/>
+        </w:rPr>
+        <w:t>Responsibilities</w:t>
+      </w:r>
+      <w:proofErr w:type="spellEnd"/>
       <w:r>
         <w:t xml:space="preserve">). Além disso, a representação espacial se limita à indicação de pontos georreferenciados, não sendo incluídas </w:t>
       </w:r>
@@ -15134,6 +15696,7 @@
       <w:r>
         <w:t>Em síntese, os dados públicos disponibilizados pelo IBGE por meio do CNEFE podem ser interpretados, à luz do LADM, como uma representação parcial centrada nas unidades administrativas básicas (</w:t>
       </w:r>
+      <w:proofErr w:type="spellStart"/>
       <w:r>
         <w:rPr>
           <w:i/>
@@ -15141,6 +15704,7 @@
         </w:rPr>
         <w:t>LA_BAUnit</w:t>
       </w:r>
+      <w:proofErr w:type="spellEnd"/>
       <w:r>
         <w:t>), desprovidas dos vínculos jurídicos</w:t>
       </w:r>
@@ -15484,8 +16048,13 @@
                 <w:lang w:eastAsia="pt-BR"/>
               </w:rPr>
             </w:pPr>
-            <w:r>
-              <w:t>Fornecer uma base nacional de endereços com cobertura ampla para apoiar censos e pesquisas domiciliares.</w:t>
+            <w:proofErr w:type="spellStart"/>
+            <w:r>
+              <w:t>Fornecer</w:t>
+            </w:r>
+            <w:proofErr w:type="spellEnd"/>
+            <w:r>
+              <w:t xml:space="preserve"> uma base nacional de endereços com cobertura ampla para apoiar censos e pesquisas domiciliares.</w:t>
             </w:r>
           </w:p>
         </w:tc>
@@ -15958,8 +16527,25 @@
     </w:p>
     <w:p>
       <w:r>
-        <w:t>O banco de dados do OSM é organizado em nodes, ways e relations que representam, respectivamente, pontos discretos, linhas (logradouros e rios) e estruturas complexas. Nesse trabalho, para a espacialização das quadras do cadastro municipal, são usadas as coordenadas de trechos dos logradouros (</w:t>
-      </w:r>
+        <w:t xml:space="preserve">O banco de dados do OSM é organizado em nodes, </w:t>
+      </w:r>
+      <w:proofErr w:type="spellStart"/>
+      <w:r>
+        <w:t>ways</w:t>
+      </w:r>
+      <w:proofErr w:type="spellEnd"/>
+      <w:r>
+        <w:t xml:space="preserve"> e </w:t>
+      </w:r>
+      <w:proofErr w:type="spellStart"/>
+      <w:r>
+        <w:t>relations</w:t>
+      </w:r>
+      <w:proofErr w:type="spellEnd"/>
+      <w:r>
+        <w:t xml:space="preserve"> que representam, respectivamente, pontos discretos, linhas (logradouros e rios) e estruturas complexas. Nesse trabalho, para a espacialização das quadras do cadastro municipal, são usadas as coordenadas de trechos dos logradouros (</w:t>
+      </w:r>
+      <w:proofErr w:type="spellStart"/>
       <w:r>
         <w:rPr>
           <w:i/>
@@ -15967,6 +16553,7 @@
         </w:rPr>
         <w:t>ways</w:t>
       </w:r>
+      <w:proofErr w:type="spellEnd"/>
       <w:r>
         <w:t xml:space="preserve">), acessadas através do serviço </w:t>
       </w:r>
@@ -15975,18 +16562,36 @@
           <w:i/>
           <w:iCs/>
         </w:rPr>
-        <w:t>API Overpass</w:t>
-      </w:r>
-      <w:r>
-        <w:t xml:space="preserve">. A </w:t>
-      </w:r>
+        <w:t xml:space="preserve">API </w:t>
+      </w:r>
+      <w:proofErr w:type="spellStart"/>
       <w:r>
         <w:rPr>
           <w:i/>
           <w:iCs/>
         </w:rPr>
-        <w:t>API Overpass</w:t>
-      </w:r>
+        <w:t>Overpass</w:t>
+      </w:r>
+      <w:proofErr w:type="spellEnd"/>
+      <w:r>
+        <w:t xml:space="preserve">. A </w:t>
+      </w:r>
+      <w:r>
+        <w:rPr>
+          <w:i/>
+          <w:iCs/>
+        </w:rPr>
+        <w:t xml:space="preserve">API </w:t>
+      </w:r>
+      <w:proofErr w:type="spellStart"/>
+      <w:r>
+        <w:rPr>
+          <w:i/>
+          <w:iCs/>
+        </w:rPr>
+        <w:t>Overpass</w:t>
+      </w:r>
+      <w:proofErr w:type="spellEnd"/>
       <w:r>
         <w:t xml:space="preserve"> é um serviço de consulta especializado para extração de dados do OSM usando uma linguagem semelhante ao SQL</w:t>
       </w:r>
@@ -16683,8 +17288,13 @@
       <w:r>
         <w:t xml:space="preserve"> que obedecer </w:t>
       </w:r>
-      <w:r>
-        <w:t xml:space="preserve">a regras rígidas </w:t>
+      <w:proofErr w:type="spellStart"/>
+      <w:r>
+        <w:t>a</w:t>
+      </w:r>
+      <w:proofErr w:type="spellEnd"/>
+      <w:r>
+        <w:t xml:space="preserve"> regras rígidas </w:t>
       </w:r>
       <w:r>
         <w:t>destinadas a</w:t>
@@ -16873,6 +17483,7 @@
       <w:r>
         <w:t xml:space="preserve">O resultado de um processo de normalização é a obtenção de um conjunto de tabelas. Cada tabela possui um atributo exclusivo </w:t>
       </w:r>
+      <w:proofErr w:type="gramStart"/>
       <w:r>
         <w:t>denominad</w:t>
       </w:r>
@@ -16882,16 +17493,35 @@
       <w:r>
         <w:t xml:space="preserve"> chave</w:t>
       </w:r>
+      <w:proofErr w:type="gramEnd"/>
       <w:r>
         <w:t xml:space="preserve"> primária (</w:t>
       </w:r>
+      <w:proofErr w:type="spellStart"/>
       <w:r>
         <w:rPr>
           <w:i/>
           <w:iCs/>
         </w:rPr>
-        <w:t>primary key</w:t>
-      </w:r>
+        <w:t>primary</w:t>
+      </w:r>
+      <w:proofErr w:type="spellEnd"/>
+      <w:r>
+        <w:rPr>
+          <w:i/>
+          <w:iCs/>
+        </w:rPr>
+        <w:t xml:space="preserve"> </w:t>
+      </w:r>
+      <w:proofErr w:type="spellStart"/>
+      <w:r>
+        <w:rPr>
+          <w:i/>
+          <w:iCs/>
+        </w:rPr>
+        <w:t>key</w:t>
+      </w:r>
+      <w:proofErr w:type="spellEnd"/>
       <w:r>
         <w:t xml:space="preserve">), que identifica univocamente cada registro. Além disso, as tabelas contêm uma série de atributos que se relacionam de forma exclusiva com </w:t>
       </w:r>
@@ -17037,112 +17667,125 @@
           <w:i/>
           <w:iCs/>
         </w:rPr>
-        <w:t>GEO/Polygon</w:t>
-      </w:r>
-      <w:r>
-        <w:t>) oferecido pelo SGBD adotado.</w:t>
-      </w:r>
-      <w:r>
-        <w:t xml:space="preserve"> Essa também é uma recomendação presente n</w:t>
-      </w:r>
-      <w:r>
-        <w:t>o modelo conceitual estabelecido pela ISO 19152:2012 (</w:t>
-      </w:r>
+        <w:t>GEO/</w:t>
+      </w:r>
+      <w:proofErr w:type="spellStart"/>
       <w:r>
         <w:rPr>
           <w:i/>
           <w:iCs/>
         </w:rPr>
-        <w:t>Land Administration Domain Model — LADM</w:t>
-      </w:r>
-      <w:r>
-        <w:t>) para as parcelas (</w:t>
+        <w:t>Polygon</w:t>
+      </w:r>
+      <w:proofErr w:type="spellEnd"/>
+      <w:r>
+        <w:t>) oferecido pelo SGBD adotado.</w:t>
+      </w:r>
+      <w:r>
+        <w:t xml:space="preserve"> Essa também é uma recomendação presente n</w:t>
+      </w:r>
+      <w:r>
+        <w:t>o modelo conceitual estabelecido pela ISO 19152:2012 (</w:t>
       </w:r>
       <w:r>
         <w:rPr>
           <w:i/>
           <w:iCs/>
         </w:rPr>
-        <w:t>BAUnit</w:t>
-      </w:r>
-      <w:r>
-        <w:t xml:space="preserve"> e </w:t>
-      </w:r>
+        <w:t>Land Administration Domain Model — LADM</w:t>
+      </w:r>
+      <w:r>
+        <w:t>) para as parcelas (</w:t>
+      </w:r>
+      <w:proofErr w:type="spellStart"/>
       <w:r>
         <w:rPr>
           <w:i/>
           <w:iCs/>
         </w:rPr>
-        <w:t>SpatialUnit</w:t>
-      </w:r>
-      <w:r>
-        <w:t>)</w:t>
-      </w:r>
-      <w:r>
-        <w:t xml:space="preserve"> para</w:t>
-      </w:r>
-      <w:r>
-        <w:t xml:space="preserve"> garanti</w:t>
-      </w:r>
-      <w:r>
-        <w:t>r</w:t>
-      </w:r>
-      <w:r>
-        <w:t xml:space="preserve"> interoperabilidade e eficiência nos sistemas cadastrais.</w:t>
-      </w:r>
-      <w:r>
-        <w:t xml:space="preserve"> </w:t>
-      </w:r>
-    </w:p>
-    <w:p>
-      <w:r>
-        <w:t>No Brasil</w:t>
-      </w:r>
-      <w:r>
-        <w:t>, a partir da promulgação da Lei</w:t>
-      </w:r>
-      <w:r>
-        <w:t xml:space="preserve"> </w:t>
-      </w:r>
-      <w:r>
-        <w:t xml:space="preserve">Complementar 214/2025, </w:t>
-      </w:r>
-      <w:r>
-        <w:t xml:space="preserve">o papel de identificador único de uma parcela </w:t>
-      </w:r>
-      <w:r>
-        <w:t xml:space="preserve">é </w:t>
-      </w:r>
-      <w:r>
-        <w:t>exercido</w:t>
-      </w:r>
-      <w:r>
-        <w:t xml:space="preserve"> pelo CIB (Cadastro Imobiliário Brasileiro)</w:t>
-      </w:r>
-      <w:r>
-        <w:t xml:space="preserve"> </w:t>
-      </w:r>
-      <w:r>
-        <w:fldChar w:fldCharType="begin"/>
-      </w:r>
-      <w:r>
-        <w:instrText xml:space="preserve"> ADDIN ZOTERO_ITEM CSL_CITATION {"citationID":"yALBeQF5","properties":{"formattedCitation":"(Lacerda {\\i{}et al.}, 2025)","plainCitation":"(Lacerda et al., 2025)","noteIndex":0},"citationItems":[{"id":260,"uris":["http://zotero.org/users/15531986/items/Z57WSZUD"],"itemData":{"id":260,"type":"article-journal","abstract":"A Lei Complementar (LC) nº 214, de 16 de janeiro de 2025, ao regulamentar a Reforma Tributária sobre o Consumo (RTC), estabeleceu que todos os imóveis rurais e urbanos deverão ser inscritos, sob identificação única, no Cadastro Imobiliário Brasileiro (CIB), constituído com dados enviados pelos cadastros de origem ao ambiente do Sistema Nacional de Gestão de Informações Territoriais (Sinter). Dado a enorme distinção entre os modelos e o nível de desenvolvimento dos sistemas cadastrais existentes no Brasil, a geração do identificador cadastral único para cada imóvel exigirá um esforço de integração e interoperabilidade para recepção e tratamento dos dados dos imóveis que estarão aptos a receber um CIB. Neste cenário, o objetivo deste artigo é, diante dos desafios a serem enfrentados, propor soluções para a tarefa de integrar diversos sistemas cadastrais do país. Os resultados demonstram que a emissão do CIB para todos os imóveis rurais e urbanos do país demandará a estruturação do ambiente de interoperabilidade do Sinter mediante a adoção de uma arquitetura robusta e com soluções tecnológicas de ponta, de forma a transformar o Sinter em uma plataforma nacional que fomente uma gestão territorial eficaz, transparente e baseada em dados, beneficiando toda a sociedade.","DOI":"10.5281/ZENODO.15882412","ISSN":"3085-7589","license":"Creative Commons Attribution 4.0 International","note":"publisher: Zenodo","source":"DOI.org (Datacite)","title":"Desafios para Geração do Identificador Único de Imóveis  Rurais e Urbanos no Cadastro Imobiliário Brasileiro (CIB)","URL":"https://zenodo.org/doi/10.5281/zenodo.15882412","author":[{"family":"Lacerda","given":"Stênio M."},{"family":"Meire","given":"Marina R."},{"family":"Goursand","given":"Katia V. G."},{"family":"Barbiero","given":"Marco A."}],"accessed":{"date-parts":[["2025",9,21]]},"issued":{"date-parts":[["2025",7,14]]}}}],"schema":"https://github.com/citation-style-language/schema/raw/master/csl-citation.json"} </w:instrText>
-      </w:r>
-      <w:r>
-        <w:fldChar w:fldCharType="separate"/>
-      </w:r>
-      <w:r>
-        <w:rPr>
-          <w:rFonts w:cs="Arial"/>
-        </w:rPr>
-        <w:t xml:space="preserve">(Lacerda </w:t>
-      </w:r>
-      <w:r>
-        <w:rPr>
-          <w:rFonts w:cs="Arial"/>
+        <w:t>BAUnit</w:t>
+      </w:r>
+      <w:proofErr w:type="spellEnd"/>
+      <w:r>
+        <w:t xml:space="preserve"> e </w:t>
+      </w:r>
+      <w:proofErr w:type="spellStart"/>
+      <w:r>
+        <w:rPr>
           <w:i/>
           <w:iCs/>
         </w:rPr>
+        <w:t>SpatialUnit</w:t>
+      </w:r>
+      <w:proofErr w:type="spellEnd"/>
+      <w:r>
+        <w:t>)</w:t>
+      </w:r>
+      <w:r>
+        <w:t xml:space="preserve"> para</w:t>
+      </w:r>
+      <w:r>
+        <w:t xml:space="preserve"> garanti</w:t>
+      </w:r>
+      <w:r>
+        <w:t>r</w:t>
+      </w:r>
+      <w:r>
+        <w:t xml:space="preserve"> interoperabilidade e eficiência nos sistemas cadastrais.</w:t>
+      </w:r>
+      <w:r>
+        <w:t xml:space="preserve"> </w:t>
+      </w:r>
+    </w:p>
+    <w:p>
+      <w:r>
+        <w:t>No Brasil</w:t>
+      </w:r>
+      <w:r>
+        <w:t>, a partir da promulgação da Lei</w:t>
+      </w:r>
+      <w:r>
+        <w:t xml:space="preserve"> </w:t>
+      </w:r>
+      <w:r>
+        <w:t xml:space="preserve">Complementar 214/2025, </w:t>
+      </w:r>
+      <w:r>
+        <w:t xml:space="preserve">o papel de identificador único de uma parcela </w:t>
+      </w:r>
+      <w:r>
+        <w:t xml:space="preserve">é </w:t>
+      </w:r>
+      <w:r>
+        <w:t>exercido</w:t>
+      </w:r>
+      <w:r>
+        <w:t xml:space="preserve"> pelo CIB (Cadastro Imobiliário Brasileiro)</w:t>
+      </w:r>
+      <w:r>
+        <w:t xml:space="preserve"> </w:t>
+      </w:r>
+      <w:r>
+        <w:fldChar w:fldCharType="begin"/>
+      </w:r>
+      <w:r>
+        <w:instrText xml:space="preserve"> ADDIN ZOTERO_ITEM CSL_CITATION {"citationID":"yALBeQF5","properties":{"formattedCitation":"(Lacerda {\\i{}et al.}, 2025)","plainCitation":"(Lacerda et al., 2025)","noteIndex":0},"citationItems":[{"id":260,"uris":["http://zotero.org/users/15531986/items/Z57WSZUD"],"itemData":{"id":260,"type":"article-journal","abstract":"A Lei Complementar (LC) nº 214, de 16 de janeiro de 2025, ao regulamentar a Reforma Tributária sobre o Consumo (RTC), estabeleceu que todos os imóveis rurais e urbanos deverão ser inscritos, sob identificação única, no Cadastro Imobiliário Brasileiro (CIB), constituído com dados enviados pelos cadastros de origem ao ambiente do Sistema Nacional de Gestão de Informações Territoriais (Sinter). Dado a enorme distinção entre os modelos e o nível de desenvolvimento dos sistemas cadastrais existentes no Brasil, a geração do identificador cadastral único para cada imóvel exigirá um esforço de integração e interoperabilidade para recepção e tratamento dos dados dos imóveis que estarão aptos a receber um CIB. Neste cenário, o objetivo deste artigo é, diante dos desafios a serem enfrentados, propor soluções para a tarefa de integrar diversos sistemas cadastrais do país. Os resultados demonstram que a emissão do CIB para todos os imóveis rurais e urbanos do país demandará a estruturação do ambiente de interoperabilidade do Sinter mediante a adoção de uma arquitetura robusta e com soluções tecnológicas de ponta, de forma a transformar o Sinter em uma plataforma nacional que fomente uma gestão territorial eficaz, transparente e baseada em dados, beneficiando toda a sociedade.","DOI":"10.5281/ZENODO.15882412","ISSN":"3085-7589","license":"Creative Commons Attribution 4.0 International","note":"publisher: Zenodo","source":"DOI.org (Datacite)","title":"Desafios para Geração do Identificador Único de Imóveis  Rurais e Urbanos no Cadastro Imobiliário Brasileiro (CIB)","URL":"https://zenodo.org/doi/10.5281/zenodo.15882412","author":[{"family":"Lacerda","given":"Stênio M."},{"family":"Meire","given":"Marina R."},{"family":"Goursand","given":"Katia V. G."},{"family":"Barbiero","given":"Marco A."}],"accessed":{"date-parts":[["2025",9,21]]},"issued":{"date-parts":[["2025",7,14]]}}}],"schema":"https://github.com/citation-style-language/schema/raw/master/csl-citation.json"} </w:instrText>
+      </w:r>
+      <w:r>
+        <w:fldChar w:fldCharType="separate"/>
+      </w:r>
+      <w:r>
+        <w:rPr>
+          <w:rFonts w:cs="Arial"/>
+        </w:rPr>
+        <w:t xml:space="preserve">(Lacerda </w:t>
+      </w:r>
+      <w:r>
+        <w:rPr>
+          <w:rFonts w:cs="Arial"/>
+          <w:i/>
+          <w:iCs/>
+        </w:rPr>
         <w:t>et al.</w:t>
       </w:r>
       <w:r>
@@ -17217,9 +17860,8 @@
       <w:r>
         <w:t>de imagens é o processo de alinhar duas ou mais imagens da mesma cena, capturadas em momentos diferentes, por sensores diferentes ou sob condições distintas (como ângulos ou resoluções variadas).</w:t>
       </w:r>
-      <w:r>
-        <w:br/>
-      </w:r>
+    </w:p>
+    <w:p>
       <w:r>
         <w:lastRenderedPageBreak/>
         <w:t>O objetivo é sobrepor as imagens de forma que os pixels correspondentes representem o mesmo local na realidade.</w:t>
@@ -17302,7 +17944,15 @@
         <w:fldChar w:fldCharType="end"/>
       </w:r>
       <w:r>
-        <w:t xml:space="preserve"> e Prodanov e Freitas (2013)</w:t>
+        <w:t xml:space="preserve"> e </w:t>
+      </w:r>
+      <w:proofErr w:type="spellStart"/>
+      <w:r>
+        <w:t>Prodanov</w:t>
+      </w:r>
+      <w:proofErr w:type="spellEnd"/>
+      <w:r>
+        <w:t xml:space="preserve"> e Freitas (2013)</w:t>
       </w:r>
       <w:r>
         <w:rPr>
@@ -17363,49 +18013,58 @@
       <w:r>
         <w:t xml:space="preserve"> e CAPES, utilizando palavras-chave relacionadas ao Cadastro Territorial Multifinalitário, georreferenciamento e bancos de dados geográficos. Além disso, foram empregados recursos de inteligência artificial, com destaque para o serviço </w:t>
       </w:r>
+      <w:proofErr w:type="spellStart"/>
       <w:r>
         <w:rPr>
           <w:i/>
           <w:iCs/>
         </w:rPr>
-        <w:t>Research Rabbit</w:t>
-      </w:r>
-      <w:r>
-        <w:t>. A análise dos textos permitiu identificar conceitos, teorias e abordagens que fundamentam a discussão proposta.</w:t>
-      </w:r>
-    </w:p>
-    <w:p>
-      <w:r>
-        <w:t xml:space="preserve">A pesquisa documental foi centrada nos manuais e apostilas do Projeto CIATA e do CNEFE. Esses materiais foram selecionados devido à sua relação direta com o tema e por fornecerem informações concretas que complementam a pesquisa bibliográfica. Além disso, foram realizadas pesquisas mediante o uso do serviço </w:t>
-      </w:r>
-      <w:r>
-        <w:rPr>
-          <w:i/>
-        </w:rPr>
-        <w:t>Google Custom Search</w:t>
-      </w:r>
-      <w:r>
-        <w:t xml:space="preserve"> (GCS) e </w:t>
-      </w:r>
-      <w:r>
-        <w:rPr>
-          <w:i/>
-        </w:rPr>
-        <w:t>Google Images</w:t>
-      </w:r>
-      <w:r>
-        <w:t xml:space="preserve"> para identificar municípios que utilizam o modelo CIATA de cadastro. Um dos resultados práticos dessa pesquisa foi a conversão do Manual do Cadastro Imobiliário do CIATA para o formato PDF pesquisável.</w:t>
-      </w:r>
-    </w:p>
-    <w:p>
-      <w:r>
-        <w:t xml:space="preserve">Por fim, foram feitas visitas à treze prefeituras para estudar, </w:t>
-      </w:r>
+        <w:t>Research</w:t>
+      </w:r>
+      <w:proofErr w:type="spellEnd"/>
       <w:r>
         <w:rPr>
           <w:i/>
           <w:iCs/>
         </w:rPr>
+        <w:t xml:space="preserve"> Rabbit</w:t>
+      </w:r>
+      <w:r>
+        <w:t>. A análise dos textos permitiu identificar conceitos, teorias e abordagens que fundamentam a discussão proposta.</w:t>
+      </w:r>
+    </w:p>
+    <w:p>
+      <w:r>
+        <w:t xml:space="preserve">A pesquisa documental foi centrada nos manuais e apostilas do Projeto CIATA e do CNEFE. Esses materiais foram selecionados devido à sua relação direta com o tema e por fornecerem informações concretas que complementam a pesquisa bibliográfica. Além disso, foram realizadas pesquisas mediante o uso do serviço </w:t>
+      </w:r>
+      <w:r>
+        <w:rPr>
+          <w:i/>
+        </w:rPr>
+        <w:t>Google Custom Search</w:t>
+      </w:r>
+      <w:r>
+        <w:t xml:space="preserve"> (GCS) e </w:t>
+      </w:r>
+      <w:r>
+        <w:rPr>
+          <w:i/>
+        </w:rPr>
+        <w:t>Google Images</w:t>
+      </w:r>
+      <w:r>
+        <w:t xml:space="preserve"> para identificar municípios que utilizam o modelo CIATA de cadastro. Um dos resultados práticos dessa pesquisa foi a conversão do Manual do Cadastro Imobiliário do CIATA para o formato PDF pesquisável.</w:t>
+      </w:r>
+    </w:p>
+    <w:p>
+      <w:r>
+        <w:t xml:space="preserve">Por fim, foram feitas visitas à treze prefeituras para estudar, </w:t>
+      </w:r>
+      <w:r>
+        <w:rPr>
+          <w:i/>
+          <w:iCs/>
+        </w:rPr>
         <w:t>in loco</w:t>
       </w:r>
       <w:r>
@@ -17482,71 +18141,100 @@
       <w:r>
         <w:t xml:space="preserve">A escolha pelo </w:t>
       </w:r>
+      <w:proofErr w:type="spellStart"/>
       <w:r>
         <w:rPr>
           <w:i/>
           <w:iCs/>
         </w:rPr>
-        <w:t xml:space="preserve">JavaScript </w:t>
-      </w:r>
-      <w:r>
-        <w:t xml:space="preserve">foi motivada pela sua versatilidade e disponibilidade, tendo suporte nativo em vários sites de hospedagem. </w:t>
-      </w:r>
-    </w:p>
-    <w:p>
-      <w:r>
-        <w:t>Além disso, ela pode ser executada em todos os navegadores modernos, possui sintaxe simples, boa documentação e a ampla oferta de bibliotecas abertas facilita a prototipagem.</w:t>
-      </w:r>
-    </w:p>
-    <w:p>
-      <w:pPr>
-        <w:pStyle w:val="Ttulo4"/>
-      </w:pPr>
-      <w:bookmarkStart w:id="194" w:name="_Toc208996067"/>
-      <w:r>
-        <w:t>Biblioteca de visualização geográfica</w:t>
-      </w:r>
-      <w:bookmarkEnd w:id="194"/>
-    </w:p>
-    <w:p>
-      <w:r>
-        <w:t xml:space="preserve">O </w:t>
-      </w:r>
+        <w:t>JavaScript</w:t>
+      </w:r>
+      <w:proofErr w:type="spellEnd"/>
       <w:r>
         <w:rPr>
           <w:i/>
           <w:iCs/>
         </w:rPr>
-        <w:t>Leaflet</w:t>
-      </w:r>
-      <w:r>
-        <w:t xml:space="preserve"> é uma biblioteca </w:t>
-      </w:r>
+        <w:t xml:space="preserve"> </w:t>
+      </w:r>
+      <w:r>
+        <w:t xml:space="preserve">foi motivada pela sua versatilidade e disponibilidade, tendo suporte nativo em vários sites de hospedagem. </w:t>
+      </w:r>
+    </w:p>
+    <w:p>
+      <w:r>
+        <w:t>Além disso, ela pode ser executada em todos os navegadores modernos, possui sintaxe simples, boa documentação e a ampla oferta de bibliotecas abertas facilita a prototipagem.</w:t>
+      </w:r>
+    </w:p>
+    <w:p>
+      <w:pPr>
+        <w:pStyle w:val="Ttulo4"/>
+      </w:pPr>
+      <w:bookmarkStart w:id="194" w:name="_Toc208996067"/>
+      <w:r>
+        <w:t>Biblioteca de visualização geográfica</w:t>
+      </w:r>
+      <w:bookmarkEnd w:id="194"/>
+    </w:p>
+    <w:p>
+      <w:r>
+        <w:t xml:space="preserve">O </w:t>
+      </w:r>
+      <w:proofErr w:type="spellStart"/>
       <w:r>
         <w:rPr>
           <w:i/>
           <w:iCs/>
         </w:rPr>
-        <w:t>JavaScript open-source</w:t>
-      </w:r>
-      <w:r>
-        <w:t xml:space="preserve"> amplamente utilizada para criar mapas interativos e visualizações geográficas em aplicações </w:t>
-      </w:r>
+        <w:t>Leaflet</w:t>
+      </w:r>
+      <w:proofErr w:type="spellEnd"/>
+      <w:r>
+        <w:t xml:space="preserve"> é uma biblioteca </w:t>
+      </w:r>
+      <w:proofErr w:type="spellStart"/>
       <w:r>
         <w:rPr>
           <w:i/>
           <w:iCs/>
         </w:rPr>
-        <w:t>web</w:t>
-      </w:r>
-      <w:r>
-        <w:t xml:space="preserve">. Ele é leve, fácil de usar e altamente personalizável, sendo uma das ferramentas mais populares para trabalhar com mapas </w:t>
-      </w:r>
+        <w:t>JavaScript</w:t>
+      </w:r>
+      <w:proofErr w:type="spellEnd"/>
       <w:r>
         <w:rPr>
           <w:i/>
           <w:iCs/>
         </w:rPr>
+        <w:t xml:space="preserve"> open-</w:t>
+      </w:r>
+      <w:proofErr w:type="spellStart"/>
+      <w:r>
+        <w:rPr>
+          <w:i/>
+          <w:iCs/>
+        </w:rPr>
+        <w:t>source</w:t>
+      </w:r>
+      <w:proofErr w:type="spellEnd"/>
+      <w:r>
+        <w:t xml:space="preserve"> amplamente utilizada para criar mapas interativos e visualizações geográficas em aplicações </w:t>
+      </w:r>
+      <w:r>
+        <w:rPr>
+          <w:i/>
+          <w:iCs/>
+        </w:rPr>
+        <w:t>web</w:t>
+      </w:r>
+      <w:r>
+        <w:t xml:space="preserve">. Ele é leve, fácil de usar e altamente personalizável, sendo uma das ferramentas mais populares para trabalhar com mapas </w:t>
+      </w:r>
+      <w:r>
+        <w:rPr>
+          <w:i/>
+          <w:iCs/>
+        </w:rPr>
         <w:t>online</w:t>
       </w:r>
       <w:r>
@@ -17555,7 +18243,15 @@
     </w:p>
     <w:p>
       <w:r>
-        <w:t>Foi escolhida, também, por suportar vários formatos, como GeoJSON, KML, GPXe WMS.</w:t>
+        <w:t xml:space="preserve">Foi escolhida, também, por suportar vários formatos, como GeoJSON, KML, </w:t>
+      </w:r>
+      <w:proofErr w:type="spellStart"/>
+      <w:r>
+        <w:t>GPXe</w:t>
+      </w:r>
+      <w:proofErr w:type="spellEnd"/>
+      <w:r>
+        <w:t xml:space="preserve"> WMS.</w:t>
       </w:r>
     </w:p>
     <w:p>
@@ -17623,7 +18319,49 @@
         <w:rPr>
           <w:lang w:eastAsia="pt-BR"/>
         </w:rPr>
-        <w:t xml:space="preserve"> e CNEFE apresentam atributos com funções semelhantes que, embora não sejam coincidentes em seu conteúdo, formam uma estrutura bastante harmônica. Em tese, a concatenação dos atributos [NOM_TIPO_SEGLOGR] + [NOM_TITULO_SEGLOGR] + [NOM_SEGLOGR] + [NUM_ENDERECO] da base de dados CNEFE pode ser conectada à concatenação dos atributos [NUM_ENDERECO] + [nrEndereco] + [complementoEndereco] do CIATA para permitir uma geolocalização aproximada e o tamanho do terreno. </w:t>
+        <w:t xml:space="preserve"> e CNEFE apresentam atributos com funções semelhantes que, embora não sejam coincidentes em seu conteúdo, formam uma estrutura bastante harmônica. Em tese, a concatenação dos atributos [NOM_TIPO_SEGLOGR] + [NOM_</w:t>
+      </w:r>
+      <w:proofErr w:type="gramStart"/>
+      <w:r>
+        <w:rPr>
+          <w:lang w:eastAsia="pt-BR"/>
+        </w:rPr>
+        <w:t>TITULO</w:t>
+      </w:r>
+      <w:proofErr w:type="gramEnd"/>
+      <w:r>
+        <w:rPr>
+          <w:lang w:eastAsia="pt-BR"/>
+        </w:rPr>
+        <w:t>_SEGLOGR] + [NOM_SEGLOGR] + [NUM_ENDERECO] da base de dados CNEFE pode ser conectada à concatenação dos atributos [NUM_ENDERECO] + [</w:t>
+      </w:r>
+      <w:proofErr w:type="spellStart"/>
+      <w:r>
+        <w:rPr>
+          <w:lang w:eastAsia="pt-BR"/>
+        </w:rPr>
+        <w:t>nrEndereco</w:t>
+      </w:r>
+      <w:proofErr w:type="spellEnd"/>
+      <w:r>
+        <w:rPr>
+          <w:lang w:eastAsia="pt-BR"/>
+        </w:rPr>
+        <w:t>] + [</w:t>
+      </w:r>
+      <w:proofErr w:type="spellStart"/>
+      <w:r>
+        <w:rPr>
+          <w:lang w:eastAsia="pt-BR"/>
+        </w:rPr>
+        <w:t>complementoEndereco</w:t>
+      </w:r>
+      <w:proofErr w:type="spellEnd"/>
+      <w:r>
+        <w:rPr>
+          <w:lang w:eastAsia="pt-BR"/>
+        </w:rPr>
+        <w:t xml:space="preserve">] do CIATA para permitir uma geolocalização aproximada e o tamanho do terreno. </w:t>
       </w:r>
     </w:p>
     <w:p>
@@ -18213,8 +18951,19 @@
                 <w:sz w:val="22"/>
                 <w:lang w:eastAsia="pt-BR"/>
               </w:rPr>
-              <w:t>rua, avenida, igarapé, etc.</w:t>
-            </w:r>
+              <w:t xml:space="preserve">rua, avenida, </w:t>
+            </w:r>
+            <w:proofErr w:type="gramStart"/>
+            <w:r>
+              <w:rPr>
+                <w:rFonts w:ascii="Aptos Narrow" w:eastAsia="Times New Roman" w:hAnsi="Aptos Narrow" w:cs="Times New Roman"/>
+                <w:color w:val="000000"/>
+                <w:sz w:val="22"/>
+                <w:lang w:eastAsia="pt-BR"/>
+              </w:rPr>
+              <w:t>igarapé, etc.</w:t>
+            </w:r>
+            <w:proofErr w:type="gramEnd"/>
           </w:p>
           <w:p>
             <w:pPr>
@@ -18271,7 +19020,23 @@
                 <w:sz w:val="22"/>
                 <w:szCs w:val="20"/>
               </w:rPr>
-              <w:t xml:space="preserve">NOM_TITULO_SEGLOGR </w:t>
+              <w:t>NOM_</w:t>
+            </w:r>
+            <w:proofErr w:type="gramStart"/>
+            <w:r>
+              <w:rPr>
+                <w:sz w:val="22"/>
+                <w:szCs w:val="20"/>
+              </w:rPr>
+              <w:t>TITULO</w:t>
+            </w:r>
+            <w:proofErr w:type="gramEnd"/>
+            <w:r>
+              <w:rPr>
+                <w:sz w:val="22"/>
+                <w:szCs w:val="20"/>
+              </w:rPr>
+              <w:t xml:space="preserve">_SEGLOGR </w:t>
             </w:r>
           </w:p>
         </w:tc>
@@ -18328,8 +19093,30 @@
                 <w:sz w:val="22"/>
                 <w:lang w:eastAsia="pt-BR"/>
               </w:rPr>
-              <w:t>general, santa, professor, etc</w:t>
-            </w:r>
+              <w:t xml:space="preserve">general, santa, </w:t>
+            </w:r>
+            <w:proofErr w:type="gramStart"/>
+            <w:r>
+              <w:rPr>
+                <w:rFonts w:ascii="Aptos Narrow" w:eastAsia="Times New Roman" w:hAnsi="Aptos Narrow" w:cs="Times New Roman"/>
+                <w:color w:val="000000"/>
+                <w:sz w:val="22"/>
+                <w:lang w:eastAsia="pt-BR"/>
+              </w:rPr>
+              <w:t xml:space="preserve">professor, </w:t>
+            </w:r>
+            <w:proofErr w:type="spellStart"/>
+            <w:r>
+              <w:rPr>
+                <w:rFonts w:ascii="Aptos Narrow" w:eastAsia="Times New Roman" w:hAnsi="Aptos Narrow" w:cs="Times New Roman"/>
+                <w:color w:val="000000"/>
+                <w:sz w:val="22"/>
+                <w:lang w:eastAsia="pt-BR"/>
+              </w:rPr>
+              <w:t>etc</w:t>
+            </w:r>
+            <w:proofErr w:type="spellEnd"/>
+            <w:proofErr w:type="gramEnd"/>
           </w:p>
         </w:tc>
       </w:tr>
@@ -18435,6 +19222,7 @@
                 <w:lang w:eastAsia="pt-BR"/>
               </w:rPr>
             </w:pPr>
+            <w:proofErr w:type="gramStart"/>
             <w:r>
               <w:rPr>
                 <w:rFonts w:ascii="Aptos Narrow" w:eastAsia="Times New Roman" w:hAnsi="Aptos Narrow" w:cs="Times New Roman"/>
@@ -18444,6 +19232,7 @@
               </w:rPr>
               <w:t>Pena", etc.</w:t>
             </w:r>
+            <w:proofErr w:type="gramEnd"/>
           </w:p>
         </w:tc>
       </w:tr>
@@ -18639,6 +19428,7 @@
                 <w:lang w:eastAsia="pt-BR"/>
               </w:rPr>
             </w:pPr>
+            <w:proofErr w:type="gramStart"/>
             <w:r>
               <w:rPr>
                 <w:rFonts w:ascii="Aptos Narrow" w:eastAsia="Times New Roman" w:hAnsi="Aptos Narrow" w:cs="Times New Roman"/>
@@ -18648,6 +19438,7 @@
               </w:rPr>
               <w:t>do, etc.</w:t>
             </w:r>
+            <w:proofErr w:type="gramEnd"/>
           </w:p>
         </w:tc>
       </w:tr>
@@ -19276,6 +20067,7 @@
                 <w:szCs w:val="20"/>
               </w:rPr>
             </w:pPr>
+            <w:proofErr w:type="spellStart"/>
             <w:r>
               <w:rPr>
                 <w:sz w:val="22"/>
@@ -19283,6 +20075,7 @@
               </w:rPr>
               <w:t>InscricaoCadastral</w:t>
             </w:r>
+            <w:proofErr w:type="spellEnd"/>
           </w:p>
         </w:tc>
         <w:tc>
@@ -19357,6 +20150,7 @@
                 <w:szCs w:val="20"/>
               </w:rPr>
             </w:pPr>
+            <w:proofErr w:type="spellStart"/>
             <w:r>
               <w:rPr>
                 <w:sz w:val="22"/>
@@ -19364,6 +20158,7 @@
               </w:rPr>
               <w:t>nmLogradouro</w:t>
             </w:r>
+            <w:proofErr w:type="spellEnd"/>
           </w:p>
         </w:tc>
         <w:tc>
@@ -19439,6 +20234,7 @@
                 <w:szCs w:val="20"/>
               </w:rPr>
             </w:pPr>
+            <w:proofErr w:type="spellStart"/>
             <w:r>
               <w:rPr>
                 <w:sz w:val="22"/>
@@ -19446,6 +20242,7 @@
               </w:rPr>
               <w:t>nrEndereco</w:t>
             </w:r>
+            <w:proofErr w:type="spellEnd"/>
           </w:p>
         </w:tc>
         <w:tc>
@@ -19526,6 +20323,7 @@
                 <w:lang w:eastAsia="pt-BR"/>
               </w:rPr>
             </w:pPr>
+            <w:proofErr w:type="spellStart"/>
             <w:r>
               <w:rPr>
                 <w:sz w:val="22"/>
@@ -19534,6 +20332,7 @@
               <w:lastRenderedPageBreak/>
               <w:t>complementoEndereco</w:t>
             </w:r>
+            <w:proofErr w:type="spellEnd"/>
           </w:p>
         </w:tc>
         <w:tc>
@@ -19580,6 +20379,7 @@
                 <w:lang w:eastAsia="pt-BR"/>
               </w:rPr>
             </w:pPr>
+            <w:proofErr w:type="spellStart"/>
             <w:r>
               <w:rPr>
                 <w:rFonts w:ascii="Aptos Narrow" w:eastAsia="Times New Roman" w:hAnsi="Aptos Narrow" w:cs="Times New Roman"/>
@@ -19587,7 +20387,17 @@
                 <w:sz w:val="22"/>
                 <w:lang w:eastAsia="pt-BR"/>
               </w:rPr>
-              <w:t>Ap 102</w:t>
+              <w:t>Ap</w:t>
+            </w:r>
+            <w:proofErr w:type="spellEnd"/>
+            <w:r>
+              <w:rPr>
+                <w:rFonts w:ascii="Aptos Narrow" w:eastAsia="Times New Roman" w:hAnsi="Aptos Narrow" w:cs="Times New Roman"/>
+                <w:color w:val="000000"/>
+                <w:sz w:val="22"/>
+                <w:lang w:eastAsia="pt-BR"/>
+              </w:rPr>
+              <w:t xml:space="preserve"> 102</w:t>
             </w:r>
           </w:p>
         </w:tc>
@@ -19616,6 +20426,7 @@
                 <w:lang w:eastAsia="pt-BR"/>
               </w:rPr>
             </w:pPr>
+            <w:proofErr w:type="spellStart"/>
             <w:r>
               <w:rPr>
                 <w:sz w:val="22"/>
@@ -19623,6 +20434,7 @@
               </w:rPr>
               <w:t>idQuadra</w:t>
             </w:r>
+            <w:proofErr w:type="spellEnd"/>
           </w:p>
         </w:tc>
         <w:tc>
@@ -19704,6 +20516,7 @@
                 <w:lang w:eastAsia="pt-BR"/>
               </w:rPr>
             </w:pPr>
+            <w:proofErr w:type="spellStart"/>
             <w:r>
               <w:rPr>
                 <w:sz w:val="22"/>
@@ -19711,6 +20524,7 @@
               </w:rPr>
               <w:t>dimTestada</w:t>
             </w:r>
+            <w:proofErr w:type="spellEnd"/>
           </w:p>
         </w:tc>
         <w:tc>
@@ -19793,6 +20607,7 @@
                 <w:lang w:eastAsia="pt-BR"/>
               </w:rPr>
             </w:pPr>
+            <w:proofErr w:type="spellStart"/>
             <w:r>
               <w:rPr>
                 <w:sz w:val="22"/>
@@ -19800,6 +20615,7 @@
               </w:rPr>
               <w:t>dimProfundidade</w:t>
             </w:r>
+            <w:proofErr w:type="spellEnd"/>
           </w:p>
         </w:tc>
         <w:tc>
@@ -19981,7 +20797,15 @@
         <w:pStyle w:val="Citao"/>
       </w:pPr>
       <w:r>
-        <w:t xml:space="preserve">Uma vez que o mundo real é modelado por n produtores de dados, cada representação individual em um BDG pode ser similar, mas não necessariamente igual às dos demais produtores. Com isso, a partir dos modelos individuais dos vários produtores de dados, obtém-se uma multiplicidade de representações advindas de um mesmo domínio, gerando um contra-domínio não necessariamente igual </w:t>
+        <w:t xml:space="preserve">Uma vez que o mundo real é modelado por n produtores de dados, cada representação individual em um BDG pode ser similar, mas não necessariamente igual às dos demais produtores. Com isso, a partir dos modelos individuais dos vários produtores de dados, obtém-se uma multiplicidade de representações advindas de um mesmo domínio, gerando um </w:t>
+      </w:r>
+      <w:proofErr w:type="spellStart"/>
+      <w:r>
+        <w:t>contra-domínio</w:t>
+      </w:r>
+      <w:proofErr w:type="spellEnd"/>
+      <w:r>
+        <w:t xml:space="preserve"> não necessariamente igual </w:t>
       </w:r>
       <w:r>
         <w:fldChar w:fldCharType="begin"/>
@@ -20007,7 +20831,15 @@
         <w:pStyle w:val="Citao"/>
       </w:pPr>
       <w:r>
-        <w:t xml:space="preserve">Dentre as representações no BDG, cada instância compreende os aspectos espaciais - relacionados à descrição dos atributos geométricos - e os aspectos semânticos, estabelecidos usualmente por meio de strings (cadeia de caracteres) que nomeiam/identificam a feição. </w:t>
+        <w:t xml:space="preserve">Dentre as representações no BDG, cada instância compreende os aspectos espaciais - relacionados à descrição dos atributos geométricos - e os aspectos semânticos, estabelecidos usualmente por meio de </w:t>
+      </w:r>
+      <w:proofErr w:type="spellStart"/>
+      <w:r>
+        <w:t>strings</w:t>
+      </w:r>
+      <w:proofErr w:type="spellEnd"/>
+      <w:r>
+        <w:t xml:space="preserve"> (cadeia de caracteres) que nomeiam/identificam a feição. </w:t>
       </w:r>
     </w:p>
     <w:p>
@@ -20023,7 +20855,15 @@
         <w:pStyle w:val="Citao"/>
       </w:pPr>
       <w:r>
-        <w:t xml:space="preserve">Por esse motivo, ao analisar BDG diferentes, a fim de integrá-los, deve-se levar em consideração relações de semelhança entre seus elementos, de modo a avaliar e quantificar o quanto uma string é similar a outra e, mais além, inferir quando determinadas representações podem ser consideradas as mesmas e, consequentemente eliminando ambiguidades potenciais. Por conseguinte, determinar uma função de similaridade que permita avaliar representações, propondo um valor de proximidade, torna-se essencial no processo de identificação de entidades em um BDG. Assim, busca-se identificar e estabelecer </w:t>
+        <w:t xml:space="preserve">Por esse motivo, ao analisar BDG diferentes, a fim de integrá-los, deve-se levar em consideração relações de semelhança entre seus elementos, de modo a avaliar e quantificar o quanto uma </w:t>
+      </w:r>
+      <w:proofErr w:type="spellStart"/>
+      <w:r>
+        <w:t>string</w:t>
+      </w:r>
+      <w:proofErr w:type="spellEnd"/>
+      <w:r>
+        <w:t xml:space="preserve"> é similar a outra e, mais além, inferir quando determinadas representações podem ser consideradas as mesmas e, consequentemente eliminando ambiguidades potenciais. Por conseguinte, determinar uma função de similaridade que permita avaliar representações, propondo um valor de proximidade, torna-se essencial no processo de identificação de entidades em um BDG. Assim, busca-se identificar e estabelecer </w:t>
       </w:r>
       <w:r>
         <w:lastRenderedPageBreak/>
@@ -20035,7 +20875,15 @@
         <w:pStyle w:val="Citao"/>
       </w:pPr>
       <w:r>
-        <w:t>A existência de produtores de dados distintos no Brasil produz bancos de dados com instâncias diferentes, o que dificulta a correspondência ou pareamento entre strings que representam a mesma feição. Essas dificuldades poderiam ser mais bem geridas se existisse uma norma governamental que estabelecesse diretrizes e protocolos para a utilização de uma dada informação gerada por um único produtor de dado.</w:t>
+        <w:t xml:space="preserve">A existência de produtores de dados distintos no Brasil produz bancos de dados com instâncias diferentes, o que dificulta a correspondência ou pareamento entre </w:t>
+      </w:r>
+      <w:proofErr w:type="spellStart"/>
+      <w:r>
+        <w:t>strings</w:t>
+      </w:r>
+      <w:proofErr w:type="spellEnd"/>
+      <w:r>
+        <w:t xml:space="preserve"> que representam a mesma feição. Essas dificuldades poderiam ser mais bem geridas se existisse uma norma governamental que estabelecesse diretrizes e protocolos para a utilização de uma dada informação gerada por um único produtor de dado.</w:t>
       </w:r>
     </w:p>
     <w:p>
@@ -20043,7 +20891,15 @@
         <w:pStyle w:val="Citao"/>
       </w:pPr>
       <w:r>
-        <w:t xml:space="preserve"> O projeto em voga procura estabelecer pareamento por similaridade entre BDG distintos que contenham endereços (dados semânticos) como instâncias. Neste caso, serão considerados o Cadastro Nacional de Endereços para Fins Estatísticos (CNEFE) criado e mantido pelo Instituto Brasileiro de Geografia e Estatística (IBGE) e o Cadastro Único (CadÚnico) criado para atender Programas Sociais do Governo Federal.</w:t>
+        <w:t xml:space="preserve"> O projeto em voga procura estabelecer pareamento por similaridade entre BDG distintos que contenham endereços (dados semânticos) como instâncias. Neste caso, serão considerados o Cadastro Nacional de Endereços para Fins Estatísticos (CNEFE) criado e mantido pelo Instituto Brasileiro de Geografia e Estatística (IBGE) e o Cadastro Único (</w:t>
+      </w:r>
+      <w:proofErr w:type="spellStart"/>
+      <w:r>
+        <w:t>CadÚnico</w:t>
+      </w:r>
+      <w:proofErr w:type="spellEnd"/>
+      <w:r>
+        <w:t>) criado para atender Programas Sociais do Governo Federal.</w:t>
       </w:r>
     </w:p>
     <w:p>
@@ -20051,7 +20907,23 @@
         <w:pStyle w:val="Citao"/>
       </w:pPr>
       <w:r>
-        <w:t>O BDG do CadÚnico e do CNEFE apresentam diferenças que não possibilitam a correspondência direta entre as representações. Com isso, tem-se uma dificuldade de acesso às informações georreferenciadas, pois existem instâncias duplicadas referentes à mesma realidade, devido à complexidade em se estabelecer relações de similaridades entre as strings.</w:t>
+        <w:t xml:space="preserve">O BDG do </w:t>
+      </w:r>
+      <w:proofErr w:type="spellStart"/>
+      <w:r>
+        <w:t>CadÚnico</w:t>
+      </w:r>
+      <w:proofErr w:type="spellEnd"/>
+      <w:r>
+        <w:t xml:space="preserve"> e do CNEFE apresentam diferenças que não possibilitam a correspondência direta entre as representações. Com isso, tem-se uma dificuldade de acesso às informações georreferenciadas, pois existem instâncias duplicadas referentes à mesma realidade, devido à complexidade em se estabelecer relações de similaridades entre as </w:t>
+      </w:r>
+      <w:proofErr w:type="spellStart"/>
+      <w:r>
+        <w:t>strings</w:t>
+      </w:r>
+      <w:proofErr w:type="spellEnd"/>
+      <w:r>
+        <w:t>.</w:t>
       </w:r>
     </w:p>
     <w:p>
@@ -20059,7 +20931,15 @@
         <w:pStyle w:val="Citao"/>
       </w:pPr>
       <w:r>
-        <w:t>No caso particular do endereço, este possui uma série de atributos que precisam ser considerados para a criação de uma string. Assim, informações quanto ao tipo de logradouro, nome, número, bairro, dentre outras, tornam-se essenciais para que haja condições técnicas para se identificar endereços semelhantes como representativos da mesma entidade física (feição).”</w:t>
+        <w:t xml:space="preserve">No caso particular do endereço, este possui uma série de atributos que precisam ser considerados para a criação de uma </w:t>
+      </w:r>
+      <w:proofErr w:type="spellStart"/>
+      <w:r>
+        <w:t>string</w:t>
+      </w:r>
+      <w:proofErr w:type="spellEnd"/>
+      <w:r>
+        <w:t>. Assim, informações quanto ao tipo de logradouro, nome, número, bairro, dentre outras, tornam-se essenciais para que haja condições técnicas para se identificar endereços semelhantes como representativos da mesma entidade física (feição).”</w:t>
       </w:r>
     </w:p>
     <w:p>
@@ -20814,7 +21694,21 @@
               <w:rPr>
                 <w:lang w:val="en-US"/>
               </w:rPr>
-              <w:t>Create table Lotes (</w:t>
+              <w:t xml:space="preserve">Create table </w:t>
+            </w:r>
+            <w:proofErr w:type="spellStart"/>
+            <w:r>
+              <w:rPr>
+                <w:lang w:val="en-US"/>
+              </w:rPr>
+              <w:t>Lotes</w:t>
+            </w:r>
+            <w:proofErr w:type="spellEnd"/>
+            <w:r>
+              <w:rPr>
+                <w:lang w:val="en-US"/>
+              </w:rPr>
+              <w:t xml:space="preserve"> (</w:t>
             </w:r>
           </w:p>
           <w:p>
@@ -20829,14 +21723,40 @@
                 <w:lang w:val="en-US"/>
               </w:rPr>
               <w:tab/>
-              <w:t xml:space="preserve">InscricaoCadastral </w:t>
-            </w:r>
+            </w:r>
+            <w:proofErr w:type="spellStart"/>
             <w:r>
               <w:rPr>
                 <w:lang w:val="en-US"/>
               </w:rPr>
+              <w:t>InscricaoCadastral</w:t>
+            </w:r>
+            <w:proofErr w:type="spellEnd"/>
+            <w:r>
+              <w:rPr>
+                <w:lang w:val="en-US"/>
+              </w:rPr>
+              <w:t xml:space="preserve"> </w:t>
+            </w:r>
+            <w:r>
+              <w:rPr>
+                <w:lang w:val="en-US"/>
+              </w:rPr>
               <w:tab/>
-              <w:t>VARCHAR(20) PRIMARY KEY,</w:t>
+            </w:r>
+            <w:proofErr w:type="gramStart"/>
+            <w:r>
+              <w:rPr>
+                <w:lang w:val="en-US"/>
+              </w:rPr>
+              <w:t>VARCHAR(</w:t>
+            </w:r>
+            <w:proofErr w:type="gramEnd"/>
+            <w:r>
+              <w:rPr>
+                <w:lang w:val="en-US"/>
+              </w:rPr>
+              <w:t>20) PRIMARY KEY,</w:t>
             </w:r>
           </w:p>
           <w:p>
@@ -20849,12 +21769,24 @@
               </w:rPr>
               <w:tab/>
             </w:r>
-            <w:r>
-              <w:t xml:space="preserve">nmLogradouro </w:t>
+            <w:proofErr w:type="spellStart"/>
+            <w:r>
+              <w:t>nmLogradouro</w:t>
+            </w:r>
+            <w:proofErr w:type="spellEnd"/>
+            <w:r>
+              <w:t xml:space="preserve"> </w:t>
             </w:r>
             <w:r>
               <w:tab/>
-              <w:t>VARCHAR(100),</w:t>
+            </w:r>
+            <w:proofErr w:type="gramStart"/>
+            <w:r>
+              <w:t>VARCHAR(</w:t>
+            </w:r>
+            <w:proofErr w:type="gramEnd"/>
+            <w:r>
+              <w:t>100),</w:t>
             </w:r>
           </w:p>
           <w:p>
@@ -20863,11 +21795,23 @@
             </w:pPr>
             <w:r>
               <w:tab/>
-              <w:t xml:space="preserve">nrEndereco  </w:t>
+            </w:r>
+            <w:proofErr w:type="spellStart"/>
+            <w:proofErr w:type="gramStart"/>
+            <w:r>
+              <w:t>nrEndereco</w:t>
+            </w:r>
+            <w:proofErr w:type="spellEnd"/>
+            <w:r>
+              <w:t xml:space="preserve">  </w:t>
             </w:r>
             <w:r>
               <w:tab/>
-              <w:t>VARCHAR(10),</w:t>
+              <w:t>VARCHAR(</w:t>
+            </w:r>
+            <w:proofErr w:type="gramEnd"/>
+            <w:r>
+              <w:t>10),</w:t>
             </w:r>
           </w:p>
           <w:p>
@@ -20876,11 +21820,25 @@
             </w:pPr>
             <w:r>
               <w:tab/>
-              <w:t xml:space="preserve">complementoEndereco </w:t>
+            </w:r>
+            <w:proofErr w:type="spellStart"/>
+            <w:r>
+              <w:t>complementoEndereco</w:t>
+            </w:r>
+            <w:proofErr w:type="spellEnd"/>
+            <w:r>
+              <w:t xml:space="preserve"> </w:t>
             </w:r>
             <w:r>
               <w:tab/>
-              <w:t>VARCHAR(100),</w:t>
+            </w:r>
+            <w:proofErr w:type="gramStart"/>
+            <w:r>
+              <w:t>VARCHAR(</w:t>
+            </w:r>
+            <w:proofErr w:type="gramEnd"/>
+            <w:r>
+              <w:t>100),</w:t>
             </w:r>
           </w:p>
           <w:p>
@@ -20889,11 +21847,23 @@
             </w:pPr>
             <w:r>
               <w:tab/>
-              <w:t xml:space="preserve">idQuadra  </w:t>
+            </w:r>
+            <w:proofErr w:type="spellStart"/>
+            <w:proofErr w:type="gramStart"/>
+            <w:r>
+              <w:t>idQuadra</w:t>
+            </w:r>
+            <w:proofErr w:type="spellEnd"/>
+            <w:r>
+              <w:t xml:space="preserve">  </w:t>
             </w:r>
             <w:r>
               <w:tab/>
-              <w:t>VARCHAR(10),</w:t>
+              <w:t>VARCHAR(</w:t>
+            </w:r>
+            <w:proofErr w:type="gramEnd"/>
+            <w:r>
+              <w:t>10),</w:t>
             </w:r>
           </w:p>
           <w:p>
@@ -20902,7 +21872,14 @@
             </w:pPr>
             <w:r>
               <w:tab/>
-              <w:t xml:space="preserve">dimTestada </w:t>
+            </w:r>
+            <w:proofErr w:type="spellStart"/>
+            <w:r>
+              <w:t>dimTestada</w:t>
+            </w:r>
+            <w:proofErr w:type="spellEnd"/>
+            <w:r>
+              <w:t xml:space="preserve"> </w:t>
             </w:r>
             <w:r>
               <w:tab/>
@@ -20915,7 +21892,14 @@
             </w:pPr>
             <w:r>
               <w:tab/>
-              <w:t xml:space="preserve">dimProfundidade </w:t>
+            </w:r>
+            <w:proofErr w:type="spellStart"/>
+            <w:r>
+              <w:t>dimProfundidade</w:t>
+            </w:r>
+            <w:proofErr w:type="spellEnd"/>
+            <w:r>
+              <w:t xml:space="preserve"> </w:t>
             </w:r>
             <w:r>
               <w:tab/>
@@ -21024,7 +22008,35 @@
               <w:rPr>
                 <w:lang w:val="es-ES_tradnl"/>
               </w:rPr>
-              <w:t>-- Cria tabela CNEFE</w:t>
+              <w:t xml:space="preserve">-- </w:t>
+            </w:r>
+            <w:proofErr w:type="spellStart"/>
+            <w:r>
+              <w:rPr>
+                <w:lang w:val="es-ES_tradnl"/>
+              </w:rPr>
+              <w:t>Cria</w:t>
+            </w:r>
+            <w:proofErr w:type="spellEnd"/>
+            <w:r>
+              <w:rPr>
+                <w:lang w:val="es-ES_tradnl"/>
+              </w:rPr>
+              <w:t xml:space="preserve"> </w:t>
+            </w:r>
+            <w:proofErr w:type="spellStart"/>
+            <w:r>
+              <w:rPr>
+                <w:lang w:val="es-ES_tradnl"/>
+              </w:rPr>
+              <w:t>tabela</w:t>
+            </w:r>
+            <w:proofErr w:type="spellEnd"/>
+            <w:r>
+              <w:rPr>
+                <w:lang w:val="es-ES_tradnl"/>
+              </w:rPr>
+              <w:t xml:space="preserve"> CNEFE</w:t>
             </w:r>
           </w:p>
           <w:p>
@@ -21059,7 +22071,20 @@
                 <w:lang w:val="es-ES_tradnl"/>
               </w:rPr>
               <w:tab/>
-              <w:t>VARCHAR(10),</w:t>
+            </w:r>
+            <w:proofErr w:type="gramStart"/>
+            <w:r>
+              <w:rPr>
+                <w:lang w:val="es-ES_tradnl"/>
+              </w:rPr>
+              <w:t>VARCHAR(</w:t>
+            </w:r>
+            <w:proofErr w:type="gramEnd"/>
+            <w:r>
+              <w:rPr>
+                <w:lang w:val="es-ES_tradnl"/>
+              </w:rPr>
+              <w:t>10),</w:t>
             </w:r>
           </w:p>
           <w:p>
@@ -21086,37 +22111,50 @@
                 <w:lang w:val="es-ES_tradnl"/>
               </w:rPr>
               <w:tab/>
-              <w:t>VARCHAR(7),</w:t>
+            </w:r>
+            <w:proofErr w:type="gramStart"/>
+            <w:r>
+              <w:rPr>
+                <w:lang w:val="es-ES_tradnl"/>
+              </w:rPr>
+              <w:t>VARCHAR(</w:t>
+            </w:r>
+            <w:proofErr w:type="gramEnd"/>
+            <w:r>
+              <w:rPr>
+                <w:lang w:val="es-ES_tradnl"/>
+              </w:rPr>
+              <w:t>7),</w:t>
             </w:r>
           </w:p>
           <w:p>
             <w:pPr>
               <w:pStyle w:val="Codigo"/>
               <w:rPr>
+                <w:lang w:val="es-ES"/>
+              </w:rPr>
+            </w:pPr>
+            <w:r>
+              <w:rPr>
                 <w:lang w:val="es-ES_tradnl"/>
               </w:rPr>
-            </w:pPr>
-            <w:r>
-              <w:rPr>
-                <w:lang w:val="es-ES_tradnl"/>
-              </w:rPr>
               <w:t xml:space="preserve">  </w:t>
             </w:r>
             <w:r>
               <w:rPr>
-                <w:lang w:val="es-ES_tradnl"/>
+                <w:lang w:val="es-ES"/>
               </w:rPr>
               <w:t xml:space="preserve">COD_DISTRITO </w:t>
             </w:r>
             <w:r>
               <w:rPr>
-                <w:lang w:val="es-ES_tradnl"/>
+                <w:lang w:val="es-ES"/>
               </w:rPr>
               <w:tab/>
             </w:r>
             <w:r>
               <w:rPr>
-                <w:lang w:val="es-ES_tradnl"/>
+                <w:lang w:val="es-ES"/>
               </w:rPr>
               <w:tab/>
               <w:t>VARCHAR(9),</w:t>
@@ -21128,7 +22166,7 @@
             </w:pPr>
             <w:r>
               <w:rPr>
-                <w:lang w:val="es-ES_tradnl"/>
+                <w:lang w:val="es-ES"/>
               </w:rPr>
               <w:t xml:space="preserve">  </w:t>
             </w:r>
@@ -21140,7 +22178,14 @@
             </w:r>
             <w:r>
               <w:tab/>
-              <w:t>VARCHAR(11),</w:t>
+            </w:r>
+            <w:proofErr w:type="gramStart"/>
+            <w:r>
+              <w:t>VARCHAR(</w:t>
+            </w:r>
+            <w:proofErr w:type="gramEnd"/>
+            <w:r>
+              <w:t>11),</w:t>
             </w:r>
           </w:p>
           <w:p>
@@ -21158,7 +22203,14 @@
             </w:r>
             <w:r>
               <w:tab/>
-              <w:t>VARCHAR(16),</w:t>
+            </w:r>
+            <w:proofErr w:type="gramStart"/>
+            <w:r>
+              <w:t>VARCHAR(</w:t>
+            </w:r>
+            <w:proofErr w:type="gramEnd"/>
+            <w:r>
+              <w:t>16),</w:t>
             </w:r>
           </w:p>
           <w:p>
@@ -21176,7 +22228,14 @@
             </w:r>
             <w:r>
               <w:tab/>
-              <w:t>VARCHAR(18),</w:t>
+            </w:r>
+            <w:proofErr w:type="gramStart"/>
+            <w:r>
+              <w:t>VARCHAR(</w:t>
+            </w:r>
+            <w:proofErr w:type="gramEnd"/>
+            <w:r>
+              <w:t>18),</w:t>
             </w:r>
           </w:p>
           <w:p>
@@ -21194,7 +22253,14 @@
             </w:r>
             <w:r>
               <w:tab/>
-              <w:t>VARCHAR(2),</w:t>
+            </w:r>
+            <w:proofErr w:type="gramStart"/>
+            <w:r>
+              <w:t>VARCHAR(</w:t>
+            </w:r>
+            <w:proofErr w:type="gramEnd"/>
+            <w:r>
+              <w:t>2),</w:t>
             </w:r>
           </w:p>
           <w:p>
@@ -21209,7 +22275,14 @@
             </w:r>
             <w:r>
               <w:tab/>
-              <w:t>VARCHAR(20),</w:t>
+            </w:r>
+            <w:proofErr w:type="gramStart"/>
+            <w:r>
+              <w:t>VARCHAR(</w:t>
+            </w:r>
+            <w:proofErr w:type="gramEnd"/>
+            <w:r>
+              <w:t>20),</w:t>
             </w:r>
           </w:p>
           <w:p>
@@ -21224,7 +22297,14 @@
             </w:r>
             <w:r>
               <w:tab/>
-              <w:t>VARCHAR(100),</w:t>
+            </w:r>
+            <w:proofErr w:type="gramStart"/>
+            <w:r>
+              <w:t>VARCHAR(</w:t>
+            </w:r>
+            <w:proofErr w:type="gramEnd"/>
+            <w:r>
+              <w:t>100),</w:t>
             </w:r>
           </w:p>
           <w:p>
@@ -21239,7 +22319,14 @@
             </w:r>
             <w:r>
               <w:tab/>
-              <w:t>VARCHAR(10),</w:t>
+            </w:r>
+            <w:proofErr w:type="gramStart"/>
+            <w:r>
+              <w:t>VARCHAR(</w:t>
+            </w:r>
+            <w:proofErr w:type="gramEnd"/>
+            <w:r>
+              <w:t>10),</w:t>
             </w:r>
           </w:p>
           <w:p>
@@ -21433,7 +22520,21 @@
               <w:rPr>
                 <w:lang w:val="en-US"/>
               </w:rPr>
-              <w:t>CONSTRAINT pk_CNEFE PRIMARY KEY (COD_UNICO_ENDERECO)</w:t>
+              <w:t xml:space="preserve">CONSTRAINT </w:t>
+            </w:r>
+            <w:proofErr w:type="spellStart"/>
+            <w:r>
+              <w:rPr>
+                <w:lang w:val="en-US"/>
+              </w:rPr>
+              <w:t>pk_CNEFE</w:t>
+            </w:r>
+            <w:proofErr w:type="spellEnd"/>
+            <w:r>
+              <w:rPr>
+                <w:lang w:val="en-US"/>
+              </w:rPr>
+              <w:t xml:space="preserve"> PRIMARY KEY (COD_UNICO_ENDERECO)</w:t>
             </w:r>
           </w:p>
           <w:p>
@@ -21495,8 +22596,13 @@
     </w:p>
     <w:p>
       <w:r>
-        <w:t>Desenvolver ou testar um aplicativo utilizando a totalidade dos dados do município não é eficaz. Portanto, será realizada uma operação para selecionar inicialmente quadras homogêneas, compostas por quatro logradouros com ângulos de 90 graus. Esse conjunto de dados será denominado "Retangópolis</w:t>
-      </w:r>
+        <w:t>Desenvolver ou testar um aplicativo utilizando a totalidade dos dados do município não é eficaz. Portanto, será realizada uma operação para selecionar inicialmente quadras homogêneas, compostas por quatro logradouros com ângulos de 90 graus. Esse conjunto de dados será denominado "</w:t>
+      </w:r>
+      <w:proofErr w:type="spellStart"/>
+      <w:r>
+        <w:t>Retangópolis</w:t>
+      </w:r>
+      <w:proofErr w:type="spellEnd"/>
       <w:r>
         <w:t>".</w:t>
       </w:r>
@@ -21528,7 +22634,15 @@
     </w:p>
     <w:p>
       <w:r>
-        <w:t xml:space="preserve">As principais alternativas para a integração dos dados das bases do CIATA e CNEFE são utilizar as definições de quadras das unidades imobiliárias ou empregar os logradouros. Assim, torna-se essencial agrupar as UIs por quadras e por logradouros, visando simplificar o processamento. </w:t>
+        <w:t xml:space="preserve">As principais alternativas para a integração dos dados das bases do CIATA e CNEFE são utilizar as definições de quadras das unidades imobiliárias ou empregar os logradouros. Assim, torna-se essencial agrupar as </w:t>
+      </w:r>
+      <w:proofErr w:type="spellStart"/>
+      <w:r>
+        <w:t>UIs</w:t>
+      </w:r>
+      <w:proofErr w:type="spellEnd"/>
+      <w:r>
+        <w:t xml:space="preserve"> por quadras e por logradouros, visando simplificar o processamento. </w:t>
       </w:r>
     </w:p>
     <w:p>
@@ -21555,6 +22669,7 @@
       <w:r>
         <w:t xml:space="preserve">, que proporciona uma transição eficiente para o ambiente web. A biblioteca </w:t>
       </w:r>
+      <w:proofErr w:type="spellStart"/>
       <w:r>
         <w:rPr>
           <w:i/>
@@ -21562,6 +22677,7 @@
         </w:rPr>
         <w:t>Leaflet</w:t>
       </w:r>
+      <w:proofErr w:type="spellEnd"/>
       <w:r>
         <w:t xml:space="preserve"> será empregada para a visualização do projeto</w:t>
       </w:r>
@@ -25732,6 +26848,7 @@
   <w:style w:type="character" w:default="1" w:styleId="Fontepargpadro">
     <w:name w:val="Default Paragraph Font"/>
     <w:uiPriority w:val="1"/>
+    <w:semiHidden/>
     <w:unhideWhenUsed/>
   </w:style>
   <w:style w:type="table" w:default="1" w:styleId="Tabelanormal">

</xml_diff>

<commit_message>
Iniciando a Reta Final
</commit_message>
<xml_diff>
--- a/TCC - Do CIATA ao CTM - MB-25.09.16.docx
+++ b/TCC - Do CIATA ao CTM - MB-25.09.16.docx
@@ -8827,23 +8827,7 @@
           <w:rFonts w:cs="Arial"/>
           <w:szCs w:val="24"/>
         </w:rPr>
-        <w:t xml:space="preserve">As memórias secundárias são </w:t>
-      </w:r>
-      <w:proofErr w:type="gramStart"/>
-      <w:r>
-        <w:rPr>
-          <w:rFonts w:cs="Arial"/>
-          <w:szCs w:val="24"/>
-        </w:rPr>
-        <w:t>dispositivos</w:t>
-      </w:r>
-      <w:proofErr w:type="gramEnd"/>
-      <w:r>
-        <w:rPr>
-          <w:rFonts w:cs="Arial"/>
-          <w:szCs w:val="24"/>
-        </w:rPr>
-        <w:t xml:space="preserve"> de armazenamento de dados que preservam as informações mesmo quando o computador é desligado. Elas mantêm os dados seguros antes e depois do processamento.</w:t>
+        <w:t>As memórias secundárias são dispositivos de armazenamento de dados que preservam as informações mesmo quando o computador é desligado. Elas mantêm os dados seguros antes e depois do processamento.</w:t>
       </w:r>
     </w:p>
     <w:p>
@@ -12053,6 +12037,7 @@
           <w:lang w:eastAsia="pt-BR"/>
         </w:rPr>
       </w:pPr>
+      <w:bookmarkStart w:id="154" w:name="_Hlk213919582"/>
       <w:r>
         <w:rPr>
           <w:lang w:eastAsia="pt-BR"/>
@@ -12108,7 +12093,8 @@
       <w:pPr>
         <w:pStyle w:val="Legenda"/>
       </w:pPr>
-      <w:bookmarkStart w:id="154" w:name="_Ref208990423"/>
+      <w:bookmarkStart w:id="155" w:name="_Ref208990423"/>
+      <w:bookmarkEnd w:id="154"/>
       <w:r>
         <w:t xml:space="preserve">Quadro </w:t>
       </w:r>
@@ -12120,7 +12106,7 @@
           <w:t>3</w:t>
         </w:r>
       </w:fldSimple>
-      <w:bookmarkEnd w:id="154"/>
+      <w:bookmarkEnd w:id="155"/>
       <w:r>
         <w:t xml:space="preserve">: </w:t>
       </w:r>
@@ -13105,7 +13091,7 @@
         </w:rPr>
         <w:fldChar w:fldCharType="separate"/>
       </w:r>
-      <w:ins w:id="155" w:author="Marco Aurélio Barbiero" w:date="2025-09-18T10:19:00Z" w16du:dateUtc="2025-09-18T13:19:00Z">
+      <w:ins w:id="156" w:author="Marco Aurélio Barbiero" w:date="2025-09-18T10:19:00Z" w16du:dateUtc="2025-09-18T13:19:00Z">
         <w:r>
           <w:t xml:space="preserve">Figura </w:t>
         </w:r>
@@ -13116,7 +13102,7 @@
           <w:t>7</w:t>
         </w:r>
       </w:ins>
-      <w:del w:id="156" w:author="Marco Aurélio Barbiero" w:date="2025-09-18T10:17:00Z" w16du:dateUtc="2025-09-18T13:17:00Z">
+      <w:del w:id="157" w:author="Marco Aurélio Barbiero" w:date="2025-09-18T10:17:00Z" w16du:dateUtc="2025-09-18T13:17:00Z">
         <w:r>
           <w:delText xml:space="preserve">Figura </w:delText>
         </w:r>
@@ -13250,7 +13236,7 @@
         </w:rPr>
         <w:fldChar w:fldCharType="separate"/>
       </w:r>
-      <w:ins w:id="157" w:author="Marco Aurélio Barbiero" w:date="2025-09-18T10:19:00Z" w16du:dateUtc="2025-09-18T13:19:00Z">
+      <w:ins w:id="158" w:author="Marco Aurélio Barbiero" w:date="2025-09-18T10:19:00Z" w16du:dateUtc="2025-09-18T13:19:00Z">
         <w:r>
           <w:t xml:space="preserve">Figura </w:t>
         </w:r>
@@ -13261,7 +13247,7 @@
           <w:t>7</w:t>
         </w:r>
       </w:ins>
-      <w:del w:id="158" w:author="Marco Aurélio Barbiero" w:date="2025-09-18T10:17:00Z" w16du:dateUtc="2025-09-18T13:17:00Z">
+      <w:del w:id="159" w:author="Marco Aurélio Barbiero" w:date="2025-09-18T10:17:00Z" w16du:dateUtc="2025-09-18T13:17:00Z">
         <w:r>
           <w:delText xml:space="preserve">Figura </w:delText>
         </w:r>
@@ -13307,7 +13293,7 @@
         </w:rPr>
         <w:fldChar w:fldCharType="separate"/>
       </w:r>
-      <w:ins w:id="159" w:author="Marco Aurélio Barbiero" w:date="2025-09-18T10:19:00Z" w16du:dateUtc="2025-09-18T13:19:00Z">
+      <w:ins w:id="160" w:author="Marco Aurélio Barbiero" w:date="2025-09-18T10:19:00Z" w16du:dateUtc="2025-09-18T13:19:00Z">
         <w:r>
           <w:t xml:space="preserve">Figura </w:t>
         </w:r>
@@ -13318,7 +13304,7 @@
           <w:t>6</w:t>
         </w:r>
       </w:ins>
-      <w:del w:id="160" w:author="Marco Aurélio Barbiero" w:date="2025-09-18T10:17:00Z" w16du:dateUtc="2025-09-18T13:17:00Z">
+      <w:del w:id="161" w:author="Marco Aurélio Barbiero" w:date="2025-09-18T10:17:00Z" w16du:dateUtc="2025-09-18T13:17:00Z">
         <w:r>
           <w:delText xml:space="preserve">Figura </w:delText>
         </w:r>
@@ -13346,7 +13332,7 @@
       <w:pPr>
         <w:pStyle w:val="Legenda"/>
       </w:pPr>
-      <w:bookmarkStart w:id="161" w:name="_Ref191478284"/>
+      <w:bookmarkStart w:id="162" w:name="_Ref191478284"/>
       <w:r>
         <w:t xml:space="preserve">Figura </w:t>
       </w:r>
@@ -13358,7 +13344,7 @@
           <w:t>6</w:t>
         </w:r>
       </w:fldSimple>
-      <w:bookmarkEnd w:id="161"/>
+      <w:bookmarkEnd w:id="162"/>
       <w:r>
         <w:t>: Legenda de classes do OMT-G</w:t>
       </w:r>
@@ -13441,7 +13427,7 @@
       <w:pPr>
         <w:pStyle w:val="Legenda"/>
       </w:pPr>
-      <w:bookmarkStart w:id="162" w:name="_Ref191477230"/>
+      <w:bookmarkStart w:id="163" w:name="_Ref191477230"/>
       <w:r>
         <w:lastRenderedPageBreak/>
         <w:t xml:space="preserve">Figura </w:t>
@@ -13454,7 +13440,7 @@
           <w:t>7</w:t>
         </w:r>
       </w:fldSimple>
-      <w:bookmarkEnd w:id="162"/>
+      <w:bookmarkEnd w:id="163"/>
       <w:r>
         <w:t>: Modelagem de dados original do CIATA</w:t>
       </w:r>
@@ -13567,7 +13553,7 @@
         </w:rPr>
         <w:fldChar w:fldCharType="separate"/>
       </w:r>
-      <w:ins w:id="163" w:author="Marco Aurélio Barbiero" w:date="2025-09-18T10:19:00Z" w16du:dateUtc="2025-09-18T13:19:00Z">
+      <w:ins w:id="164" w:author="Marco Aurélio Barbiero" w:date="2025-09-18T10:19:00Z" w16du:dateUtc="2025-09-18T13:19:00Z">
         <w:r>
           <w:t xml:space="preserve">Figura </w:t>
         </w:r>
@@ -13578,7 +13564,7 @@
           <w:t>8</w:t>
         </w:r>
       </w:ins>
-      <w:del w:id="164" w:author="Marco Aurélio Barbiero" w:date="2025-09-18T10:17:00Z" w16du:dateUtc="2025-09-18T13:17:00Z">
+      <w:del w:id="165" w:author="Marco Aurélio Barbiero" w:date="2025-09-18T10:17:00Z" w16du:dateUtc="2025-09-18T13:17:00Z">
         <w:r>
           <w:delText xml:space="preserve">Figura </w:delText>
         </w:r>
@@ -13634,7 +13620,7 @@
       <w:pPr>
         <w:pStyle w:val="Legenda"/>
       </w:pPr>
-      <w:bookmarkStart w:id="165" w:name="_Ref191478455"/>
+      <w:bookmarkStart w:id="166" w:name="_Ref191478455"/>
       <w:r>
         <w:lastRenderedPageBreak/>
         <w:t xml:space="preserve">Figura </w:t>
@@ -13647,7 +13633,7 @@
           <w:t>8</w:t>
         </w:r>
       </w:fldSimple>
-      <w:bookmarkEnd w:id="165"/>
+      <w:bookmarkEnd w:id="166"/>
       <w:r>
         <w:t>:: Modelagem de dados CIATA x CTM</w:t>
       </w:r>
@@ -13725,11 +13711,11 @@
       <w:pPr>
         <w:pStyle w:val="Ttulo3"/>
       </w:pPr>
-      <w:bookmarkStart w:id="166" w:name="_Toc208996048"/>
+      <w:bookmarkStart w:id="167" w:name="_Toc208996048"/>
       <w:r>
         <w:t>Presença do CIATA nos cadastros imobiliários</w:t>
       </w:r>
-      <w:bookmarkEnd w:id="166"/>
+      <w:bookmarkEnd w:id="167"/>
     </w:p>
     <w:p>
       <w:r>
@@ -13745,16 +13731,16 @@
       <w:r>
         <w:t xml:space="preserve">- </w:t>
       </w:r>
-      <w:commentRangeStart w:id="167"/>
+      <w:commentRangeStart w:id="168"/>
       <w:r>
         <w:t>Visita à treze prefeituras</w:t>
       </w:r>
-      <w:commentRangeEnd w:id="167"/>
+      <w:commentRangeEnd w:id="168"/>
       <w:r>
         <w:rPr>
           <w:rStyle w:val="Refdecomentrio"/>
         </w:rPr>
-        <w:commentReference w:id="167"/>
+        <w:commentReference w:id="168"/>
       </w:r>
       <w:r>
         <w:t>;</w:t>
@@ -14720,8 +14706,8 @@
           <w:lang w:eastAsia="pt-BR"/>
         </w:rPr>
       </w:pPr>
-      <w:bookmarkStart w:id="168" w:name="_Toc183090308"/>
-      <w:bookmarkStart w:id="169" w:name="_Toc208996049"/>
+      <w:bookmarkStart w:id="169" w:name="_Toc183090308"/>
+      <w:bookmarkStart w:id="170" w:name="_Toc208996049"/>
       <w:r>
         <w:rPr>
           <w:lang w:eastAsia="pt-BR"/>
@@ -14746,8 +14732,8 @@
         </w:rPr>
         <w:t>imageamento</w:t>
       </w:r>
-      <w:bookmarkEnd w:id="168"/>
       <w:bookmarkEnd w:id="169"/>
+      <w:bookmarkEnd w:id="170"/>
       <w:r>
         <w:rPr>
           <w:lang w:eastAsia="pt-BR"/>
@@ -14893,9 +14879,9 @@
           <w:lang w:eastAsia="pt-BR"/>
         </w:rPr>
       </w:pPr>
-      <w:bookmarkStart w:id="170" w:name="_Ref191278478"/>
-      <w:bookmarkStart w:id="171" w:name="_Ref191278485"/>
-      <w:bookmarkStart w:id="172" w:name="_Toc208996050"/>
+      <w:bookmarkStart w:id="171" w:name="_Ref191278478"/>
+      <w:bookmarkStart w:id="172" w:name="_Ref191278485"/>
+      <w:bookmarkStart w:id="173" w:name="_Toc208996050"/>
       <w:r>
         <w:rPr>
           <w:lang w:eastAsia="pt-BR"/>
@@ -14908,9 +14894,9 @@
         </w:rPr>
         <w:t>CIATA e a Lei Geral de Proteção de Dados (LGPD)</w:t>
       </w:r>
-      <w:bookmarkEnd w:id="170"/>
       <w:bookmarkEnd w:id="171"/>
       <w:bookmarkEnd w:id="172"/>
+      <w:bookmarkEnd w:id="173"/>
     </w:p>
     <w:p>
       <w:pPr>
@@ -15132,7 +15118,7 @@
       <w:pPr>
         <w:pStyle w:val="Ttulo2"/>
       </w:pPr>
-      <w:bookmarkStart w:id="173" w:name="_Toc208996051"/>
+      <w:bookmarkStart w:id="174" w:name="_Toc208996051"/>
       <w:r>
         <w:t xml:space="preserve">CNEFE - Cadastro </w:t>
       </w:r>
@@ -15142,7 +15128,7 @@
       <w:r>
         <w:t xml:space="preserve"> de Endereços para Fins Estatísticos</w:t>
       </w:r>
-      <w:bookmarkEnd w:id="173"/>
+      <w:bookmarkEnd w:id="174"/>
       <w:r>
         <w:t xml:space="preserve"> </w:t>
       </w:r>
@@ -15436,7 +15422,7 @@
       <w:r>
         <w:fldChar w:fldCharType="separate"/>
       </w:r>
-      <w:ins w:id="174" w:author="Marco Aurélio Barbiero" w:date="2025-09-18T10:19:00Z" w16du:dateUtc="2025-09-18T13:19:00Z">
+      <w:ins w:id="175" w:author="Marco Aurélio Barbiero" w:date="2025-09-18T10:19:00Z" w16du:dateUtc="2025-09-18T13:19:00Z">
         <w:r>
           <w:t xml:space="preserve">Figura </w:t>
         </w:r>
@@ -15447,7 +15433,7 @@
           <w:t>9</w:t>
         </w:r>
       </w:ins>
-      <w:del w:id="175" w:author="Marco Aurélio Barbiero" w:date="2025-09-18T10:17:00Z" w16du:dateUtc="2025-09-18T13:17:00Z">
+      <w:del w:id="176" w:author="Marco Aurélio Barbiero" w:date="2025-09-18T10:17:00Z" w16du:dateUtc="2025-09-18T13:17:00Z">
         <w:r>
           <w:delText xml:space="preserve">Figura </w:delText>
         </w:r>
@@ -15469,7 +15455,7 @@
       <w:pPr>
         <w:pStyle w:val="Legenda"/>
       </w:pPr>
-      <w:bookmarkStart w:id="176" w:name="_Ref192059238"/>
+      <w:bookmarkStart w:id="177" w:name="_Ref192059238"/>
       <w:r>
         <w:lastRenderedPageBreak/>
         <w:t xml:space="preserve">Figura </w:t>
@@ -15482,7 +15468,7 @@
           <w:t>9</w:t>
         </w:r>
       </w:fldSimple>
-      <w:bookmarkEnd w:id="176"/>
+      <w:bookmarkEnd w:id="177"/>
       <w:r>
         <w:t>:Distribuição dos pontos georreferenciados do CNEFE</w:t>
       </w:r>
@@ -15584,11 +15570,11 @@
       <w:pPr>
         <w:pStyle w:val="Ttulo3"/>
       </w:pPr>
-      <w:bookmarkStart w:id="177" w:name="_Toc208996052"/>
+      <w:bookmarkStart w:id="178" w:name="_Toc208996052"/>
       <w:r>
         <w:t>O CNEFE e o LADM</w:t>
       </w:r>
-      <w:bookmarkEnd w:id="177"/>
+      <w:bookmarkEnd w:id="178"/>
     </w:p>
     <w:p>
       <w:r>
@@ -15746,7 +15732,7 @@
       <w:pPr>
         <w:pStyle w:val="Legenda"/>
       </w:pPr>
-      <w:bookmarkStart w:id="178" w:name="_Ref208989693"/>
+      <w:bookmarkStart w:id="179" w:name="_Ref208989693"/>
       <w:r>
         <w:t xml:space="preserve">Quadro </w:t>
       </w:r>
@@ -15758,7 +15744,7 @@
           <w:t>4</w:t>
         </w:r>
       </w:fldSimple>
-      <w:bookmarkEnd w:id="178"/>
+      <w:bookmarkEnd w:id="179"/>
       <w:r>
         <w:t xml:space="preserve">: </w:t>
       </w:r>
@@ -16429,12 +16415,12 @@
       <w:pPr>
         <w:pStyle w:val="Ttulo2"/>
       </w:pPr>
-      <w:bookmarkStart w:id="179" w:name="_Toc208996053"/>
+      <w:bookmarkStart w:id="180" w:name="_Toc208996053"/>
       <w:r>
         <w:lastRenderedPageBreak/>
         <w:t>OPENSTREETMAP – OSM</w:t>
       </w:r>
-      <w:bookmarkEnd w:id="179"/>
+      <w:bookmarkEnd w:id="180"/>
     </w:p>
     <w:p>
       <w:r>
@@ -16624,11 +16610,11 @@
       <w:pPr>
         <w:pStyle w:val="Ttulo2"/>
       </w:pPr>
-      <w:bookmarkStart w:id="180" w:name="_Toc208996054"/>
+      <w:bookmarkStart w:id="181" w:name="_Toc208996054"/>
       <w:r>
         <w:t>Bancos de Dados Convencionais e Bancos de Dados Geográficos</w:t>
       </w:r>
-      <w:bookmarkEnd w:id="180"/>
+      <w:bookmarkEnd w:id="181"/>
     </w:p>
     <w:p>
       <w:r>
@@ -16680,14 +16666,14 @@
       <w:pPr>
         <w:pStyle w:val="Ttulo3"/>
       </w:pPr>
-      <w:bookmarkStart w:id="181" w:name="_Toc208996055"/>
+      <w:bookmarkStart w:id="182" w:name="_Toc208996055"/>
       <w:r>
         <w:t xml:space="preserve">Modelos de </w:t>
       </w:r>
       <w:r>
         <w:t>Bancos de Dados</w:t>
       </w:r>
-      <w:bookmarkEnd w:id="181"/>
+      <w:bookmarkEnd w:id="182"/>
     </w:p>
     <w:p>
       <w:r>
@@ -16823,14 +16809,14 @@
       <w:pPr>
         <w:pStyle w:val="Ttulo4"/>
       </w:pPr>
-      <w:bookmarkStart w:id="182" w:name="_Toc208996056"/>
+      <w:bookmarkStart w:id="183" w:name="_Toc208996056"/>
       <w:r>
         <w:t xml:space="preserve">Modelo </w:t>
       </w:r>
       <w:r>
         <w:t>SGBD-Relacional</w:t>
       </w:r>
-      <w:bookmarkEnd w:id="182"/>
+      <w:bookmarkEnd w:id="183"/>
     </w:p>
     <w:p>
       <w:r>
@@ -17340,14 +17326,14 @@
       <w:pPr>
         <w:pStyle w:val="Ttulo4"/>
       </w:pPr>
-      <w:bookmarkStart w:id="183" w:name="_Toc208996057"/>
+      <w:bookmarkStart w:id="184" w:name="_Toc208996057"/>
       <w:r>
         <w:t>Regras de integridade do SGBD-R</w:t>
       </w:r>
       <w:r>
         <w:t>elacional</w:t>
       </w:r>
-      <w:bookmarkEnd w:id="183"/>
+      <w:bookmarkEnd w:id="184"/>
     </w:p>
     <w:p>
       <w:r>
@@ -17536,25 +17522,25 @@
       <w:pPr>
         <w:pStyle w:val="Ttulo3"/>
       </w:pPr>
-      <w:bookmarkStart w:id="184" w:name="_Toc208996058"/>
+      <w:bookmarkStart w:id="185" w:name="_Toc208996058"/>
       <w:r>
         <w:lastRenderedPageBreak/>
         <w:t>Banco de dados geográficos</w:t>
       </w:r>
-      <w:bookmarkEnd w:id="184"/>
+      <w:bookmarkEnd w:id="185"/>
     </w:p>
     <w:p>
       <w:pPr>
         <w:pStyle w:val="Ttulo4"/>
       </w:pPr>
-      <w:bookmarkStart w:id="185" w:name="_Toc208996059"/>
+      <w:bookmarkStart w:id="186" w:name="_Toc208996059"/>
       <w:r>
         <w:t xml:space="preserve">Operações </w:t>
       </w:r>
       <w:r>
         <w:t>geográficas</w:t>
       </w:r>
-      <w:bookmarkEnd w:id="185"/>
+      <w:bookmarkEnd w:id="186"/>
       <w:r>
         <w:t xml:space="preserve"> </w:t>
       </w:r>
@@ -17563,11 +17549,11 @@
       <w:pPr>
         <w:pStyle w:val="Ttulo3"/>
       </w:pPr>
-      <w:bookmarkStart w:id="186" w:name="_Toc208996060"/>
+      <w:bookmarkStart w:id="187" w:name="_Toc208996060"/>
       <w:r>
         <w:t>Chaves primárias de classes georreferenciadas</w:t>
       </w:r>
-      <w:bookmarkEnd w:id="186"/>
+      <w:bookmarkEnd w:id="187"/>
     </w:p>
     <w:p>
       <w:r>
@@ -17805,11 +17791,11 @@
       <w:pPr>
         <w:pStyle w:val="Ttulo2"/>
       </w:pPr>
-      <w:bookmarkStart w:id="187" w:name="_Toc208996061"/>
+      <w:bookmarkStart w:id="188" w:name="_Toc208996061"/>
       <w:r>
         <w:t>Cadastro Imobiliário e Georreferenciamento.</w:t>
       </w:r>
-      <w:bookmarkEnd w:id="187"/>
+      <w:bookmarkEnd w:id="188"/>
       <w:r>
         <w:t xml:space="preserve"> </w:t>
       </w:r>
@@ -17871,7 +17857,7 @@
       </w:r>
     </w:p>
     <w:p>
-      <w:commentRangeStart w:id="188"/>
+      <w:commentRangeStart w:id="189"/>
       <w:r>
         <w:t xml:space="preserve">No presente projeto se busca a automatização do </w:t>
       </w:r>
@@ -17884,12 +17870,12 @@
       <w:r>
         <w:t>No entanto, é provável que algumas quadras do cadastro urbano não possam ser associadas automaticamente. Nesses casos será necessário registrar a imagem manualmente</w:t>
       </w:r>
-      <w:commentRangeEnd w:id="188"/>
+      <w:commentRangeEnd w:id="189"/>
       <w:r>
         <w:rPr>
           <w:rStyle w:val="Refdecomentrio"/>
         </w:rPr>
-        <w:commentReference w:id="188"/>
+        <w:commentReference w:id="189"/>
       </w:r>
     </w:p>
     <w:p>
@@ -17901,12 +17887,12 @@
       <w:pPr>
         <w:pStyle w:val="Ttulo1"/>
       </w:pPr>
-      <w:bookmarkStart w:id="189" w:name="_Toc208996062"/>
+      <w:bookmarkStart w:id="190" w:name="_Toc208996062"/>
       <w:r>
         <w:lastRenderedPageBreak/>
         <w:t>Metodologia da pesquisa</w:t>
       </w:r>
-      <w:bookmarkEnd w:id="189"/>
+      <w:bookmarkEnd w:id="190"/>
     </w:p>
     <w:p>
       <w:r>
@@ -18075,11 +18061,11 @@
       <w:pPr>
         <w:pStyle w:val="Ttulo2"/>
       </w:pPr>
-      <w:bookmarkStart w:id="190" w:name="_Toc208996063"/>
+      <w:bookmarkStart w:id="191" w:name="_Toc208996063"/>
       <w:r>
         <w:t>Ferramentas</w:t>
       </w:r>
-      <w:bookmarkEnd w:id="190"/>
+      <w:bookmarkEnd w:id="191"/>
     </w:p>
     <w:p>
       <w:pPr>
@@ -18100,11 +18086,11 @@
       <w:pPr>
         <w:pStyle w:val="Ttulo3"/>
       </w:pPr>
-      <w:bookmarkStart w:id="191" w:name="_Toc208996064"/>
+      <w:bookmarkStart w:id="192" w:name="_Toc208996064"/>
       <w:r>
         <w:t>Arquitetura do sistema.</w:t>
       </w:r>
-      <w:bookmarkEnd w:id="191"/>
+      <w:bookmarkEnd w:id="192"/>
     </w:p>
     <w:p>
       <w:r>
@@ -18115,12 +18101,12 @@
       <w:pPr>
         <w:pStyle w:val="Ttulo4"/>
       </w:pPr>
-      <w:bookmarkStart w:id="192" w:name="_Toc208996065"/>
+      <w:bookmarkStart w:id="193" w:name="_Toc208996065"/>
       <w:r>
         <w:lastRenderedPageBreak/>
         <w:t>Banco de dados</w:t>
       </w:r>
-      <w:bookmarkEnd w:id="192"/>
+      <w:bookmarkEnd w:id="193"/>
     </w:p>
     <w:p>
       <w:r>
@@ -18131,11 +18117,11 @@
       <w:pPr>
         <w:pStyle w:val="Ttulo4"/>
       </w:pPr>
-      <w:bookmarkStart w:id="193" w:name="_Toc208996066"/>
+      <w:bookmarkStart w:id="194" w:name="_Toc208996066"/>
       <w:r>
         <w:t>Linguagem de programação</w:t>
       </w:r>
-      <w:bookmarkEnd w:id="193"/>
+      <w:bookmarkEnd w:id="194"/>
     </w:p>
     <w:p>
       <w:r>
@@ -18170,11 +18156,11 @@
       <w:pPr>
         <w:pStyle w:val="Ttulo4"/>
       </w:pPr>
-      <w:bookmarkStart w:id="194" w:name="_Toc208996067"/>
+      <w:bookmarkStart w:id="195" w:name="_Toc208996067"/>
       <w:r>
         <w:t>Biblioteca de visualização geográfica</w:t>
       </w:r>
-      <w:bookmarkEnd w:id="194"/>
+      <w:bookmarkEnd w:id="195"/>
     </w:p>
     <w:p>
       <w:r>
@@ -18258,11 +18244,11 @@
       <w:pPr>
         <w:pStyle w:val="Ttulo4"/>
       </w:pPr>
-      <w:bookmarkStart w:id="195" w:name="_Toc208996068"/>
+      <w:bookmarkStart w:id="196" w:name="_Toc208996068"/>
       <w:r>
         <w:t>Sistema de Informação Geográfica – SIG</w:t>
       </w:r>
-      <w:bookmarkEnd w:id="195"/>
+      <w:bookmarkEnd w:id="196"/>
     </w:p>
     <w:p>
       <w:r>
@@ -18273,21 +18259,21 @@
       <w:pPr>
         <w:pStyle w:val="Ttulo2"/>
       </w:pPr>
-      <w:bookmarkStart w:id="196" w:name="_Toc208996069"/>
+      <w:bookmarkStart w:id="197" w:name="_Toc208996069"/>
       <w:r>
         <w:t>METODOLOGIA</w:t>
       </w:r>
-      <w:bookmarkEnd w:id="196"/>
+      <w:bookmarkEnd w:id="197"/>
     </w:p>
     <w:p>
       <w:pPr>
         <w:pStyle w:val="Ttulo3"/>
       </w:pPr>
-      <w:bookmarkStart w:id="197" w:name="_Toc208996070"/>
+      <w:bookmarkStart w:id="198" w:name="_Toc208996070"/>
       <w:r>
         <w:t>Integração das Bases</w:t>
       </w:r>
-      <w:bookmarkEnd w:id="197"/>
+      <w:bookmarkEnd w:id="198"/>
     </w:p>
     <w:p>
       <w:r>
@@ -18300,7 +18286,7 @@
           <w:lang w:eastAsia="pt-BR"/>
         </w:rPr>
       </w:pPr>
-      <w:commentRangeStart w:id="198"/>
+      <w:commentRangeStart w:id="199"/>
       <w:r>
         <w:rPr>
           <w:lang w:eastAsia="pt-BR"/>
@@ -18308,12 +18294,12 @@
         <w:lastRenderedPageBreak/>
         <w:t>CIATA</w:t>
       </w:r>
-      <w:commentRangeEnd w:id="198"/>
+      <w:commentRangeEnd w:id="199"/>
       <w:r>
         <w:rPr>
           <w:rStyle w:val="Refdecomentrio"/>
         </w:rPr>
-        <w:commentReference w:id="198"/>
+        <w:commentReference w:id="199"/>
       </w:r>
       <w:r>
         <w:rPr>
@@ -18399,7 +18385,7 @@
         </w:rPr>
         <w:fldChar w:fldCharType="separate"/>
       </w:r>
-      <w:ins w:id="199" w:author="Marco Aurélio Barbiero" w:date="2025-09-18T10:19:00Z" w16du:dateUtc="2025-09-18T13:19:00Z">
+      <w:ins w:id="200" w:author="Marco Aurélio Barbiero" w:date="2025-09-18T10:19:00Z" w16du:dateUtc="2025-09-18T13:19:00Z">
         <w:r>
           <w:t xml:space="preserve">Tabela </w:t>
         </w:r>
@@ -18410,7 +18396,7 @@
           <w:t>3</w:t>
         </w:r>
       </w:ins>
-      <w:del w:id="200" w:author="Marco Aurélio Barbiero" w:date="2025-09-18T10:17:00Z" w16du:dateUtc="2025-09-18T13:17:00Z">
+      <w:del w:id="201" w:author="Marco Aurélio Barbiero" w:date="2025-09-18T10:17:00Z" w16du:dateUtc="2025-09-18T13:17:00Z">
         <w:r>
           <w:delText xml:space="preserve">Tabela </w:delText>
         </w:r>
@@ -18456,7 +18442,7 @@
         </w:rPr>
         <w:fldChar w:fldCharType="separate"/>
       </w:r>
-      <w:ins w:id="201" w:author="Marco Aurélio Barbiero" w:date="2025-09-18T10:19:00Z" w16du:dateUtc="2025-09-18T13:19:00Z">
+      <w:ins w:id="202" w:author="Marco Aurélio Barbiero" w:date="2025-09-18T10:19:00Z" w16du:dateUtc="2025-09-18T13:19:00Z">
         <w:r>
           <w:t xml:space="preserve">Tabela </w:t>
         </w:r>
@@ -18467,7 +18453,7 @@
           <w:t>4</w:t>
         </w:r>
       </w:ins>
-      <w:del w:id="202" w:author="Marco Aurélio Barbiero" w:date="2025-09-18T10:17:00Z" w16du:dateUtc="2025-09-18T13:17:00Z">
+      <w:del w:id="203" w:author="Marco Aurélio Barbiero" w:date="2025-09-18T10:17:00Z" w16du:dateUtc="2025-09-18T13:17:00Z">
         <w:r>
           <w:delText xml:space="preserve">Tabela </w:delText>
         </w:r>
@@ -18496,7 +18482,7 @@
         <w:pStyle w:val="Legenda"/>
         <w:keepLines w:val="0"/>
       </w:pPr>
-      <w:bookmarkStart w:id="203" w:name="_Ref191973167"/>
+      <w:bookmarkStart w:id="204" w:name="_Ref191973167"/>
       <w:r>
         <w:t xml:space="preserve">Tabela </w:t>
       </w:r>
@@ -18508,7 +18494,7 @@
           <w:t>3</w:t>
         </w:r>
       </w:fldSimple>
-      <w:bookmarkEnd w:id="203"/>
+      <w:bookmarkEnd w:id="204"/>
       <w:r>
         <w:t>:Principais atributos de composição dos endereços do CNEFE</w:t>
       </w:r>
@@ -19466,7 +19452,7 @@
                 <w:lang w:eastAsia="pt-BR"/>
               </w:rPr>
             </w:pPr>
-            <w:bookmarkStart w:id="204" w:name="_Hlk191972604"/>
+            <w:bookmarkStart w:id="205" w:name="_Hlk191972604"/>
             <w:r>
               <w:rPr>
                 <w:sz w:val="22"/>
@@ -19880,7 +19866,7 @@
         </w:tc>
       </w:tr>
     </w:tbl>
-    <w:bookmarkEnd w:id="204"/>
+    <w:bookmarkEnd w:id="205"/>
     <w:p>
       <w:pPr>
         <w:pStyle w:val="Legenda"/>
@@ -19943,8 +19929,8 @@
       <w:pPr>
         <w:pStyle w:val="Legenda"/>
       </w:pPr>
-      <w:bookmarkStart w:id="205" w:name="_Ref191994451"/>
-      <w:bookmarkStart w:id="206" w:name="_Ref192511452"/>
+      <w:bookmarkStart w:id="206" w:name="_Ref191994451"/>
+      <w:bookmarkStart w:id="207" w:name="_Ref192511452"/>
       <w:r>
         <w:t xml:space="preserve">Tabela </w:t>
       </w:r>
@@ -19956,11 +19942,11 @@
           <w:t>4</w:t>
         </w:r>
       </w:fldSimple>
-      <w:bookmarkEnd w:id="205"/>
+      <w:bookmarkEnd w:id="206"/>
       <w:r>
         <w:t>:Principais atributos do CIATA utilizados no projeto</w:t>
       </w:r>
-      <w:bookmarkEnd w:id="206"/>
+      <w:bookmarkEnd w:id="207"/>
     </w:p>
     <w:tbl>
       <w:tblPr>
@@ -20734,7 +20720,7 @@
           <w:lang w:eastAsia="pt-BR"/>
         </w:rPr>
       </w:pPr>
-      <w:ins w:id="207" w:author="Marco Aurélio Barbiero" w:date="2025-04-24T21:38:00Z" w16du:dateUtc="2025-04-25T00:38:00Z">
+      <w:ins w:id="208" w:author="Marco Aurélio Barbiero" w:date="2025-04-24T21:38:00Z" w16du:dateUtc="2025-04-25T00:38:00Z">
         <w:r>
           <w:rPr>
             <w:lang w:eastAsia="pt-BR"/>
@@ -20754,19 +20740,19 @@
         </w:rPr>
         <w:t xml:space="preserve">que, sendo produtores de dados sem hierarquia ou coordenação entre si, prefeituras e IBGE não produziriam valores completamente coincidentes, como explica </w:t>
       </w:r>
-      <w:commentRangeStart w:id="208"/>
+      <w:commentRangeStart w:id="209"/>
       <w:r>
         <w:rPr>
           <w:lang w:eastAsia="pt-BR"/>
         </w:rPr>
         <w:t xml:space="preserve">Macedo (2023) </w:t>
       </w:r>
-      <w:commentRangeEnd w:id="208"/>
+      <w:commentRangeEnd w:id="209"/>
       <w:r>
         <w:rPr>
           <w:rStyle w:val="Refdecomentrio"/>
         </w:rPr>
-        <w:commentReference w:id="208"/>
+        <w:commentReference w:id="209"/>
       </w:r>
       <w:r>
         <w:rPr>
@@ -21028,7 +21014,7 @@
       <w:r>
         <w:fldChar w:fldCharType="separate"/>
       </w:r>
-      <w:ins w:id="209" w:author="Marco Aurélio Barbiero" w:date="2025-09-18T10:19:00Z" w16du:dateUtc="2025-09-18T13:19:00Z">
+      <w:ins w:id="210" w:author="Marco Aurélio Barbiero" w:date="2025-09-18T10:19:00Z" w16du:dateUtc="2025-09-18T13:19:00Z">
         <w:r>
           <w:t xml:space="preserve">Figura </w:t>
         </w:r>
@@ -21039,7 +21025,7 @@
           <w:t>10</w:t>
         </w:r>
       </w:ins>
-      <w:del w:id="210" w:author="Marco Aurélio Barbiero" w:date="2025-09-18T10:17:00Z" w16du:dateUtc="2025-09-18T13:17:00Z">
+      <w:del w:id="211" w:author="Marco Aurélio Barbiero" w:date="2025-09-18T10:17:00Z" w16du:dateUtc="2025-09-18T13:17:00Z">
         <w:r>
           <w:delText xml:space="preserve">Figura </w:delText>
         </w:r>
@@ -21061,7 +21047,7 @@
       <w:pPr>
         <w:pStyle w:val="Legenda"/>
       </w:pPr>
-      <w:bookmarkStart w:id="211" w:name="_Ref192056355"/>
+      <w:bookmarkStart w:id="212" w:name="_Ref192056355"/>
       <w:r>
         <w:t xml:space="preserve">Figura </w:t>
       </w:r>
@@ -21073,7 +21059,7 @@
           <w:t>10</w:t>
         </w:r>
       </w:fldSimple>
-      <w:bookmarkEnd w:id="211"/>
+      <w:bookmarkEnd w:id="212"/>
       <w:r>
         <w:t>:Agrupamento de endereços por logradouro</w:t>
       </w:r>
@@ -21165,7 +21151,7 @@
       <w:r>
         <w:fldChar w:fldCharType="separate"/>
       </w:r>
-      <w:ins w:id="212" w:author="Marco Aurélio Barbiero" w:date="2025-09-18T10:19:00Z" w16du:dateUtc="2025-09-18T13:19:00Z">
+      <w:ins w:id="213" w:author="Marco Aurélio Barbiero" w:date="2025-09-18T10:19:00Z" w16du:dateUtc="2025-09-18T13:19:00Z">
         <w:r>
           <w:t xml:space="preserve">Figura </w:t>
         </w:r>
@@ -21176,7 +21162,7 @@
           <w:t>11</w:t>
         </w:r>
       </w:ins>
-      <w:del w:id="213" w:author="Marco Aurélio Barbiero" w:date="2025-09-18T10:17:00Z" w16du:dateUtc="2025-09-18T13:17:00Z">
+      <w:del w:id="214" w:author="Marco Aurélio Barbiero" w:date="2025-09-18T10:17:00Z" w16du:dateUtc="2025-09-18T13:17:00Z">
         <w:r>
           <w:delText xml:space="preserve">Figura </w:delText>
         </w:r>
@@ -21198,7 +21184,7 @@
       <w:pPr>
         <w:pStyle w:val="Legenda"/>
       </w:pPr>
-      <w:bookmarkStart w:id="214" w:name="_Ref192056800"/>
+      <w:bookmarkStart w:id="215" w:name="_Ref192056800"/>
       <w:r>
         <w:lastRenderedPageBreak/>
         <w:t xml:space="preserve">Figura </w:t>
@@ -21211,7 +21197,7 @@
           <w:t>11</w:t>
         </w:r>
       </w:fldSimple>
-      <w:bookmarkEnd w:id="214"/>
+      <w:bookmarkEnd w:id="215"/>
       <w:r>
         <w:t>:Agrupamento de endereços por quadras</w:t>
       </w:r>
@@ -21302,11 +21288,11 @@
       <w:pPr>
         <w:pStyle w:val="Ttulo2"/>
       </w:pPr>
-      <w:bookmarkStart w:id="215" w:name="_Toc208996071"/>
+      <w:bookmarkStart w:id="216" w:name="_Toc208996071"/>
       <w:r>
         <w:t>Etapas</w:t>
       </w:r>
-      <w:bookmarkEnd w:id="215"/>
+      <w:bookmarkEnd w:id="216"/>
       <w:r>
         <w:t xml:space="preserve"> </w:t>
       </w:r>
@@ -21394,19 +21380,19 @@
       <w:pPr>
         <w:pStyle w:val="Ttulo3"/>
       </w:pPr>
-      <w:bookmarkStart w:id="216" w:name="_Ref192830623"/>
-      <w:bookmarkStart w:id="217" w:name="_Toc208996072"/>
+      <w:bookmarkStart w:id="217" w:name="_Ref192830623"/>
+      <w:bookmarkStart w:id="218" w:name="_Toc208996072"/>
       <w:r>
         <w:t>Obter dados dos lotes de municípios parceiros</w:t>
       </w:r>
-      <w:bookmarkEnd w:id="216"/>
       <w:bookmarkEnd w:id="217"/>
+      <w:bookmarkEnd w:id="218"/>
     </w:p>
     <w:p>
       <w:r>
         <w:t xml:space="preserve">Os dados necessários para a para a geração de imagens de quadras devem ser tão reais quanto possível. Assim, será preciso obter a identificação do lote e da quadra, logradouro, número, largura do lote (testada) e outras dimensões disponíveis diretamente das prefeituras. A lista completa dos atributos necessários para a geração de imagens de quadras está na </w:t>
       </w:r>
-      <w:commentRangeStart w:id="218"/>
+      <w:commentRangeStart w:id="219"/>
       <w:r>
         <w:fldChar w:fldCharType="begin"/>
       </w:r>
@@ -21416,7 +21402,7 @@
       <w:r>
         <w:fldChar w:fldCharType="separate"/>
       </w:r>
-      <w:ins w:id="219" w:author="Marco Aurélio Barbiero" w:date="2025-09-18T10:19:00Z" w16du:dateUtc="2025-09-18T13:19:00Z">
+      <w:ins w:id="220" w:author="Marco Aurélio Barbiero" w:date="2025-09-18T10:19:00Z" w16du:dateUtc="2025-09-18T13:19:00Z">
         <w:r>
           <w:t xml:space="preserve">Tabela </w:t>
         </w:r>
@@ -21427,7 +21413,7 @@
           <w:t>4</w:t>
         </w:r>
       </w:ins>
-      <w:del w:id="220" w:author="Marco Aurélio Barbiero" w:date="2025-09-18T10:17:00Z" w16du:dateUtc="2025-09-18T13:17:00Z">
+      <w:del w:id="221" w:author="Marco Aurélio Barbiero" w:date="2025-09-18T10:17:00Z" w16du:dateUtc="2025-09-18T13:17:00Z">
         <w:r>
           <w:delText xml:space="preserve">Tabela </w:delText>
         </w:r>
@@ -21444,12 +21430,12 @@
       <w:r>
         <w:t>.</w:t>
       </w:r>
-      <w:commentRangeEnd w:id="218"/>
+      <w:commentRangeEnd w:id="219"/>
       <w:r>
         <w:rPr>
           <w:rStyle w:val="Refdecomentrio"/>
         </w:rPr>
-        <w:commentReference w:id="218"/>
+        <w:commentReference w:id="219"/>
       </w:r>
     </w:p>
     <w:p>
@@ -21465,7 +21451,7 @@
       <w:r>
         <w:fldChar w:fldCharType="separate"/>
       </w:r>
-      <w:ins w:id="221" w:author="Marco Aurélio Barbiero" w:date="2025-09-18T10:19:00Z" w16du:dateUtc="2025-09-18T13:19:00Z">
+      <w:ins w:id="222" w:author="Marco Aurélio Barbiero" w:date="2025-09-18T10:19:00Z" w16du:dateUtc="2025-09-18T13:19:00Z">
         <w:r>
           <w:t xml:space="preserve">Tabela </w:t>
         </w:r>
@@ -21476,7 +21462,7 @@
           <w:t>4</w:t>
         </w:r>
       </w:ins>
-      <w:del w:id="222" w:author="Marco Aurélio Barbiero" w:date="2025-09-18T10:17:00Z" w16du:dateUtc="2025-09-18T13:17:00Z">
+      <w:del w:id="223" w:author="Marco Aurélio Barbiero" w:date="2025-09-18T10:17:00Z" w16du:dateUtc="2025-09-18T13:17:00Z">
         <w:r>
           <w:delText xml:space="preserve">Tabela </w:delText>
         </w:r>
@@ -21525,7 +21511,7 @@
       <w:r>
         <w:fldChar w:fldCharType="separate"/>
       </w:r>
-      <w:ins w:id="223" w:author="Marco Aurélio Barbiero" w:date="2025-09-18T10:19:00Z" w16du:dateUtc="2025-09-18T13:19:00Z">
+      <w:ins w:id="224" w:author="Marco Aurélio Barbiero" w:date="2025-09-18T10:19:00Z" w16du:dateUtc="2025-09-18T13:19:00Z">
         <w:r>
           <w:rPr>
             <w:lang w:eastAsia="pt-BR"/>
@@ -21539,7 +21525,7 @@
           <w:t>CIATA e a Lei Geral de Proteção de Dados (LGPD)</w:t>
         </w:r>
       </w:ins>
-      <w:del w:id="224" w:author="Marco Aurélio Barbiero" w:date="2025-09-18T10:17:00Z" w16du:dateUtc="2025-09-18T13:17:00Z">
+      <w:del w:id="225" w:author="Marco Aurélio Barbiero" w:date="2025-09-18T10:17:00Z" w16du:dateUtc="2025-09-18T13:17:00Z">
         <w:r>
           <w:rPr>
             <w:lang w:eastAsia="pt-BR"/>
@@ -21573,11 +21559,11 @@
       <w:pPr>
         <w:pStyle w:val="Ttulo3"/>
       </w:pPr>
-      <w:bookmarkStart w:id="225" w:name="_Toc208996073"/>
+      <w:bookmarkStart w:id="226" w:name="_Toc208996073"/>
       <w:r>
         <w:t>Definir e povoar um banco de dados relacional com os dados dos imóveis.</w:t>
       </w:r>
-      <w:bookmarkEnd w:id="225"/>
+      <w:bookmarkEnd w:id="226"/>
     </w:p>
     <w:p>
       <w:r>
@@ -21619,7 +21605,7 @@
       <w:r>
         <w:fldChar w:fldCharType="separate"/>
       </w:r>
-      <w:ins w:id="226" w:author="Marco Aurélio Barbiero" w:date="2025-09-18T10:19:00Z" w16du:dateUtc="2025-09-18T13:19:00Z">
+      <w:ins w:id="227" w:author="Marco Aurélio Barbiero" w:date="2025-09-18T10:19:00Z" w16du:dateUtc="2025-09-18T13:19:00Z">
         <w:r>
           <w:t xml:space="preserve">Figura </w:t>
         </w:r>
@@ -21630,7 +21616,7 @@
           <w:t>12</w:t>
         </w:r>
       </w:ins>
-      <w:del w:id="227" w:author="Marco Aurélio Barbiero" w:date="2025-09-18T10:17:00Z" w16du:dateUtc="2025-09-18T13:17:00Z">
+      <w:del w:id="228" w:author="Marco Aurélio Barbiero" w:date="2025-09-18T10:17:00Z" w16du:dateUtc="2025-09-18T13:17:00Z">
         <w:r>
           <w:delText xml:space="preserve">Figura </w:delText>
         </w:r>
@@ -21652,7 +21638,7 @@
       <w:pPr>
         <w:pStyle w:val="Legenda"/>
       </w:pPr>
-      <w:bookmarkStart w:id="228" w:name="_Ref192516006"/>
+      <w:bookmarkStart w:id="229" w:name="_Ref192516006"/>
       <w:r>
         <w:t xml:space="preserve">Figura </w:t>
       </w:r>
@@ -21664,7 +21650,7 @@
           <w:t>12</w:t>
         </w:r>
       </w:fldSimple>
-      <w:bookmarkEnd w:id="228"/>
+      <w:bookmarkEnd w:id="229"/>
       <w:r>
         <w:t>: Código SQL de criação da classe Lotes</w:t>
       </w:r>
@@ -21694,21 +21680,7 @@
               <w:rPr>
                 <w:lang w:val="en-US"/>
               </w:rPr>
-              <w:t xml:space="preserve">Create table </w:t>
-            </w:r>
-            <w:proofErr w:type="spellStart"/>
-            <w:r>
-              <w:rPr>
-                <w:lang w:val="en-US"/>
-              </w:rPr>
-              <w:t>Lotes</w:t>
-            </w:r>
-            <w:proofErr w:type="spellEnd"/>
-            <w:r>
-              <w:rPr>
-                <w:lang w:val="en-US"/>
-              </w:rPr>
-              <w:t xml:space="preserve"> (</w:t>
+              <w:t>Create table Lotes (</w:t>
             </w:r>
           </w:p>
           <w:p>
@@ -21963,7 +21935,7 @@
       <w:pPr>
         <w:pStyle w:val="Legenda"/>
       </w:pPr>
-      <w:bookmarkStart w:id="229" w:name="_Ref192535314"/>
+      <w:bookmarkStart w:id="230" w:name="_Ref192535314"/>
       <w:r>
         <w:t xml:space="preserve">Figura </w:t>
       </w:r>
@@ -21975,7 +21947,7 @@
           <w:t>13</w:t>
         </w:r>
       </w:fldSimple>
-      <w:bookmarkEnd w:id="229"/>
+      <w:bookmarkEnd w:id="230"/>
       <w:r>
         <w:t xml:space="preserve">: </w:t>
       </w:r>
@@ -22588,11 +22560,11 @@
       <w:pPr>
         <w:pStyle w:val="Ttulo3"/>
       </w:pPr>
-      <w:bookmarkStart w:id="230" w:name="_Toc208996074"/>
+      <w:bookmarkStart w:id="231" w:name="_Toc208996074"/>
       <w:r>
         <w:t>Selecionar um conjunto ótimo de informações cadastrais.</w:t>
       </w:r>
-      <w:bookmarkEnd w:id="230"/>
+      <w:bookmarkEnd w:id="231"/>
     </w:p>
     <w:p>
       <w:r>
@@ -22611,11 +22583,11 @@
       <w:pPr>
         <w:pStyle w:val="Ttulo3"/>
       </w:pPr>
-      <w:bookmarkStart w:id="231" w:name="_Toc208996075"/>
+      <w:bookmarkStart w:id="232" w:name="_Toc208996075"/>
       <w:r>
         <w:t>Identificar e corrigir falhas dos dados textuais no banco de dados.</w:t>
       </w:r>
-      <w:bookmarkEnd w:id="231"/>
+      <w:bookmarkEnd w:id="232"/>
     </w:p>
     <w:p>
       <w:r>
@@ -22626,11 +22598,11 @@
       <w:pPr>
         <w:pStyle w:val="Ttulo3"/>
       </w:pPr>
-      <w:bookmarkStart w:id="232" w:name="_Toc208996076"/>
+      <w:bookmarkStart w:id="233" w:name="_Toc208996076"/>
       <w:r>
         <w:t>Criar classes para os endereços agrupados.</w:t>
       </w:r>
-      <w:bookmarkEnd w:id="232"/>
+      <w:bookmarkEnd w:id="233"/>
     </w:p>
     <w:p>
       <w:r>
@@ -22649,11 +22621,11 @@
       <w:pPr>
         <w:pStyle w:val="Ttulo3"/>
       </w:pPr>
-      <w:bookmarkStart w:id="233" w:name="_Toc208996077"/>
+      <w:bookmarkStart w:id="234" w:name="_Toc208996077"/>
       <w:r>
         <w:t>Desenvolver um protótipo para testes.</w:t>
       </w:r>
-      <w:bookmarkEnd w:id="233"/>
+      <w:bookmarkEnd w:id="234"/>
     </w:p>
     <w:p>
       <w:r>
@@ -22689,11 +22661,11 @@
       <w:pPr>
         <w:pStyle w:val="Ttulo3"/>
       </w:pPr>
-      <w:bookmarkStart w:id="234" w:name="_Toc208996078"/>
+      <w:bookmarkStart w:id="235" w:name="_Toc208996078"/>
       <w:r>
         <w:t>Testar protótipo com dados selecionados.</w:t>
       </w:r>
-      <w:bookmarkEnd w:id="234"/>
+      <w:bookmarkEnd w:id="235"/>
     </w:p>
     <w:p>
       <w:r>
@@ -22707,14 +22679,14 @@
       <w:pPr>
         <w:pStyle w:val="Ttulo3"/>
       </w:pPr>
-      <w:bookmarkStart w:id="235" w:name="_Toc208996079"/>
+      <w:bookmarkStart w:id="236" w:name="_Toc208996079"/>
       <w:r>
         <w:t>Gerar imagem das quadras</w:t>
       </w:r>
       <w:r>
         <w:t>.</w:t>
       </w:r>
-      <w:bookmarkEnd w:id="235"/>
+      <w:bookmarkEnd w:id="236"/>
       <w:r>
         <w:t xml:space="preserve"> </w:t>
       </w:r>
@@ -22732,14 +22704,14 @@
         <w:pStyle w:val="Ttulo3"/>
         <w:keepNext w:val="0"/>
       </w:pPr>
-      <w:bookmarkStart w:id="236" w:name="_Toc208996080"/>
+      <w:bookmarkStart w:id="237" w:name="_Toc208996080"/>
       <w:r>
         <w:t>Testar o protótipo com</w:t>
       </w:r>
       <w:r>
         <w:t xml:space="preserve"> a totalidade dos dados do cadastro.</w:t>
       </w:r>
-      <w:bookmarkEnd w:id="236"/>
+      <w:bookmarkEnd w:id="237"/>
       <w:r>
         <w:t xml:space="preserve"> </w:t>
       </w:r>
@@ -22775,7 +22747,7 @@
         <w:pStyle w:val="Ttulo3"/>
         <w:keepNext w:val="0"/>
       </w:pPr>
-      <w:bookmarkStart w:id="237" w:name="_Toc208996081"/>
+      <w:bookmarkStart w:id="238" w:name="_Toc208996081"/>
       <w:r>
         <w:t>Associar as quadras</w:t>
       </w:r>
@@ -22791,7 +22763,7 @@
       <w:r>
         <w:t>.</w:t>
       </w:r>
-      <w:bookmarkEnd w:id="237"/>
+      <w:bookmarkEnd w:id="238"/>
     </w:p>
     <w:p>
       <w:r>
@@ -22807,11 +22779,11 @@
       <w:r>
         <w:t xml:space="preserve"> </w:t>
       </w:r>
-      <w:bookmarkStart w:id="238" w:name="_Toc208996082"/>
+      <w:bookmarkStart w:id="239" w:name="_Toc208996082"/>
       <w:r>
         <w:t>Disponibilizar o aplicativo na Internet para testes.</w:t>
       </w:r>
-      <w:bookmarkEnd w:id="238"/>
+      <w:bookmarkEnd w:id="239"/>
     </w:p>
     <w:p>
       <w:r>
@@ -22822,11 +22794,11 @@
       <w:pPr>
         <w:pStyle w:val="Ttulo2"/>
       </w:pPr>
-      <w:bookmarkStart w:id="239" w:name="_Toc208996083"/>
+      <w:bookmarkStart w:id="240" w:name="_Toc208996083"/>
       <w:r>
         <w:t>cronograma</w:t>
       </w:r>
-      <w:bookmarkEnd w:id="239"/>
+      <w:bookmarkEnd w:id="240"/>
       <w:r>
         <w:t xml:space="preserve"> </w:t>
       </w:r>
@@ -23056,12 +23028,12 @@
       <w:pPr>
         <w:pStyle w:val="Ttulo1"/>
       </w:pPr>
-      <w:bookmarkStart w:id="240" w:name="_Toc208996084"/>
+      <w:bookmarkStart w:id="241" w:name="_Toc208996084"/>
       <w:r>
         <w:lastRenderedPageBreak/>
         <w:t>Resultados e Discussão:</w:t>
       </w:r>
-      <w:bookmarkEnd w:id="240"/>
+      <w:bookmarkEnd w:id="241"/>
     </w:p>
     <w:p>
       <w:r>
@@ -23110,12 +23082,12 @@
         <w:pStyle w:val="Ttulo1"/>
         <w:pageBreakBefore/>
       </w:pPr>
-      <w:bookmarkStart w:id="241" w:name="_Toc208996085"/>
+      <w:bookmarkStart w:id="242" w:name="_Toc208996085"/>
       <w:r>
         <w:lastRenderedPageBreak/>
         <w:t>bibliografia</w:t>
       </w:r>
-      <w:bookmarkEnd w:id="241"/>
+      <w:bookmarkEnd w:id="242"/>
     </w:p>
     <w:p>
       <w:pPr>
@@ -24637,7 +24609,7 @@
       </w:r>
     </w:p>
   </w:comment>
-  <w:comment w:id="167" w:author="Marco Aurélio Barbiero" w:date="2025-04-24T21:37:00Z" w:initials="MB">
+  <w:comment w:id="168" w:author="Marco Aurélio Barbiero" w:date="2025-04-24T21:37:00Z" w:initials="MB">
     <w:p>
       <w:pPr>
         <w:pStyle w:val="Textodecomentrio"/>
@@ -24655,7 +24627,7 @@
       </w:r>
     </w:p>
   </w:comment>
-  <w:comment w:id="188" w:author="Marco Aurélio Barbiero" w:date="2025-04-24T21:43:00Z" w:initials="MB">
+  <w:comment w:id="189" w:author="Marco Aurélio Barbiero" w:date="2025-04-24T21:43:00Z" w:initials="MB">
     <w:p>
       <w:pPr>
         <w:pStyle w:val="Textodecomentrio"/>
@@ -24673,7 +24645,7 @@
       </w:r>
     </w:p>
   </w:comment>
-  <w:comment w:id="198" w:author="Marco Aurélio Barbiero" w:date="2025-09-16T21:54:00Z" w:initials="MB">
+  <w:comment w:id="199" w:author="Marco Aurélio Barbiero" w:date="2025-09-16T21:54:00Z" w:initials="MB">
     <w:p>
       <w:pPr>
         <w:pStyle w:val="Textodecomentrio"/>
@@ -24691,7 +24663,7 @@
       </w:r>
     </w:p>
   </w:comment>
-  <w:comment w:id="208" w:author="Marco Aurélio Barbiero" w:date="2025-04-24T21:39:00Z" w:initials="MB">
+  <w:comment w:id="209" w:author="Marco Aurélio Barbiero" w:date="2025-04-24T21:39:00Z" w:initials="MB">
     <w:p>
       <w:pPr>
         <w:pStyle w:val="Textodecomentrio"/>
@@ -24709,7 +24681,7 @@
       </w:r>
     </w:p>
   </w:comment>
-  <w:comment w:id="218" w:author="Marco Aurélio Barbiero" w:date="2025-04-24T21:47:00Z" w:initials="MB">
+  <w:comment w:id="219" w:author="Marco Aurélio Barbiero" w:date="2025-04-24T21:47:00Z" w:initials="MB">
     <w:p>
       <w:pPr>
         <w:pStyle w:val="Textodecomentrio"/>

</xml_diff>